<commit_message>
Correcoes nos artefatos 15,16,17 e comeco do 18
</commit_message>
<xml_diff>
--- a/Artefatos/18. Descrição dos Processos de Negócio-convertido.docx
+++ b/Artefatos/18. Descrição dos Processos de Negócio-convertido.docx
@@ -10,7 +10,7 @@
           <w:numId w:val="0"/>
         </w:numPr>
         <w:tabs>
-          <w:tab w:val="clear" w:pos="709"/>
+          <w:tab w:val="clear" w:pos="408"/>
           <w:tab w:val="left" w:pos="285" w:leader="none"/>
         </w:tabs>
         <w:spacing w:lineRule="auto" w:line="240" w:before="80" w:after="0"/>
@@ -21,7 +21,9 @@
         </w:rPr>
       </w:pPr>
       <w:r>
-        <w:rPr/>
+        <w:rPr>
+          <w:sz w:val="21"/>
+        </w:rPr>
       </w:r>
     </w:p>
     <w:p>
@@ -41,18 +43,50 @@
     </w:p>
     <w:p>
       <w:pPr>
-        <w:pStyle w:val="ListParagraph"/>
+        <w:pStyle w:val="Padro"/>
         <w:numPr>
           <w:ilvl w:val="0"/>
           <w:numId w:val="1"/>
         </w:numPr>
         <w:tabs>
-          <w:tab w:val="clear" w:pos="709"/>
+          <w:tab w:val="clear" w:pos="408"/>
           <w:tab w:val="left" w:pos="285" w:leader="none"/>
         </w:tabs>
         <w:spacing w:lineRule="auto" w:line="276" w:before="1" w:after="0"/>
         <w:ind w:left="100" w:right="4386" w:hanging="0"/>
         <w:jc w:val="left"/>
+        <w:rPr>
+          <w:b/>
+          <w:b/>
+          <w:bCs/>
+          <w:color w:val="000000"/>
+        </w:rPr>
+      </w:pPr>
+      <w:r>
+        <w:rPr>
+          <w:b/>
+          <w:bCs/>
+          <w:color w:val="000000"/>
+          <w:spacing w:val="0"/>
+          <w:sz w:val="21"/>
+        </w:rPr>
+        <w:t>Receber solicitação de produção</w:t>
+      </w:r>
+    </w:p>
+    <w:p>
+      <w:pPr>
+        <w:pStyle w:val="ListParagraph"/>
+        <w:numPr>
+          <w:ilvl w:val="0"/>
+          <w:numId w:val="0"/>
+        </w:numPr>
+        <w:tabs>
+          <w:tab w:val="clear" w:pos="408"/>
+          <w:tab w:val="left" w:pos="285" w:leader="none"/>
+        </w:tabs>
+        <w:spacing w:lineRule="auto" w:line="276" w:before="1" w:after="0"/>
+        <w:ind w:left="384" w:right="4386" w:hanging="0"/>
+        <w:jc w:val="left"/>
         <w:rPr/>
       </w:pPr>
       <w:r>
@@ -60,7 +94,7 @@
           <w:b/>
           <w:sz w:val="22"/>
         </w:rPr>
-        <w:t xml:space="preserve">Receber solicitação de análise de reparo Evento: </w:t>
+        <w:t xml:space="preserve">Evento: </w:t>
       </w:r>
       <w:r>
         <w:rPr>
@@ -71,11 +105,11 @@
           <w:outline w:val="false"/>
           <w:shadow w:val="false"/>
           <w:color w:val="auto"/>
-          <w:sz w:val="15"/>
+          <w:sz w:val="18"/>
           <w:u w:val="none"/>
           <w:em w:val="none"/>
         </w:rPr>
-        <w:t>Comercial realiza solicitação de análise de repar</w:t>
+        <w:t>Comercial envia solicita</w:t>
       </w:r>
       <w:r>
         <w:rPr>
@@ -85,12 +119,25 @@
           <w:dstrike w:val="false"/>
           <w:outline w:val="false"/>
           <w:shadow w:val="false"/>
-          <w:color w:val="auto"/>
-          <w:sz w:val="15"/>
+          <w:sz w:val="18"/>
           <w:u w:val="none"/>
           <w:em w:val="none"/>
         </w:rPr>
-        <w:t>o</w:t>
+        <w:t>ção de produç</w:t>
+      </w:r>
+      <w:r>
+        <w:rPr>
+          <w:b w:val="false"/>
+          <w:i w:val="false"/>
+          <w:strike w:val="false"/>
+          <w:dstrike w:val="false"/>
+          <w:outline w:val="false"/>
+          <w:shadow w:val="false"/>
+          <w:sz w:val="18"/>
+          <w:u w:val="none"/>
+          <w:em w:val="none"/>
+        </w:rPr>
+        <w:t>ão</w:t>
       </w:r>
     </w:p>
     <w:p>
@@ -142,11 +189,7 @@
       </w:pPr>
       <w:r>
         <w:rPr/>
-        <w:t>Manutenção</w:t>
-      </w:r>
-      <w:r>
-        <w:rPr/>
-        <w:t>(Produção)</w:t>
+        <w:t>Manutenção(Produção)</w:t>
       </w:r>
     </w:p>
     <w:p>
@@ -157,7 +200,7 @@
           <w:numId w:val="1"/>
         </w:numPr>
         <w:tabs>
-          <w:tab w:val="clear" w:pos="709"/>
+          <w:tab w:val="clear" w:pos="408"/>
           <w:tab w:val="left" w:pos="1539" w:leader="none"/>
           <w:tab w:val="left" w:pos="1540" w:leader="none"/>
         </w:tabs>
@@ -198,20 +241,13 @@
           <w:numId w:val="1"/>
         </w:numPr>
         <w:tabs>
-          <w:tab w:val="clear" w:pos="709"/>
+          <w:tab w:val="clear" w:pos="408"/>
           <w:tab w:val="left" w:pos="285" w:leader="none"/>
         </w:tabs>
         <w:spacing w:lineRule="auto" w:line="240" w:before="0" w:after="0"/>
         <w:ind w:left="284" w:right="0" w:hanging="185"/>
         <w:jc w:val="left"/>
-        <w:rPr>
-          <w:b/>
-          <w:b/>
-          <w:bCs/>
-          <w:color w:val="000000"/>
-          <w:sz w:val="22"/>
-          <w:szCs w:val="22"/>
-        </w:rPr>
+        <w:rPr/>
       </w:pPr>
       <w:r>
         <w:rPr>
@@ -219,10 +255,20 @@
           <w:bCs/>
           <w:color w:val="000000"/>
           <w:spacing w:val="0"/>
-          <w:sz w:val="22"/>
+          <w:sz w:val="21"/>
           <w:szCs w:val="22"/>
         </w:rPr>
-        <w:t>Analisar equipamento danificado</w:t>
+        <w:t xml:space="preserve">Analisar </w:t>
+      </w:r>
+      <w:r>
+        <w:rPr>
+          <w:b/>
+          <w:bCs/>
+          <w:color w:val="000000"/>
+          <w:spacing w:val="0"/>
+          <w:sz w:val="21"/>
+        </w:rPr>
+        <w:t>Solicitação de produção</w:t>
       </w:r>
     </w:p>
     <w:p>
@@ -245,11 +291,11 @@
           <w:dstrike w:val="false"/>
           <w:outline w:val="false"/>
           <w:shadow w:val="false"/>
-          <w:sz w:val="15"/>
+          <w:sz w:val="18"/>
           <w:u w:val="none"/>
           <w:em w:val="none"/>
         </w:rPr>
-        <w:t>Produção recebe equipamento danificado</w:t>
+        <w:t>Gerencia verifica solicitação de produção</w:t>
       </w:r>
     </w:p>
     <w:p>
@@ -288,11 +334,7 @@
       </w:pPr>
       <w:r>
         <w:rPr/>
-        <w:t>Manutenção</w:t>
-      </w:r>
-      <w:r>
-        <w:rPr/>
-        <w:t>(Produção)</w:t>
+        <w:t>Manutenção(Produção)</w:t>
       </w:r>
     </w:p>
     <w:p>
@@ -303,7 +345,7 @@
           <w:numId w:val="1"/>
         </w:numPr>
         <w:tabs>
-          <w:tab w:val="clear" w:pos="709"/>
+          <w:tab w:val="clear" w:pos="408"/>
           <w:tab w:val="left" w:pos="1539" w:leader="none"/>
           <w:tab w:val="left" w:pos="1540" w:leader="none"/>
         </w:tabs>
@@ -351,33 +393,33 @@
     </w:p>
     <w:p>
       <w:pPr>
-        <w:pStyle w:val="Ttulo1"/>
+        <w:pStyle w:val="Padro"/>
         <w:numPr>
           <w:ilvl w:val="0"/>
           <w:numId w:val="1"/>
         </w:numPr>
         <w:tabs>
-          <w:tab w:val="clear" w:pos="709"/>
+          <w:tab w:val="clear" w:pos="408"/>
           <w:tab w:val="left" w:pos="285" w:leader="none"/>
         </w:tabs>
         <w:spacing w:lineRule="auto" w:line="240" w:before="0" w:after="0"/>
         <w:ind w:left="284" w:right="0" w:hanging="185"/>
         <w:jc w:val="left"/>
-        <w:rPr/>
-      </w:pPr>
-      <w:r>
-        <w:rPr/>
-        <w:t>Encaminhar laudo de análise de</w:t>
-      </w:r>
-      <w:r>
-        <w:rPr>
-          <w:spacing w:val="-7"/>
-        </w:rPr>
-        <w:t xml:space="preserve"> </w:t>
-      </w:r>
-      <w:r>
-        <w:rPr/>
-        <w:t>reparo</w:t>
+        <w:rPr>
+          <w:b/>
+          <w:b/>
+          <w:bCs/>
+        </w:rPr>
+      </w:pPr>
+      <w:r>
+        <w:rPr>
+          <w:b/>
+          <w:bCs/>
+          <w:color w:val="000000"/>
+          <w:spacing w:val="0"/>
+          <w:sz w:val="21"/>
+        </w:rPr>
+        <w:t>Emitir Ordem  de produção</w:t>
       </w:r>
     </w:p>
     <w:p>
@@ -400,11 +442,11 @@
           <w:dstrike w:val="false"/>
           <w:outline w:val="false"/>
           <w:shadow w:val="false"/>
-          <w:sz w:val="15"/>
+          <w:sz w:val="18"/>
           <w:u w:val="none"/>
           <w:em w:val="none"/>
         </w:rPr>
-        <w:t>Produção gera laudo de analise de reparo</w:t>
+        <w:t xml:space="preserve">Gerencia emite ordem de produção </w:t>
       </w:r>
     </w:p>
     <w:p>
@@ -444,11 +486,7 @@
       </w:pPr>
       <w:r>
         <w:rPr/>
-        <w:t>Manutenção</w:t>
-      </w:r>
-      <w:r>
-        <w:rPr/>
-        <w:t>(Produção)</w:t>
+        <w:t>Manutenção(Produção)</w:t>
       </w:r>
     </w:p>
     <w:p>
@@ -459,7 +497,7 @@
           <w:numId w:val="1"/>
         </w:numPr>
         <w:tabs>
-          <w:tab w:val="clear" w:pos="709"/>
+          <w:tab w:val="clear" w:pos="408"/>
           <w:tab w:val="left" w:pos="1540" w:leader="none"/>
         </w:tabs>
         <w:spacing w:lineRule="auto" w:line="276" w:before="36" w:after="0"/>
@@ -512,7 +550,7 @@
           <w:numId w:val="1"/>
         </w:numPr>
         <w:tabs>
-          <w:tab w:val="clear" w:pos="709"/>
+          <w:tab w:val="clear" w:pos="408"/>
           <w:tab w:val="left" w:pos="345" w:leader="none"/>
         </w:tabs>
         <w:spacing w:lineRule="auto" w:line="240" w:before="1" w:after="0"/>
@@ -522,7 +560,6 @@
           <w:b/>
           <w:b/>
           <w:bCs/>
-          <w:color w:val="000000"/>
         </w:rPr>
       </w:pPr>
       <w:r>
@@ -531,9 +568,9 @@
           <w:bCs/>
           <w:color w:val="000000"/>
           <w:spacing w:val="0"/>
-          <w:sz w:val="20"/>
-        </w:rPr>
-        <w:t>Receber ordem de reparo</w:t>
+          <w:sz w:val="21"/>
+        </w:rPr>
+        <w:t>Receber Ordem de produção</w:t>
       </w:r>
     </w:p>
     <w:p>
@@ -549,8 +586,18 @@
         <w:t xml:space="preserve">Evento: </w:t>
       </w:r>
       <w:r>
-        <w:rPr/>
-        <w:t>Comercial envia ordem de reparo para Manutenção.</w:t>
+        <w:rPr>
+          <w:b w:val="false"/>
+          <w:i w:val="false"/>
+          <w:strike w:val="false"/>
+          <w:dstrike w:val="false"/>
+          <w:outline w:val="false"/>
+          <w:shadow w:val="false"/>
+          <w:sz w:val="18"/>
+          <w:u w:val="none"/>
+          <w:em w:val="none"/>
+        </w:rPr>
+        <w:t>Gerencia envia ordem de produção</w:t>
       </w:r>
     </w:p>
     <w:p>
@@ -590,45 +637,6 @@
       <w:r>
         <w:rPr/>
         <w:t>Comercial</w:t>
-      </w:r>
-    </w:p>
-    <w:p>
-      <w:pPr>
-        <w:pStyle w:val="ListParagraph"/>
-        <w:numPr>
-          <w:ilvl w:val="1"/>
-          <w:numId w:val="1"/>
-        </w:numPr>
-        <w:tabs>
-          <w:tab w:val="clear" w:pos="709"/>
-          <w:tab w:val="left" w:pos="1539" w:leader="none"/>
-          <w:tab w:val="left" w:pos="1540" w:leader="none"/>
-        </w:tabs>
-        <w:spacing w:lineRule="auto" w:line="276" w:before="37" w:after="0"/>
-        <w:ind w:left="1540" w:right="474" w:hanging="360"/>
-        <w:jc w:val="left"/>
-        <w:rPr>
-          <w:sz w:val="21"/>
-        </w:rPr>
-      </w:pPr>
-      <w:r>
-        <w:rPr>
-          <w:sz w:val="21"/>
-        </w:rPr>
-        <w:t xml:space="preserve">Comercial analisa o laudo da análise de reparo e no caso de aprovado, </w:t>
-      </w:r>
-      <w:r>
-        <w:rPr>
-          <w:spacing w:val="-4"/>
-          <w:sz w:val="21"/>
-        </w:rPr>
-        <w:t xml:space="preserve">envia </w:t>
-      </w:r>
-      <w:r>
-        <w:rPr>
-          <w:sz w:val="21"/>
-        </w:rPr>
-        <w:t>para equipe de manutenção.</w:t>
       </w:r>
     </w:p>
     <w:p>
@@ -640,112 +648,158 @@
           <w:pgNumType w:fmt="decimal"/>
           <w:formProt w:val="false"/>
           <w:textDirection w:val="lrTb"/>
+          <w:docGrid w:type="default" w:linePitch="100" w:charSpace="0"/>
         </w:sectPr>
-      </w:pPr>
-    </w:p>
-    <w:p>
-      <w:pPr>
-        <w:pStyle w:val="Ttulo1"/>
-        <w:numPr>
-          <w:ilvl w:val="0"/>
-          <w:numId w:val="1"/>
-        </w:numPr>
-        <w:tabs>
-          <w:tab w:val="clear" w:pos="709"/>
-          <w:tab w:val="left" w:pos="285" w:leader="none"/>
-        </w:tabs>
-        <w:spacing w:lineRule="auto" w:line="240" w:before="80" w:after="0"/>
-        <w:ind w:left="284" w:right="0" w:hanging="185"/>
-        <w:jc w:val="left"/>
-        <w:rPr/>
-      </w:pPr>
-      <w:r>
-        <w:rPr/>
-        <w:t>Priorizar</w:t>
-      </w:r>
-      <w:r>
-        <w:rPr>
-          <w:spacing w:val="-2"/>
-        </w:rPr>
-        <w:t xml:space="preserve"> </w:t>
-      </w:r>
-      <w:r>
-        <w:rPr/>
-        <w:t>reparo</w:t>
-      </w:r>
-    </w:p>
-    <w:p>
-      <w:pPr>
-        <w:pStyle w:val="Corpodotexto"/>
-        <w:rPr/>
-      </w:pPr>
-      <w:r>
-        <w:rPr>
-          <w:b/>
-          <w:sz w:val="22"/>
-        </w:rPr>
-        <w:t xml:space="preserve">Evento: </w:t>
-      </w:r>
-      <w:r>
-        <w:rPr/>
-        <w:t>Gerente de negócio ordena priorização de reparo.</w:t>
-      </w:r>
-    </w:p>
-    <w:p>
-      <w:pPr>
-        <w:pStyle w:val="Normal"/>
-        <w:spacing w:before="38" w:after="0"/>
-        <w:ind w:left="100" w:right="0" w:hanging="0"/>
-        <w:jc w:val="left"/>
-        <w:rPr>
-          <w:sz w:val="21"/>
-        </w:rPr>
-      </w:pPr>
-      <w:r>
-        <w:rPr>
-          <w:b/>
-          <w:sz w:val="22"/>
-        </w:rPr>
-        <w:t xml:space="preserve">Objetivo: </w:t>
-      </w:r>
-      <w:r>
-        <w:rPr>
-          <w:sz w:val="21"/>
-        </w:rPr>
-        <w:t>Priorizar ordem de manutenção.</w:t>
-      </w:r>
-    </w:p>
-    <w:p>
-      <w:pPr>
-        <w:pStyle w:val="Ttulo1"/>
-        <w:spacing w:before="38" w:after="0"/>
-        <w:rPr/>
-      </w:pPr>
-      <w:r>
-        <w:rPr/>
-        <w:t>Trabalhadores envolvidos:</w:t>
-      </w:r>
-    </w:p>
-    <w:p>
-      <w:pPr>
-        <w:pStyle w:val="Corpodotexto"/>
-        <w:spacing w:before="37" w:after="0"/>
-        <w:rPr/>
-      </w:pPr>
-      <w:r>
-        <w:rPr/>
-        <w:t>Gerente de Negócio</w:t>
-      </w:r>
-    </w:p>
-    <w:p>
-      <w:pPr>
         <w:pStyle w:val="ListParagraph"/>
         <w:numPr>
           <w:ilvl w:val="1"/>
           <w:numId w:val="1"/>
         </w:numPr>
         <w:tabs>
-          <w:tab w:val="clear" w:pos="709"/>
+          <w:tab w:val="clear" w:pos="408"/>
+          <w:tab w:val="left" w:pos="1539" w:leader="none"/>
+          <w:tab w:val="left" w:pos="1540" w:leader="none"/>
+        </w:tabs>
+        <w:spacing w:lineRule="auto" w:line="276" w:before="37" w:after="0"/>
+        <w:ind w:left="1540" w:right="474" w:hanging="360"/>
+        <w:jc w:val="left"/>
+        <w:rPr>
+          <w:sz w:val="21"/>
+        </w:rPr>
+      </w:pPr>
+      <w:r>
+        <w:rPr>
+          <w:sz w:val="21"/>
+        </w:rPr>
+        <w:t xml:space="preserve">Comercial analisa o laudo da análise de reparo e no caso de aprovado, </w:t>
+      </w:r>
+      <w:r>
+        <w:rPr>
+          <w:spacing w:val="-4"/>
+          <w:sz w:val="21"/>
+        </w:rPr>
+        <w:t xml:space="preserve">envia </w:t>
+      </w:r>
+      <w:r>
+        <w:rPr>
+          <w:sz w:val="21"/>
+        </w:rPr>
+        <w:t>para equipe de manutenção.</w:t>
+      </w:r>
+    </w:p>
+    <w:p>
+      <w:pPr>
+        <w:pStyle w:val="Padro"/>
+        <w:numPr>
+          <w:ilvl w:val="0"/>
+          <w:numId w:val="1"/>
+        </w:numPr>
+        <w:tabs>
+          <w:tab w:val="clear" w:pos="408"/>
+          <w:tab w:val="left" w:pos="285" w:leader="none"/>
+        </w:tabs>
+        <w:spacing w:lineRule="auto" w:line="240" w:before="80" w:after="0"/>
+        <w:ind w:left="284" w:right="0" w:hanging="185"/>
+        <w:jc w:val="left"/>
+        <w:rPr>
+          <w:b/>
+          <w:b/>
+          <w:bCs/>
+        </w:rPr>
+      </w:pPr>
+      <w:r>
+        <w:rPr>
+          <w:b/>
+          <w:bCs/>
+          <w:color w:val="000000"/>
+          <w:spacing w:val="0"/>
+          <w:sz w:val="24"/>
+        </w:rPr>
+        <w:t>Separar componentes</w:t>
+      </w:r>
+    </w:p>
+    <w:p>
+      <w:pPr>
+        <w:pStyle w:val="Corpodotexto"/>
+        <w:rPr/>
+      </w:pPr>
+      <w:r>
+        <w:rPr>
+          <w:b/>
+          <w:sz w:val="22"/>
+        </w:rPr>
+        <w:t xml:space="preserve">Evento: </w:t>
+      </w:r>
+      <w:r>
+        <w:rPr>
+          <w:b w:val="false"/>
+          <w:i w:val="false"/>
+          <w:strike w:val="false"/>
+          <w:dstrike w:val="false"/>
+          <w:outline w:val="false"/>
+          <w:shadow w:val="false"/>
+          <w:sz w:val="18"/>
+          <w:u w:val="none"/>
+          <w:em w:val="none"/>
+        </w:rPr>
+        <w:t>Linha de produção pega componentes necessários</w:t>
+      </w:r>
+    </w:p>
+    <w:p>
+      <w:pPr>
+        <w:pStyle w:val="Normal"/>
+        <w:spacing w:before="38" w:after="0"/>
+        <w:ind w:left="100" w:right="0" w:hanging="0"/>
+        <w:jc w:val="left"/>
+        <w:rPr>
+          <w:sz w:val="21"/>
+        </w:rPr>
+      </w:pPr>
+      <w:r>
+        <w:rPr>
+          <w:b/>
+          <w:sz w:val="22"/>
+        </w:rPr>
+        <w:t xml:space="preserve">Objetivo: </w:t>
+      </w:r>
+      <w:r>
+        <w:rPr>
+          <w:sz w:val="21"/>
+        </w:rPr>
+        <w:t>Priorizar ordem de manutenção.</w:t>
+      </w:r>
+    </w:p>
+    <w:p>
+      <w:pPr>
+        <w:pStyle w:val="Ttulo1"/>
+        <w:spacing w:before="38" w:after="0"/>
+        <w:rPr/>
+      </w:pPr>
+      <w:r>
+        <w:rPr/>
+        <w:t>Trabalhadores envolvidos:</w:t>
+      </w:r>
+    </w:p>
+    <w:p>
+      <w:pPr>
+        <w:pStyle w:val="Corpodotexto"/>
+        <w:spacing w:before="37" w:after="0"/>
+        <w:rPr/>
+      </w:pPr>
+      <w:r>
+        <w:rPr/>
+        <w:t>Gerente de Negócio</w:t>
+      </w:r>
+    </w:p>
+    <w:p>
+      <w:pPr>
+        <w:pStyle w:val="ListParagraph"/>
+        <w:numPr>
+          <w:ilvl w:val="1"/>
+          <w:numId w:val="1"/>
+        </w:numPr>
+        <w:tabs>
+          <w:tab w:val="clear" w:pos="408"/>
           <w:tab w:val="left" w:pos="1539" w:leader="none"/>
           <w:tab w:val="left" w:pos="1540" w:leader="none"/>
         </w:tabs>
@@ -793,33 +847,33 @@
     </w:p>
     <w:p>
       <w:pPr>
-        <w:pStyle w:val="Ttulo1"/>
+        <w:pStyle w:val="Padro"/>
         <w:numPr>
           <w:ilvl w:val="0"/>
           <w:numId w:val="1"/>
         </w:numPr>
         <w:tabs>
-          <w:tab w:val="clear" w:pos="709"/>
+          <w:tab w:val="clear" w:pos="408"/>
           <w:tab w:val="left" w:pos="285" w:leader="none"/>
         </w:tabs>
         <w:spacing w:lineRule="auto" w:line="240" w:before="0" w:after="0"/>
         <w:ind w:left="284" w:right="0" w:hanging="185"/>
         <w:jc w:val="left"/>
-        <w:rPr/>
-      </w:pPr>
-      <w:r>
-        <w:rPr/>
-        <w:t>Realizar</w:t>
-      </w:r>
-      <w:r>
-        <w:rPr>
-          <w:spacing w:val="-2"/>
-        </w:rPr>
-        <w:t xml:space="preserve"> </w:t>
-      </w:r>
-      <w:r>
-        <w:rPr/>
-        <w:t>reparo</w:t>
+        <w:rPr>
+          <w:b/>
+          <w:b/>
+          <w:bCs/>
+        </w:rPr>
+      </w:pPr>
+      <w:r>
+        <w:rPr>
+          <w:b/>
+          <w:bCs/>
+          <w:color w:val="000000"/>
+          <w:spacing w:val="0"/>
+          <w:sz w:val="24"/>
+        </w:rPr>
+        <w:t>Fixar componentes</w:t>
       </w:r>
     </w:p>
     <w:p>
@@ -828,24 +882,57 @@
         <w:spacing w:lineRule="auto" w:line="276" w:before="38" w:after="0"/>
         <w:ind w:left="100" w:right="4793" w:hanging="0"/>
         <w:jc w:val="left"/>
-        <w:rPr>
-          <w:b/>
+        <w:rPr/>
+      </w:pPr>
+      <w:r>
+        <w:rPr>
           <w:b/>
           <w:sz w:val="22"/>
         </w:rPr>
-      </w:pPr>
-      <w:r>
-        <w:rPr>
-          <w:b/>
+        <w:t xml:space="preserve">Evento: </w:t>
+      </w:r>
+      <w:r>
+        <w:rPr>
+          <w:b w:val="false"/>
+          <w:i w:val="false"/>
+          <w:strike w:val="false"/>
+          <w:dstrike w:val="false"/>
+          <w:outline w:val="false"/>
+          <w:shadow w:val="false"/>
+          <w:sz w:val="18"/>
+          <w:u w:val="none"/>
+          <w:em w:val="none"/>
+        </w:rPr>
+        <w:t>Linha de produção seleciona componentes a serem fixados</w:t>
+      </w:r>
+    </w:p>
+    <w:p>
+      <w:pPr>
+        <w:pStyle w:val="Normal"/>
+        <w:spacing w:lineRule="auto" w:line="276" w:before="38" w:after="0"/>
+        <w:ind w:left="0" w:right="4793" w:hanging="0"/>
+        <w:jc w:val="left"/>
+        <w:rPr/>
+      </w:pPr>
+      <w:r>
+        <w:rPr>
+          <w:b/>
+          <w:i w:val="false"/>
+          <w:strike w:val="false"/>
+          <w:dstrike w:val="false"/>
+          <w:outline w:val="false"/>
+          <w:shadow w:val="false"/>
           <w:sz w:val="22"/>
-        </w:rPr>
-        <w:t xml:space="preserve">Evento: </w:t>
-      </w:r>
-      <w:r>
-        <w:rPr>
-          <w:sz w:val="21"/>
-        </w:rPr>
-        <w:t xml:space="preserve">Manutenção realiza reparo. </w:t>
+          <w:u w:val="none"/>
+          <w:em w:val="none"/>
+        </w:rPr>
+        <w:t xml:space="preserve"> </w:t>
+      </w:r>
+      <w:r>
+        <w:rPr>
+          <w:sz w:val="21"/>
+        </w:rPr>
+        <w:t xml:space="preserve"> </w:t>
       </w:r>
       <w:r>
         <w:rPr>
@@ -858,7 +945,7 @@
         <w:rPr>
           <w:sz w:val="21"/>
         </w:rPr>
-        <w:t xml:space="preserve">Executar o reparo do equipamento. </w:t>
+        <w:t xml:space="preserve">Executar o reparo do equipamento.   </w:t>
       </w:r>
       <w:r>
         <w:rPr>
@@ -887,7 +974,7 @@
           <w:numId w:val="1"/>
         </w:numPr>
         <w:tabs>
-          <w:tab w:val="clear" w:pos="709"/>
+          <w:tab w:val="clear" w:pos="408"/>
           <w:tab w:val="left" w:pos="1539" w:leader="none"/>
           <w:tab w:val="left" w:pos="1540" w:leader="none"/>
         </w:tabs>
@@ -935,33 +1022,33 @@
     </w:p>
     <w:p>
       <w:pPr>
-        <w:pStyle w:val="Ttulo1"/>
+        <w:pStyle w:val="Padro"/>
         <w:numPr>
           <w:ilvl w:val="0"/>
           <w:numId w:val="1"/>
         </w:numPr>
         <w:tabs>
-          <w:tab w:val="clear" w:pos="709"/>
+          <w:tab w:val="clear" w:pos="408"/>
           <w:tab w:val="left" w:pos="285" w:leader="none"/>
         </w:tabs>
         <w:spacing w:lineRule="auto" w:line="240" w:before="0" w:after="0"/>
         <w:ind w:left="284" w:right="0" w:hanging="185"/>
         <w:jc w:val="left"/>
-        <w:rPr/>
-      </w:pPr>
-      <w:r>
-        <w:rPr/>
-        <w:t>Encaminhar laudo de</w:t>
-      </w:r>
-      <w:r>
-        <w:rPr>
-          <w:spacing w:val="-4"/>
-        </w:rPr>
-        <w:t xml:space="preserve"> </w:t>
-      </w:r>
-      <w:r>
-        <w:rPr/>
-        <w:t>reparo</w:t>
+        <w:rPr>
+          <w:b/>
+          <w:b/>
+          <w:bCs/>
+        </w:rPr>
+      </w:pPr>
+      <w:r>
+        <w:rPr>
+          <w:b/>
+          <w:bCs/>
+          <w:color w:val="000000"/>
+          <w:spacing w:val="0"/>
+          <w:sz w:val="24"/>
+        </w:rPr>
+        <w:t>Soldar Componentes</w:t>
       </w:r>
     </w:p>
     <w:p>
@@ -977,8 +1064,18 @@
         <w:t xml:space="preserve">Evento: </w:t>
       </w:r>
       <w:r>
-        <w:rPr/>
-        <w:t>Manutenção encaminha laudo de reparo para Comercial.</w:t>
+        <w:rPr>
+          <w:b w:val="false"/>
+          <w:i w:val="false"/>
+          <w:strike w:val="false"/>
+          <w:dstrike w:val="false"/>
+          <w:outline w:val="false"/>
+          <w:shadow w:val="false"/>
+          <w:sz w:val="18"/>
+          <w:u w:val="none"/>
+          <w:em w:val="none"/>
+        </w:rPr>
+        <w:t>Linha de produção confere  componentes fixados</w:t>
       </w:r>
     </w:p>
     <w:p>
@@ -1027,7 +1124,7 @@
           <w:numId w:val="1"/>
         </w:numPr>
         <w:tabs>
-          <w:tab w:val="clear" w:pos="709"/>
+          <w:tab w:val="clear" w:pos="408"/>
           <w:tab w:val="left" w:pos="1539" w:leader="none"/>
           <w:tab w:val="left" w:pos="1540" w:leader="none"/>
         </w:tabs>
@@ -1075,59 +1172,61 @@
     </w:p>
     <w:p>
       <w:pPr>
-        <w:pStyle w:val="Ttulo1"/>
+        <w:pStyle w:val="Padro"/>
         <w:numPr>
           <w:ilvl w:val="0"/>
           <w:numId w:val="1"/>
         </w:numPr>
         <w:tabs>
-          <w:tab w:val="clear" w:pos="709"/>
+          <w:tab w:val="clear" w:pos="408"/>
           <w:tab w:val="left" w:pos="285" w:leader="none"/>
         </w:tabs>
         <w:spacing w:lineRule="auto" w:line="240" w:before="1" w:after="0"/>
         <w:ind w:left="284" w:right="0" w:hanging="185"/>
         <w:jc w:val="left"/>
-        <w:rPr/>
-      </w:pPr>
-      <w:r>
-        <w:rPr/>
-        <w:t>Recusa de solicitação de</w:t>
-      </w:r>
-      <w:r>
-        <w:rPr>
-          <w:spacing w:val="-5"/>
-        </w:rPr>
-        <w:t xml:space="preserve"> </w:t>
-      </w:r>
-      <w:r>
-        <w:rPr/>
-        <w:t>reparo</w:t>
+        <w:rPr>
+          <w:b/>
+          <w:b/>
+          <w:bCs/>
+        </w:rPr>
+      </w:pPr>
+      <w:r>
+        <w:rPr>
+          <w:b/>
+          <w:bCs/>
+          <w:color w:val="000000"/>
+          <w:spacing w:val="0"/>
+          <w:sz w:val="24"/>
+        </w:rPr>
+        <w:t>Fazer Retrabalho</w:t>
       </w:r>
     </w:p>
     <w:p>
       <w:pPr>
         <w:pStyle w:val="Corpodotexto"/>
         <w:spacing w:before="37" w:after="0"/>
-        <w:rPr>
+        <w:rPr/>
+      </w:pPr>
+      <w:r>
+        <w:rPr>
+          <w:b/>
           <w:sz w:val="22"/>
         </w:rPr>
-      </w:pPr>
-      <w:r>
-        <w:rPr>
-          <w:b/>
-          <w:sz w:val="22"/>
-        </w:rPr>
         <w:t xml:space="preserve">Evento: </w:t>
       </w:r>
       <w:r>
-        <w:rPr/>
-        <w:t>Linha de manutenção envia recusa ao setor comercial</w:t>
-      </w:r>
-      <w:r>
-        <w:rPr>
-          <w:sz w:val="22"/>
-        </w:rPr>
-        <w:t>.</w:t>
+        <w:rPr>
+          <w:b w:val="false"/>
+          <w:i w:val="false"/>
+          <w:strike w:val="false"/>
+          <w:dstrike w:val="false"/>
+          <w:outline w:val="false"/>
+          <w:shadow w:val="false"/>
+          <w:sz w:val="18"/>
+          <w:u w:val="none"/>
+          <w:em w:val="none"/>
+        </w:rPr>
+        <w:t xml:space="preserve">Linha de produção separa subcomponente </w:t>
       </w:r>
     </w:p>
     <w:p>
@@ -1176,7 +1275,7 @@
           <w:numId w:val="1"/>
         </w:numPr>
         <w:tabs>
-          <w:tab w:val="clear" w:pos="709"/>
+          <w:tab w:val="clear" w:pos="408"/>
           <w:tab w:val="left" w:pos="1539" w:leader="none"/>
           <w:tab w:val="left" w:pos="1540" w:leader="none"/>
         </w:tabs>
@@ -1224,33 +1323,33 @@
     </w:p>
     <w:p>
       <w:pPr>
-        <w:pStyle w:val="Ttulo1"/>
+        <w:pStyle w:val="Padro"/>
         <w:numPr>
           <w:ilvl w:val="0"/>
           <w:numId w:val="1"/>
         </w:numPr>
         <w:tabs>
-          <w:tab w:val="clear" w:pos="709"/>
+          <w:tab w:val="clear" w:pos="408"/>
           <w:tab w:val="left" w:pos="407" w:leader="none"/>
         </w:tabs>
         <w:spacing w:lineRule="auto" w:line="240" w:before="0" w:after="0"/>
         <w:ind w:left="406" w:right="0" w:hanging="307"/>
         <w:jc w:val="left"/>
-        <w:rPr/>
-      </w:pPr>
-      <w:r>
-        <w:rPr/>
-        <w:t>Solicita</w:t>
-      </w:r>
-      <w:r>
-        <w:rPr>
-          <w:spacing w:val="-2"/>
-        </w:rPr>
-        <w:t xml:space="preserve"> </w:t>
-      </w:r>
-      <w:r>
-        <w:rPr/>
-        <w:t>Produção</w:t>
+        <w:rPr>
+          <w:b/>
+          <w:b/>
+          <w:bCs/>
+        </w:rPr>
+      </w:pPr>
+      <w:r>
+        <w:rPr>
+          <w:b/>
+          <w:bCs/>
+          <w:color w:val="000000"/>
+          <w:spacing w:val="0"/>
+          <w:sz w:val="21"/>
+        </w:rPr>
+        <w:t>Receber sub componente não testado</w:t>
       </w:r>
     </w:p>
     <w:p>
@@ -1259,28 +1358,29 @@
         <w:spacing w:before="38" w:after="0"/>
         <w:ind w:left="100" w:right="0" w:hanging="0"/>
         <w:jc w:val="left"/>
-        <w:rPr>
+        <w:rPr/>
+      </w:pPr>
+      <w:r>
+        <w:rPr>
+          <w:b/>
           <w:sz w:val="22"/>
         </w:rPr>
-      </w:pPr>
-      <w:r>
-        <w:rPr>
-          <w:b/>
-          <w:sz w:val="22"/>
-        </w:rPr>
         <w:t xml:space="preserve">Evento: </w:t>
       </w:r>
       <w:r>
         <w:rPr>
-          <w:sz w:val="21"/>
-        </w:rPr>
-        <w:t>Comercial Solicita Produção</w:t>
-      </w:r>
-      <w:r>
-        <w:rPr>
-          <w:sz w:val="22"/>
-        </w:rPr>
-        <w:t>.</w:t>
+          <w:b w:val="false"/>
+          <w:i w:val="false"/>
+          <w:strike w:val="false"/>
+          <w:dstrike w:val="false"/>
+          <w:outline w:val="false"/>
+          <w:shadow w:val="false"/>
+          <w:color w:val="000000"/>
+          <w:sz w:val="18"/>
+          <w:u w:val="none"/>
+          <w:em w:val="none"/>
+        </w:rPr>
+        <w:t>Linha de produção envia subcomponente não testado</w:t>
       </w:r>
     </w:p>
     <w:p>
@@ -1338,7 +1438,7 @@
           <w:numId w:val="1"/>
         </w:numPr>
         <w:tabs>
-          <w:tab w:val="clear" w:pos="709"/>
+          <w:tab w:val="clear" w:pos="408"/>
           <w:tab w:val="left" w:pos="1539" w:leader="none"/>
           <w:tab w:val="left" w:pos="1540" w:leader="none"/>
         </w:tabs>
@@ -1371,33 +1471,33 @@
     </w:p>
     <w:p>
       <w:pPr>
-        <w:pStyle w:val="Ttulo1"/>
+        <w:pStyle w:val="Padro"/>
         <w:numPr>
           <w:ilvl w:val="0"/>
           <w:numId w:val="1"/>
         </w:numPr>
         <w:tabs>
-          <w:tab w:val="clear" w:pos="709"/>
+          <w:tab w:val="clear" w:pos="408"/>
           <w:tab w:val="left" w:pos="395" w:leader="none"/>
         </w:tabs>
         <w:spacing w:lineRule="auto" w:line="240" w:before="80" w:after="0"/>
         <w:ind w:left="394" w:right="0" w:hanging="295"/>
         <w:jc w:val="left"/>
-        <w:rPr/>
-      </w:pPr>
-      <w:r>
-        <w:rPr/>
-        <w:t>Receber ordem de</w:t>
-      </w:r>
-      <w:r>
-        <w:rPr>
-          <w:spacing w:val="-4"/>
-        </w:rPr>
-        <w:t xml:space="preserve"> </w:t>
-      </w:r>
-      <w:r>
-        <w:rPr/>
-        <w:t>priorização</w:t>
+        <w:rPr>
+          <w:b/>
+          <w:b/>
+          <w:bCs/>
+        </w:rPr>
+      </w:pPr>
+      <w:r>
+        <w:rPr>
+          <w:b/>
+          <w:bCs/>
+          <w:color w:val="000000"/>
+          <w:spacing w:val="0"/>
+          <w:sz w:val="24"/>
+        </w:rPr>
+        <w:t>Testar Subcomponente</w:t>
       </w:r>
     </w:p>
     <w:p>
@@ -1413,8 +1513,23 @@
         <w:t xml:space="preserve">Evento: </w:t>
       </w:r>
       <w:r>
-        <w:rPr/>
-        <w:t>Gerente de negócio Ordena Priorização.</w:t>
+        <w:rPr>
+          <w:b w:val="false"/>
+          <w:i w:val="false"/>
+          <w:strike w:val="false"/>
+          <w:dstrike w:val="false"/>
+          <w:outline w:val="false"/>
+          <w:shadow w:val="false"/>
+          <w:color w:val="000000"/>
+          <w:sz w:val="18"/>
+          <w:u w:val="none"/>
+          <w:em w:val="none"/>
+        </w:rPr>
+        <w:t>Controle de Qualidade separa componente para teste</w:t>
+      </w:r>
+      <w:r>
+        <w:rPr/>
+        <w:t>.</w:t>
       </w:r>
     </w:p>
     <w:p>
@@ -1464,7 +1579,7 @@
           <w:numId w:val="1"/>
         </w:numPr>
         <w:tabs>
-          <w:tab w:val="clear" w:pos="709"/>
+          <w:tab w:val="clear" w:pos="408"/>
           <w:tab w:val="left" w:pos="1539" w:leader="none"/>
           <w:tab w:val="left" w:pos="1540" w:leader="none"/>
         </w:tabs>
@@ -1512,33 +1627,33 @@
     </w:p>
     <w:p>
       <w:pPr>
-        <w:pStyle w:val="Ttulo1"/>
+        <w:pStyle w:val="Padro"/>
         <w:numPr>
           <w:ilvl w:val="0"/>
           <w:numId w:val="1"/>
         </w:numPr>
         <w:tabs>
-          <w:tab w:val="clear" w:pos="709"/>
+          <w:tab w:val="clear" w:pos="408"/>
           <w:tab w:val="left" w:pos="407" w:leader="none"/>
         </w:tabs>
         <w:spacing w:lineRule="auto" w:line="240" w:before="0" w:after="0"/>
         <w:ind w:left="406" w:right="0" w:hanging="307"/>
         <w:jc w:val="left"/>
-        <w:rPr/>
-      </w:pPr>
-      <w:r>
-        <w:rPr/>
-        <w:t>Separar</w:t>
-      </w:r>
-      <w:r>
-        <w:rPr>
-          <w:spacing w:val="-2"/>
-        </w:rPr>
-        <w:t xml:space="preserve"> </w:t>
-      </w:r>
-      <w:r>
-        <w:rPr/>
-        <w:t>componentes</w:t>
+        <w:rPr>
+          <w:b/>
+          <w:b/>
+          <w:bCs/>
+        </w:rPr>
+      </w:pPr>
+      <w:r>
+        <w:rPr>
+          <w:b/>
+          <w:bCs/>
+          <w:color w:val="000000"/>
+          <w:spacing w:val="0"/>
+          <w:sz w:val="21"/>
+        </w:rPr>
+        <w:t>Separar subcomponentes</w:t>
       </w:r>
     </w:p>
     <w:p>
@@ -1554,8 +1669,19 @@
         <w:t xml:space="preserve">Evento: </w:t>
       </w:r>
       <w:r>
-        <w:rPr/>
-        <w:t>Gerente do estoque faz a separação de peças.</w:t>
+        <w:rPr>
+          <w:b w:val="false"/>
+          <w:i w:val="false"/>
+          <w:strike w:val="false"/>
+          <w:dstrike w:val="false"/>
+          <w:outline w:val="false"/>
+          <w:shadow w:val="false"/>
+          <w:color w:val="000000"/>
+          <w:sz w:val="18"/>
+          <w:u w:val="none"/>
+          <w:em w:val="none"/>
+        </w:rPr>
+        <w:t>Linha de produção recebe  subcomponentes testados</w:t>
       </w:r>
     </w:p>
     <w:p>
@@ -1604,7 +1730,7 @@
           <w:numId w:val="1"/>
         </w:numPr>
         <w:tabs>
-          <w:tab w:val="clear" w:pos="709"/>
+          <w:tab w:val="clear" w:pos="408"/>
           <w:tab w:val="left" w:pos="1539" w:leader="none"/>
           <w:tab w:val="left" w:pos="1540" w:leader="none"/>
         </w:tabs>
@@ -1652,56 +1778,74 @@
     </w:p>
     <w:p>
       <w:pPr>
-        <w:pStyle w:val="Ttulo1"/>
+        <w:pStyle w:val="Padro"/>
         <w:numPr>
           <w:ilvl w:val="0"/>
           <w:numId w:val="1"/>
         </w:numPr>
         <w:tabs>
-          <w:tab w:val="clear" w:pos="709"/>
+          <w:tab w:val="clear" w:pos="408"/>
           <w:tab w:val="left" w:pos="407" w:leader="none"/>
         </w:tabs>
         <w:spacing w:lineRule="auto" w:line="240" w:before="1" w:after="0"/>
         <w:ind w:left="406" w:right="0" w:hanging="307"/>
         <w:jc w:val="left"/>
-        <w:rPr/>
-      </w:pPr>
-      <w:r>
-        <w:rPr/>
-        <w:t>Fixar</w:t>
-      </w:r>
-      <w:r>
-        <w:rPr>
-          <w:spacing w:val="-2"/>
-        </w:rPr>
-        <w:t xml:space="preserve"> </w:t>
-      </w:r>
-      <w:r>
-        <w:rPr/>
-        <w:t>componentes</w:t>
-      </w:r>
-    </w:p>
-    <w:p>
-      <w:pPr>
-        <w:pStyle w:val="Corpodotexto"/>
-        <w:rPr>
+        <w:rPr>
+          <w:b/>
+          <w:b/>
+          <w:bCs/>
+        </w:rPr>
+      </w:pPr>
+      <w:r>
+        <w:rPr>
+          <w:b/>
+          <w:bCs/>
+          <w:color w:val="000000"/>
+          <w:spacing w:val="0"/>
+          <w:sz w:val="24"/>
+        </w:rPr>
+        <w:t>Fixar Subcomponentes</w:t>
+      </w:r>
+    </w:p>
+    <w:p>
+      <w:pPr>
+        <w:pStyle w:val="Corpodotexto"/>
+        <w:rPr/>
+      </w:pPr>
+      <w:r>
+        <w:rPr>
+          <w:b/>
           <w:sz w:val="22"/>
         </w:rPr>
-      </w:pPr>
-      <w:r>
-        <w:rPr>
-          <w:b/>
+        <w:t xml:space="preserve">Evento: </w:t>
+      </w:r>
+      <w:r>
+        <w:rPr>
+          <w:b w:val="false"/>
+          <w:i w:val="false"/>
+          <w:strike w:val="false"/>
+          <w:dstrike w:val="false"/>
+          <w:outline w:val="false"/>
+          <w:shadow w:val="false"/>
+          <w:color w:val="000000"/>
+          <w:sz w:val="18"/>
+          <w:u w:val="none"/>
+          <w:em w:val="none"/>
+        </w:rPr>
+        <w:t>Linha de produção coloca subcomponentes testados</w:t>
+      </w:r>
+      <w:r>
+        <w:rPr>
+          <w:b/>
+          <w:i w:val="false"/>
+          <w:strike w:val="false"/>
+          <w:dstrike w:val="false"/>
+          <w:outline w:val="false"/>
+          <w:shadow w:val="false"/>
+          <w:color w:val="000000"/>
           <w:sz w:val="22"/>
-        </w:rPr>
-        <w:t xml:space="preserve">Evento: </w:t>
-      </w:r>
-      <w:r>
-        <w:rPr/>
-        <w:t>Linha de montagem faz a fixação das peças</w:t>
-      </w:r>
-      <w:r>
-        <w:rPr>
-          <w:sz w:val="22"/>
+          <w:u w:val="none"/>
+          <w:em w:val="none"/>
         </w:rPr>
         <w:t>.</w:t>
       </w:r>
@@ -1752,7 +1896,7 @@
           <w:numId w:val="1"/>
         </w:numPr>
         <w:tabs>
-          <w:tab w:val="clear" w:pos="709"/>
+          <w:tab w:val="clear" w:pos="408"/>
           <w:tab w:val="left" w:pos="1539" w:leader="none"/>
           <w:tab w:val="left" w:pos="1540" w:leader="none"/>
         </w:tabs>
@@ -1800,33 +1944,33 @@
     </w:p>
     <w:p>
       <w:pPr>
-        <w:pStyle w:val="Ttulo1"/>
+        <w:pStyle w:val="Padro"/>
         <w:numPr>
           <w:ilvl w:val="0"/>
           <w:numId w:val="1"/>
         </w:numPr>
         <w:tabs>
-          <w:tab w:val="clear" w:pos="709"/>
+          <w:tab w:val="clear" w:pos="408"/>
           <w:tab w:val="left" w:pos="407" w:leader="none"/>
         </w:tabs>
         <w:spacing w:lineRule="auto" w:line="240" w:before="0" w:after="0"/>
         <w:ind w:left="406" w:right="0" w:hanging="307"/>
         <w:jc w:val="left"/>
-        <w:rPr/>
-      </w:pPr>
-      <w:r>
-        <w:rPr/>
-        <w:t>Soldar</w:t>
-      </w:r>
-      <w:r>
-        <w:rPr>
-          <w:spacing w:val="-2"/>
-        </w:rPr>
-        <w:t xml:space="preserve"> </w:t>
-      </w:r>
-      <w:r>
-        <w:rPr/>
-        <w:t>componentes</w:t>
+        <w:rPr>
+          <w:b/>
+          <w:b/>
+          <w:bCs/>
+        </w:rPr>
+      </w:pPr>
+      <w:r>
+        <w:rPr>
+          <w:b/>
+          <w:bCs/>
+          <w:color w:val="000000"/>
+          <w:spacing w:val="0"/>
+          <w:sz w:val="21"/>
+        </w:rPr>
+        <w:t>Empacotar a maquina</w:t>
       </w:r>
     </w:p>
     <w:p>
@@ -1835,30 +1979,35 @@
         <w:spacing w:lineRule="auto" w:line="276" w:before="38" w:after="0"/>
         <w:ind w:left="100" w:right="3264" w:hanging="0"/>
         <w:jc w:val="left"/>
-        <w:rPr>
-          <w:b/>
+        <w:rPr/>
+      </w:pPr>
+      <w:r>
+        <w:rPr>
           <w:b/>
           <w:sz w:val="22"/>
         </w:rPr>
-      </w:pPr>
-      <w:r>
-        <w:rPr>
-          <w:b/>
+        <w:t xml:space="preserve">Evento: </w:t>
+      </w:r>
+      <w:r>
+        <w:rPr>
+          <w:b w:val="false"/>
+          <w:i w:val="false"/>
+          <w:strike w:val="false"/>
+          <w:dstrike w:val="false"/>
+          <w:outline w:val="false"/>
+          <w:shadow w:val="false"/>
+          <w:color w:val="000000"/>
+          <w:sz w:val="18"/>
+          <w:u w:val="none"/>
+          <w:em w:val="none"/>
+        </w:rPr>
+        <w:t>Linha de produção termina montagem da maquina</w:t>
+      </w:r>
+      <w:r>
+        <w:rPr>
           <w:sz w:val="22"/>
         </w:rPr>
-        <w:t xml:space="preserve">Evento: </w:t>
-      </w:r>
-      <w:r>
-        <w:rPr>
-          <w:sz w:val="21"/>
-        </w:rPr>
-        <w:t>Linha de montagem faz a soldagem das peças</w:t>
-      </w:r>
-      <w:r>
-        <w:rPr>
-          <w:sz w:val="22"/>
-        </w:rPr>
-        <w:t xml:space="preserve">. </w:t>
+        <w:t xml:space="preserve"> </w:t>
       </w:r>
       <w:r>
         <w:rPr>
@@ -1900,7 +2049,7 @@
           <w:numId w:val="1"/>
         </w:numPr>
         <w:tabs>
-          <w:tab w:val="clear" w:pos="709"/>
+          <w:tab w:val="clear" w:pos="408"/>
           <w:tab w:val="left" w:pos="1539" w:leader="none"/>
           <w:tab w:val="left" w:pos="1540" w:leader="none"/>
         </w:tabs>
@@ -1948,58 +2097,61 @@
     </w:p>
     <w:p>
       <w:pPr>
-        <w:pStyle w:val="Ttulo1"/>
+        <w:pStyle w:val="Padro"/>
         <w:numPr>
           <w:ilvl w:val="0"/>
           <w:numId w:val="1"/>
         </w:numPr>
         <w:tabs>
-          <w:tab w:val="clear" w:pos="709"/>
+          <w:tab w:val="clear" w:pos="408"/>
           <w:tab w:val="left" w:pos="407" w:leader="none"/>
         </w:tabs>
         <w:spacing w:lineRule="auto" w:line="240" w:before="0" w:after="0"/>
         <w:ind w:left="406" w:right="0" w:hanging="307"/>
         <w:jc w:val="left"/>
-        <w:rPr/>
-      </w:pPr>
-      <w:r>
-        <w:rPr/>
-        <w:t>Fazer</w:t>
-      </w:r>
-      <w:r>
-        <w:rPr>
-          <w:spacing w:val="-2"/>
-        </w:rPr>
-        <w:t xml:space="preserve"> </w:t>
-      </w:r>
-      <w:r>
-        <w:rPr/>
-        <w:t>retrabalho</w:t>
-      </w:r>
-    </w:p>
-    <w:p>
-      <w:pPr>
-        <w:pStyle w:val="Corpodotexto"/>
-        <w:rPr>
+        <w:rPr>
+          <w:b/>
+          <w:b/>
+          <w:bCs/>
+        </w:rPr>
+      </w:pPr>
+      <w:r>
+        <w:rPr>
+          <w:b/>
+          <w:bCs/>
+          <w:color w:val="000000"/>
+          <w:spacing w:val="0"/>
+          <w:sz w:val="21"/>
+        </w:rPr>
+        <w:t>Encaminhar maquina</w:t>
+      </w:r>
+    </w:p>
+    <w:p>
+      <w:pPr>
+        <w:pStyle w:val="Corpodotexto"/>
+        <w:rPr/>
+      </w:pPr>
+      <w:r>
+        <w:rPr>
+          <w:b/>
           <w:sz w:val="22"/>
         </w:rPr>
-      </w:pPr>
-      <w:r>
-        <w:rPr>
-          <w:b/>
-          <w:sz w:val="22"/>
-        </w:rPr>
         <w:t xml:space="preserve">Evento: </w:t>
       </w:r>
       <w:r>
-        <w:rPr/>
-        <w:t>Linha de montagem realiza retrabalho</w:t>
-      </w:r>
-      <w:r>
-        <w:rPr>
-          <w:sz w:val="22"/>
-        </w:rPr>
-        <w:t>.</w:t>
+        <w:rPr>
+          <w:b w:val="false"/>
+          <w:i w:val="false"/>
+          <w:strike w:val="false"/>
+          <w:dstrike w:val="false"/>
+          <w:outline w:val="false"/>
+          <w:shadow w:val="false"/>
+          <w:color w:val="000000"/>
+          <w:sz w:val="18"/>
+          <w:u w:val="none"/>
+          <w:em w:val="none"/>
+        </w:rPr>
+        <w:t>Linha de produção seleciona maquina montada</w:t>
       </w:r>
     </w:p>
     <w:p>
@@ -2057,7 +2209,7 @@
           <w:numId w:val="1"/>
         </w:numPr>
         <w:tabs>
-          <w:tab w:val="clear" w:pos="709"/>
+          <w:tab w:val="clear" w:pos="408"/>
           <w:tab w:val="left" w:pos="1539" w:leader="none"/>
           <w:tab w:val="left" w:pos="1540" w:leader="none"/>
         </w:tabs>
@@ -2090,69 +2242,695 @@
     </w:p>
     <w:p>
       <w:pPr>
+        <w:pStyle w:val="Padro"/>
+        <w:numPr>
+          <w:ilvl w:val="0"/>
+          <w:numId w:val="1"/>
+        </w:numPr>
+        <w:tabs>
+          <w:tab w:val="clear" w:pos="408"/>
+          <w:tab w:val="left" w:pos="407" w:leader="none"/>
+        </w:tabs>
+        <w:spacing w:lineRule="auto" w:line="240" w:before="80" w:after="0"/>
+        <w:ind w:left="406" w:right="0" w:hanging="307"/>
+        <w:jc w:val="left"/>
+        <w:rPr>
+          <w:b/>
+          <w:b/>
+          <w:bCs/>
+        </w:rPr>
+      </w:pPr>
+      <w:r>
+        <w:rPr>
+          <w:b/>
+          <w:bCs/>
+          <w:color w:val="000000"/>
+          <w:spacing w:val="0"/>
+          <w:sz w:val="21"/>
+        </w:rPr>
+        <w:t>Receber máquina pronta</w:t>
+      </w:r>
+    </w:p>
+    <w:p>
+      <w:pPr>
+        <w:pStyle w:val="Corpodotexto"/>
+        <w:rPr/>
+      </w:pPr>
+      <w:r>
+        <w:rPr>
+          <w:b/>
+          <w:sz w:val="22"/>
+        </w:rPr>
+        <w:t xml:space="preserve">Evento: </w:t>
+      </w:r>
+      <w:r>
+        <w:rPr>
+          <w:b w:val="false"/>
+          <w:i w:val="false"/>
+          <w:strike w:val="false"/>
+          <w:dstrike w:val="false"/>
+          <w:outline w:val="false"/>
+          <w:shadow w:val="false"/>
+          <w:color w:val="000000"/>
+          <w:sz w:val="18"/>
+          <w:u w:val="none"/>
+          <w:em w:val="none"/>
+        </w:rPr>
+        <w:t>Controle de Qualidade envia maquina</w:t>
+      </w:r>
+    </w:p>
+    <w:p>
+      <w:pPr>
+        <w:pStyle w:val="Corpodotexto"/>
+        <w:rPr/>
+      </w:pPr>
+      <w:r>
+        <w:rPr>
+          <w:b/>
+          <w:sz w:val="22"/>
+        </w:rPr>
+        <w:t xml:space="preserve">Objetivo: </w:t>
+      </w:r>
+      <w:r>
+        <w:rPr/>
+        <w:t>Equipe de testes testar os sub-componentes.</w:t>
+      </w:r>
+    </w:p>
+    <w:p>
+      <w:pPr>
+        <w:pStyle w:val="Ttulo1"/>
+        <w:spacing w:before="38" w:after="0"/>
+        <w:rPr/>
+      </w:pPr>
+      <w:r>
+        <w:rPr/>
+        <w:t>Trabalhadores envolvidos:</w:t>
+      </w:r>
+    </w:p>
+    <w:p>
+      <w:pPr>
+        <w:pStyle w:val="Corpodotexto"/>
+        <w:spacing w:before="37" w:after="0"/>
+        <w:rPr/>
+      </w:pPr>
+      <w:r>
+        <w:rPr/>
+        <w:t>Produção</w:t>
+      </w:r>
+    </w:p>
+    <w:p>
+      <w:pPr>
+        <w:pStyle w:val="ListParagraph"/>
+        <w:numPr>
+          <w:ilvl w:val="1"/>
+          <w:numId w:val="1"/>
+        </w:numPr>
+        <w:tabs>
+          <w:tab w:val="clear" w:pos="408"/>
+          <w:tab w:val="left" w:pos="1539" w:leader="none"/>
+          <w:tab w:val="left" w:pos="1540" w:leader="none"/>
+        </w:tabs>
+        <w:spacing w:lineRule="auto" w:line="276" w:before="37" w:after="0"/>
+        <w:ind w:left="1540" w:right="451" w:hanging="360"/>
+        <w:jc w:val="left"/>
+        <w:rPr>
+          <w:sz w:val="21"/>
+        </w:rPr>
+      </w:pPr>
+      <w:r>
+        <w:rPr>
+          <w:sz w:val="21"/>
+        </w:rPr>
+        <w:t xml:space="preserve">Após a placa ficar pronta gera o que chamamos de sub componente este </w:t>
+      </w:r>
+      <w:r>
+        <w:rPr>
+          <w:spacing w:val="-6"/>
+          <w:sz w:val="21"/>
+        </w:rPr>
+        <w:t xml:space="preserve">sub </w:t>
+      </w:r>
+      <w:r>
+        <w:rPr>
+          <w:sz w:val="21"/>
+        </w:rPr>
+        <w:t>componente é testado de forma a verificar se há algum item quebrado, ou necessitando de reparo caso contrário o sub componente fica separado aguardando para ser montado</w:t>
+      </w:r>
+    </w:p>
+    <w:p>
+      <w:pPr>
+        <w:pStyle w:val="Corpodotexto"/>
+        <w:spacing w:before="1" w:after="0"/>
+        <w:ind w:left="0" w:right="0" w:hanging="0"/>
+        <w:rPr>
+          <w:sz w:val="24"/>
+        </w:rPr>
+      </w:pPr>
+      <w:r>
+        <w:rPr>
+          <w:sz w:val="24"/>
+        </w:rPr>
+      </w:r>
+    </w:p>
+    <w:p>
+      <w:pPr>
+        <w:pStyle w:val="Padro"/>
+        <w:numPr>
+          <w:ilvl w:val="0"/>
+          <w:numId w:val="1"/>
+        </w:numPr>
+        <w:tabs>
+          <w:tab w:val="clear" w:pos="408"/>
+          <w:tab w:val="left" w:pos="407" w:leader="none"/>
+        </w:tabs>
+        <w:spacing w:lineRule="auto" w:line="240" w:before="0" w:after="0"/>
+        <w:ind w:left="406" w:right="0" w:hanging="307"/>
+        <w:jc w:val="left"/>
+        <w:rPr>
+          <w:b/>
+          <w:b/>
+          <w:bCs/>
+        </w:rPr>
+      </w:pPr>
+      <w:r>
+        <w:rPr>
+          <w:b/>
+          <w:bCs/>
+          <w:color w:val="000000"/>
+          <w:spacing w:val="0"/>
+          <w:sz w:val="21"/>
+        </w:rPr>
+        <w:t>Enviar Máquina pronta</w:t>
+      </w:r>
+    </w:p>
+    <w:p>
+      <w:pPr>
+        <w:pStyle w:val="Normal"/>
+        <w:spacing w:lineRule="auto" w:line="276" w:before="38" w:after="0"/>
+        <w:ind w:left="100" w:right="3042" w:hanging="0"/>
+        <w:jc w:val="left"/>
+        <w:rPr/>
+      </w:pPr>
+      <w:r>
+        <w:rPr>
+          <w:b/>
+          <w:sz w:val="22"/>
+        </w:rPr>
+        <w:t xml:space="preserve">Evento: </w:t>
+      </w:r>
+      <w:r>
+        <w:rPr>
+          <w:b w:val="false"/>
+          <w:i w:val="false"/>
+          <w:strike w:val="false"/>
+          <w:dstrike w:val="false"/>
+          <w:outline w:val="false"/>
+          <w:shadow w:val="false"/>
+          <w:color w:val="000000"/>
+          <w:sz w:val="18"/>
+          <w:u w:val="none"/>
+          <w:em w:val="none"/>
+        </w:rPr>
+        <w:t>Gerencia separa maquina</w:t>
+      </w:r>
+    </w:p>
+    <w:p>
+      <w:pPr>
+        <w:pStyle w:val="Normal"/>
+        <w:spacing w:lineRule="auto" w:line="276" w:before="38" w:after="0"/>
+        <w:ind w:left="100" w:right="3042" w:hanging="0"/>
+        <w:jc w:val="left"/>
+        <w:rPr/>
+      </w:pPr>
+      <w:r>
+        <w:rPr>
+          <w:b/>
+          <w:sz w:val="22"/>
+        </w:rPr>
+        <w:t xml:space="preserve">Objetivo: </w:t>
+      </w:r>
+      <w:r>
+        <w:rPr>
+          <w:sz w:val="21"/>
+        </w:rPr>
+        <w:t xml:space="preserve">Linha de montagem realizar a montagem da máquina. </w:t>
+      </w:r>
+      <w:r>
+        <w:rPr>
+          <w:b/>
+          <w:sz w:val="22"/>
+        </w:rPr>
+        <w:t>Trabalhadores envolvidos:</w:t>
+      </w:r>
+    </w:p>
+    <w:p>
+      <w:pPr>
+        <w:pStyle w:val="Corpodotexto"/>
+        <w:spacing w:before="0" w:after="0"/>
+        <w:rPr/>
+      </w:pPr>
+      <w:r>
+        <w:rPr/>
+        <w:t>Produção</w:t>
+      </w:r>
+    </w:p>
+    <w:p>
+      <w:pPr>
+        <w:pStyle w:val="ListParagraph"/>
+        <w:numPr>
+          <w:ilvl w:val="1"/>
+          <w:numId w:val="1"/>
+        </w:numPr>
+        <w:tabs>
+          <w:tab w:val="clear" w:pos="408"/>
+          <w:tab w:val="left" w:pos="1539" w:leader="none"/>
+          <w:tab w:val="left" w:pos="1540" w:leader="none"/>
+        </w:tabs>
+        <w:spacing w:lineRule="auto" w:line="276" w:before="37" w:after="0"/>
+        <w:ind w:left="1540" w:right="100" w:hanging="360"/>
+        <w:jc w:val="left"/>
+        <w:rPr>
+          <w:sz w:val="21"/>
+        </w:rPr>
+      </w:pPr>
+      <w:r>
+        <w:rPr>
+          <w:sz w:val="21"/>
+        </w:rPr>
+        <w:t xml:space="preserve">Após todos os sub componentes terem sido feitos é efetuada a montagem do equipamento ou máquina, é levado para o controle de qualidade que testará </w:t>
+      </w:r>
+      <w:r>
+        <w:rPr>
+          <w:spacing w:val="-5"/>
+          <w:sz w:val="21"/>
+        </w:rPr>
+        <w:t xml:space="preserve">tudo </w:t>
+      </w:r>
+      <w:r>
+        <w:rPr>
+          <w:sz w:val="21"/>
+        </w:rPr>
+        <w:t>na máquina a fim de achar erros</w:t>
+      </w:r>
+    </w:p>
+    <w:p>
+      <w:pPr>
+        <w:pStyle w:val="Corpodotexto"/>
+        <w:spacing w:before="3" w:after="0"/>
+        <w:ind w:left="0" w:right="0" w:hanging="0"/>
+        <w:rPr>
+          <w:sz w:val="25"/>
+        </w:rPr>
+      </w:pPr>
+      <w:r>
+        <w:rPr>
+          <w:sz w:val="25"/>
+        </w:rPr>
+      </w:r>
+    </w:p>
+    <w:p>
+      <w:pPr>
+        <w:pStyle w:val="Padro"/>
+        <w:numPr>
+          <w:ilvl w:val="0"/>
+          <w:numId w:val="1"/>
+        </w:numPr>
+        <w:tabs>
+          <w:tab w:val="clear" w:pos="408"/>
+          <w:tab w:val="left" w:pos="407" w:leader="none"/>
+        </w:tabs>
+        <w:spacing w:lineRule="auto" w:line="240" w:before="0" w:after="0"/>
+        <w:ind w:left="406" w:right="0" w:hanging="307"/>
+        <w:jc w:val="left"/>
+        <w:rPr>
+          <w:b/>
+          <w:b/>
+          <w:bCs/>
+        </w:rPr>
+      </w:pPr>
+      <w:r>
+        <w:rPr>
+          <w:b/>
+          <w:bCs/>
+          <w:color w:val="000000"/>
+          <w:spacing w:val="0"/>
+          <w:sz w:val="22"/>
+        </w:rPr>
+        <w:t>Priorizar pedido no planejamento</w:t>
+      </w:r>
+    </w:p>
+    <w:p>
+      <w:pPr>
+        <w:pStyle w:val="Corpodotexto"/>
+        <w:rPr/>
+      </w:pPr>
+      <w:r>
+        <w:rPr>
+          <w:b/>
+          <w:sz w:val="22"/>
+        </w:rPr>
+        <w:t xml:space="preserve">Evento: </w:t>
+      </w:r>
+      <w:r>
+        <w:rPr>
+          <w:b w:val="false"/>
+          <w:i w:val="false"/>
+          <w:strike w:val="false"/>
+          <w:dstrike w:val="false"/>
+          <w:outline w:val="false"/>
+          <w:shadow w:val="false"/>
+          <w:color w:val="000000"/>
+          <w:sz w:val="18"/>
+          <w:u w:val="none"/>
+          <w:em w:val="none"/>
+        </w:rPr>
+        <w:t>Negócios envia pedido de prioridade</w:t>
+      </w:r>
+    </w:p>
+    <w:p>
+      <w:pPr>
+        <w:pStyle w:val="Normal"/>
+        <w:spacing w:before="38" w:after="0"/>
+        <w:ind w:left="100" w:right="0" w:hanging="0"/>
+        <w:jc w:val="left"/>
+        <w:rPr>
+          <w:sz w:val="21"/>
+        </w:rPr>
+      </w:pPr>
+      <w:r>
+        <w:rPr>
+          <w:b/>
+          <w:sz w:val="22"/>
+        </w:rPr>
+        <w:t xml:space="preserve">Objetivo: </w:t>
+      </w:r>
+      <w:r>
+        <w:rPr>
+          <w:sz w:val="21"/>
+        </w:rPr>
+        <w:t>Equipe de testes testar a máquina.</w:t>
+      </w:r>
+    </w:p>
+    <w:p>
+      <w:pPr>
+        <w:pStyle w:val="Ttulo1"/>
+        <w:spacing w:before="38" w:after="0"/>
+        <w:rPr/>
+      </w:pPr>
+      <w:r>
+        <w:rPr/>
+        <w:t>Trabalhadores envolvidos:</w:t>
+      </w:r>
+    </w:p>
+    <w:p>
+      <w:pPr>
+        <w:pStyle w:val="Corpodotexto"/>
+        <w:rPr/>
+      </w:pPr>
+      <w:r>
+        <w:rPr/>
+        <w:t>Produção</w:t>
+      </w:r>
+    </w:p>
+    <w:p>
+      <w:pPr>
+        <w:pStyle w:val="ListParagraph"/>
+        <w:numPr>
+          <w:ilvl w:val="1"/>
+          <w:numId w:val="1"/>
+        </w:numPr>
+        <w:tabs>
+          <w:tab w:val="clear" w:pos="408"/>
+          <w:tab w:val="left" w:pos="1539" w:leader="none"/>
+          <w:tab w:val="left" w:pos="1540" w:leader="none"/>
+        </w:tabs>
+        <w:spacing w:lineRule="auto" w:line="276" w:before="36" w:after="0"/>
+        <w:ind w:left="1540" w:right="475" w:hanging="360"/>
+        <w:jc w:val="left"/>
+        <w:rPr>
+          <w:sz w:val="21"/>
+        </w:rPr>
+      </w:pPr>
+      <w:r>
+        <w:rPr>
+          <w:sz w:val="21"/>
+        </w:rPr>
+        <w:t xml:space="preserve">A secção de teste realizava testes na máquina, caso esteja tudo certo, esta </w:t>
+      </w:r>
+      <w:r>
+        <w:rPr>
+          <w:spacing w:val="-16"/>
+          <w:sz w:val="21"/>
+        </w:rPr>
+        <w:t xml:space="preserve">é </w:t>
+      </w:r>
+      <w:r>
+        <w:rPr>
+          <w:sz w:val="21"/>
+        </w:rPr>
+        <w:t>mandada para fora do setor de produção, caso contrário retorna para a</w:t>
+      </w:r>
+    </w:p>
+    <w:p>
+      <w:pPr>
+        <w:pStyle w:val="Corpodotexto"/>
+        <w:spacing w:before="0" w:after="0"/>
+        <w:ind w:left="1540" w:right="0" w:hanging="0"/>
+        <w:rPr/>
+      </w:pPr>
+      <w:r>
+        <w:rPr/>
+        <w:t>montagem</w:t>
+      </w:r>
+    </w:p>
+    <w:p>
+      <w:pPr>
+        <w:pStyle w:val="Corpodotexto"/>
+        <w:spacing w:before="5" w:after="0"/>
+        <w:ind w:left="0" w:right="0" w:hanging="0"/>
+        <w:rPr>
+          <w:sz w:val="28"/>
+        </w:rPr>
+      </w:pPr>
+      <w:r>
+        <w:rPr>
+          <w:sz w:val="28"/>
+        </w:rPr>
+      </w:r>
+    </w:p>
+    <w:p>
+      <w:pPr>
+        <w:pStyle w:val="Padro"/>
+        <w:numPr>
+          <w:ilvl w:val="0"/>
+          <w:numId w:val="1"/>
+        </w:numPr>
+        <w:tabs>
+          <w:tab w:val="clear" w:pos="408"/>
+          <w:tab w:val="left" w:pos="407" w:leader="none"/>
+        </w:tabs>
+        <w:spacing w:lineRule="auto" w:line="240" w:before="0" w:after="0"/>
+        <w:ind w:left="406" w:right="0" w:hanging="307"/>
+        <w:jc w:val="left"/>
+        <w:rPr>
+          <w:b/>
+          <w:b/>
+          <w:bCs/>
+        </w:rPr>
+      </w:pPr>
+      <w:r>
+        <w:rPr>
+          <w:b/>
+          <w:bCs/>
+          <w:color w:val="000000"/>
+          <w:spacing w:val="0"/>
+          <w:sz w:val="21"/>
+        </w:rPr>
+        <w:t>Enviar pedido priorizado</w:t>
+      </w:r>
+    </w:p>
+    <w:p>
+      <w:pPr>
+        <w:pStyle w:val="Corpodotexto"/>
+        <w:rPr>
+          <w:b/>
+          <w:b/>
+          <w:sz w:val="22"/>
+        </w:rPr>
+      </w:pPr>
+      <w:r>
+        <w:rPr>
+          <w:b/>
+          <w:sz w:val="22"/>
+        </w:rPr>
+        <w:t xml:space="preserve">Evento: </w:t>
+      </w:r>
+      <w:r>
+        <w:rPr>
+          <w:b w:val="false"/>
+          <w:i w:val="false"/>
+          <w:strike w:val="false"/>
+          <w:dstrike w:val="false"/>
+          <w:outline w:val="false"/>
+          <w:shadow w:val="false"/>
+          <w:color w:val="000000"/>
+          <w:sz w:val="18"/>
+          <w:u w:val="none"/>
+          <w:em w:val="none"/>
+        </w:rPr>
+        <w:t>Gerencia separa pedido a priorizar</w:t>
+      </w:r>
+    </w:p>
+    <w:p>
+      <w:pPr>
+        <w:pStyle w:val="Corpodotexto"/>
+        <w:rPr/>
+      </w:pPr>
+      <w:r>
+        <w:rPr>
+          <w:b/>
+          <w:sz w:val="22"/>
+        </w:rPr>
+        <w:t xml:space="preserve">Objetivo: </w:t>
+      </w:r>
+      <w:r>
+        <w:rPr/>
+        <w:t>Gerente de produção analisar e recusar solicitação.</w:t>
+      </w:r>
+    </w:p>
+    <w:p>
+      <w:pPr>
+        <w:pStyle w:val="Ttulo1"/>
+        <w:spacing w:before="38" w:after="0"/>
+        <w:rPr/>
+      </w:pPr>
+      <w:r>
+        <w:rPr/>
+        <w:t>Trabalhadores envolvidos:</w:t>
+      </w:r>
+    </w:p>
+    <w:p>
+      <w:pPr>
+        <w:pStyle w:val="Corpodotexto"/>
+        <w:rPr/>
+      </w:pPr>
+      <w:r>
+        <w:rPr/>
+        <w:t>Gerente de negócio</w:t>
+      </w:r>
+    </w:p>
+    <w:p>
+      <w:pPr>
+        <w:pStyle w:val="ListParagraph"/>
+        <w:numPr>
+          <w:ilvl w:val="1"/>
+          <w:numId w:val="1"/>
+        </w:numPr>
+        <w:tabs>
+          <w:tab w:val="clear" w:pos="408"/>
+          <w:tab w:val="left" w:pos="1539" w:leader="none"/>
+          <w:tab w:val="left" w:pos="1540" w:leader="none"/>
+        </w:tabs>
+        <w:spacing w:lineRule="auto" w:line="240" w:before="36" w:after="0"/>
+        <w:ind w:left="1540" w:right="0" w:hanging="360"/>
+        <w:jc w:val="left"/>
+        <w:rPr>
+          <w:sz w:val="21"/>
+        </w:rPr>
+      </w:pPr>
+      <w:r>
+        <w:rPr>
+          <w:sz w:val="21"/>
+        </w:rPr>
+        <w:t>Gerente de produção recebe e analisa solicitação e determina recusa.</w:t>
+      </w:r>
+    </w:p>
+    <w:p>
+      <w:pPr>
+        <w:pStyle w:val="Corpodotexto"/>
+        <w:spacing w:before="4" w:after="0"/>
+        <w:ind w:left="0" w:right="0" w:hanging="0"/>
+        <w:rPr>
+          <w:sz w:val="27"/>
+        </w:rPr>
+      </w:pPr>
+      <w:r>
+        <w:rPr>
+          <w:sz w:val="27"/>
+        </w:rPr>
+      </w:r>
+    </w:p>
+    <w:p>
+      <w:pPr>
         <w:pStyle w:val="Ttulo1"/>
         <w:numPr>
           <w:ilvl w:val="0"/>
           <w:numId w:val="1"/>
         </w:numPr>
         <w:tabs>
-          <w:tab w:val="clear" w:pos="709"/>
+          <w:tab w:val="clear" w:pos="408"/>
           <w:tab w:val="left" w:pos="407" w:leader="none"/>
         </w:tabs>
-        <w:spacing w:lineRule="auto" w:line="240" w:before="80" w:after="0"/>
+        <w:spacing w:lineRule="auto" w:line="240" w:before="0" w:after="0"/>
         <w:ind w:left="406" w:right="0" w:hanging="307"/>
         <w:jc w:val="left"/>
         <w:rPr/>
       </w:pPr>
       <w:r>
+        <w:rPr/>
+        <w:t>Retornar equipamento com</w:t>
+      </w:r>
+      <w:r>
         <w:rPr>
           <w:spacing w:val="-4"/>
         </w:rPr>
-        <w:t>Testar</w:t>
-      </w:r>
-      <w:r>
-        <w:rPr>
-          <w:spacing w:val="-2"/>
-        </w:rPr>
         <w:t xml:space="preserve"> </w:t>
       </w:r>
       <w:r>
         <w:rPr/>
-        <w:t>sub-componentes</w:t>
-      </w:r>
-    </w:p>
-    <w:p>
-      <w:pPr>
-        <w:pStyle w:val="Corpodotexto"/>
-        <w:rPr/>
-      </w:pPr>
-      <w:r>
-        <w:rPr>
-          <w:b/>
+        <w:t>erro</w:t>
+      </w:r>
+    </w:p>
+    <w:p>
+      <w:pPr>
+        <w:pStyle w:val="Corpodotexto"/>
+        <w:rPr>
           <w:sz w:val="22"/>
         </w:rPr>
+      </w:pPr>
+      <w:r>
+        <w:rPr>
+          <w:b/>
+          <w:sz w:val="22"/>
+        </w:rPr>
         <w:t xml:space="preserve">Evento: </w:t>
       </w:r>
       <w:r>
         <w:rPr/>
-        <w:t>Controle de qualidade faz o teste de sub componentes</w:t>
-      </w:r>
-    </w:p>
-    <w:p>
-      <w:pPr>
-        <w:pStyle w:val="Corpodotexto"/>
-        <w:rPr/>
-      </w:pPr>
-      <w:r>
-        <w:rPr>
-          <w:b/>
+        <w:t>Controle de qualidade retorna equipamento com erro</w:t>
+      </w:r>
+      <w:r>
+        <w:rPr>
           <w:sz w:val="22"/>
         </w:rPr>
+        <w:t>.</w:t>
+      </w:r>
+    </w:p>
+    <w:p>
+      <w:pPr>
+        <w:pStyle w:val="Corpodotexto"/>
+        <w:rPr/>
+      </w:pPr>
+      <w:r>
+        <w:rPr>
+          <w:b/>
+          <w:sz w:val="22"/>
+        </w:rPr>
         <w:t xml:space="preserve">Objetivo: </w:t>
       </w:r>
       <w:r>
         <w:rPr/>
-        <w:t>Equipe de testes testar os sub-componentes.</w:t>
+        <w:t>Equipe de manutenção retorna equipamento com erro para equipe de produção.</w:t>
       </w:r>
     </w:p>
     <w:p>
@@ -2174,7 +2952,7 @@
       </w:pPr>
       <w:r>
         <w:rPr/>
-        <w:t>Produção</w:t>
+        <w:t>Manutenção</w:t>
       </w:r>
     </w:p>
     <w:p>
@@ -2185,594 +2963,7 @@
           <w:numId w:val="1"/>
         </w:numPr>
         <w:tabs>
-          <w:tab w:val="clear" w:pos="709"/>
-          <w:tab w:val="left" w:pos="1539" w:leader="none"/>
-          <w:tab w:val="left" w:pos="1540" w:leader="none"/>
-        </w:tabs>
-        <w:spacing w:lineRule="auto" w:line="276" w:before="37" w:after="0"/>
-        <w:ind w:left="1540" w:right="451" w:hanging="360"/>
-        <w:jc w:val="left"/>
-        <w:rPr>
-          <w:sz w:val="21"/>
-        </w:rPr>
-      </w:pPr>
-      <w:r>
-        <w:rPr>
-          <w:sz w:val="21"/>
-        </w:rPr>
-        <w:t xml:space="preserve">Após a placa ficar pronta gera o que chamamos de sub componente este </w:t>
-      </w:r>
-      <w:r>
-        <w:rPr>
-          <w:spacing w:val="-6"/>
-          <w:sz w:val="21"/>
-        </w:rPr>
-        <w:t xml:space="preserve">sub </w:t>
-      </w:r>
-      <w:r>
-        <w:rPr>
-          <w:sz w:val="21"/>
-        </w:rPr>
-        <w:t>componente é testado de forma a verificar se há algum item quebrado, ou necessitando de reparo caso contrário o sub componente fica separado aguardando para ser montado</w:t>
-      </w:r>
-    </w:p>
-    <w:p>
-      <w:pPr>
-        <w:pStyle w:val="Corpodotexto"/>
-        <w:spacing w:before="1" w:after="0"/>
-        <w:ind w:left="0" w:right="0" w:hanging="0"/>
-        <w:rPr>
-          <w:sz w:val="24"/>
-        </w:rPr>
-      </w:pPr>
-      <w:r>
-        <w:rPr>
-          <w:sz w:val="24"/>
-        </w:rPr>
-      </w:r>
-    </w:p>
-    <w:p>
-      <w:pPr>
-        <w:pStyle w:val="Ttulo1"/>
-        <w:numPr>
-          <w:ilvl w:val="0"/>
-          <w:numId w:val="1"/>
-        </w:numPr>
-        <w:tabs>
-          <w:tab w:val="clear" w:pos="709"/>
-          <w:tab w:val="left" w:pos="407" w:leader="none"/>
-        </w:tabs>
-        <w:spacing w:lineRule="auto" w:line="240" w:before="0" w:after="0"/>
-        <w:ind w:left="406" w:right="0" w:hanging="307"/>
-        <w:jc w:val="left"/>
-        <w:rPr/>
-      </w:pPr>
-      <w:r>
-        <w:rPr/>
-        <w:t>Montar</w:t>
-      </w:r>
-      <w:r>
-        <w:rPr>
-          <w:spacing w:val="-2"/>
-        </w:rPr>
-        <w:t xml:space="preserve"> </w:t>
-      </w:r>
-      <w:r>
-        <w:rPr/>
-        <w:t>maquina</w:t>
-      </w:r>
-    </w:p>
-    <w:p>
-      <w:pPr>
-        <w:pStyle w:val="Normal"/>
-        <w:spacing w:lineRule="auto" w:line="276" w:before="38" w:after="0"/>
-        <w:ind w:left="100" w:right="3042" w:hanging="0"/>
-        <w:jc w:val="left"/>
-        <w:rPr>
-          <w:b/>
-          <w:b/>
-          <w:sz w:val="22"/>
-        </w:rPr>
-      </w:pPr>
-      <w:r>
-        <w:rPr>
-          <w:b/>
-          <w:sz w:val="22"/>
-        </w:rPr>
-        <w:t xml:space="preserve">Evento: </w:t>
-      </w:r>
-      <w:r>
-        <w:rPr>
-          <w:sz w:val="21"/>
-        </w:rPr>
-        <w:t xml:space="preserve">Linha de montagem faz a montagem da máquina </w:t>
-      </w:r>
-      <w:r>
-        <w:rPr>
-          <w:b/>
-          <w:sz w:val="22"/>
-        </w:rPr>
-        <w:t xml:space="preserve">Objetivo: </w:t>
-      </w:r>
-      <w:r>
-        <w:rPr>
-          <w:sz w:val="21"/>
-        </w:rPr>
-        <w:t xml:space="preserve">Linha de montagem realizar a montagem da máquina. </w:t>
-      </w:r>
-      <w:r>
-        <w:rPr>
-          <w:b/>
-          <w:sz w:val="22"/>
-        </w:rPr>
-        <w:t>Trabalhadores envolvidos:</w:t>
-      </w:r>
-    </w:p>
-    <w:p>
-      <w:pPr>
-        <w:pStyle w:val="Corpodotexto"/>
-        <w:spacing w:before="0" w:after="0"/>
-        <w:rPr/>
-      </w:pPr>
-      <w:r>
-        <w:rPr/>
-        <w:t>Produção</w:t>
-      </w:r>
-    </w:p>
-    <w:p>
-      <w:pPr>
-        <w:pStyle w:val="ListParagraph"/>
-        <w:numPr>
-          <w:ilvl w:val="1"/>
-          <w:numId w:val="1"/>
-        </w:numPr>
-        <w:tabs>
-          <w:tab w:val="clear" w:pos="709"/>
-          <w:tab w:val="left" w:pos="1539" w:leader="none"/>
-          <w:tab w:val="left" w:pos="1540" w:leader="none"/>
-        </w:tabs>
-        <w:spacing w:lineRule="auto" w:line="276" w:before="37" w:after="0"/>
-        <w:ind w:left="1540" w:right="100" w:hanging="360"/>
-        <w:jc w:val="left"/>
-        <w:rPr>
-          <w:sz w:val="21"/>
-        </w:rPr>
-      </w:pPr>
-      <w:r>
-        <w:rPr>
-          <w:sz w:val="21"/>
-        </w:rPr>
-        <w:t xml:space="preserve">Após todos os sub componentes terem sido feitos é efetuada a montagem do equipamento ou máquina, é levado para o controle de qualidade que testará </w:t>
-      </w:r>
-      <w:r>
-        <w:rPr>
-          <w:spacing w:val="-5"/>
-          <w:sz w:val="21"/>
-        </w:rPr>
-        <w:t xml:space="preserve">tudo </w:t>
-      </w:r>
-      <w:r>
-        <w:rPr>
-          <w:sz w:val="21"/>
-        </w:rPr>
-        <w:t>na máquina a fim de achar erros</w:t>
-      </w:r>
-    </w:p>
-    <w:p>
-      <w:pPr>
-        <w:pStyle w:val="Corpodotexto"/>
-        <w:spacing w:before="3" w:after="0"/>
-        <w:ind w:left="0" w:right="0" w:hanging="0"/>
-        <w:rPr>
-          <w:sz w:val="25"/>
-        </w:rPr>
-      </w:pPr>
-      <w:r>
-        <w:rPr>
-          <w:sz w:val="25"/>
-        </w:rPr>
-      </w:r>
-    </w:p>
-    <w:p>
-      <w:pPr>
-        <w:pStyle w:val="Ttulo1"/>
-        <w:numPr>
-          <w:ilvl w:val="0"/>
-          <w:numId w:val="1"/>
-        </w:numPr>
-        <w:tabs>
-          <w:tab w:val="clear" w:pos="709"/>
-          <w:tab w:val="left" w:pos="407" w:leader="none"/>
-        </w:tabs>
-        <w:spacing w:lineRule="auto" w:line="240" w:before="0" w:after="0"/>
-        <w:ind w:left="406" w:right="0" w:hanging="307"/>
-        <w:jc w:val="left"/>
-        <w:rPr/>
-      </w:pPr>
-      <w:r>
-        <w:rPr>
-          <w:spacing w:val="-4"/>
-        </w:rPr>
-        <w:t>Testar</w:t>
-      </w:r>
-      <w:r>
-        <w:rPr>
-          <w:spacing w:val="-2"/>
-        </w:rPr>
-        <w:t xml:space="preserve"> </w:t>
-      </w:r>
-      <w:r>
-        <w:rPr/>
-        <w:t>Máquina</w:t>
-      </w:r>
-    </w:p>
-    <w:p>
-      <w:pPr>
-        <w:pStyle w:val="Corpodotexto"/>
-        <w:rPr/>
-      </w:pPr>
-      <w:r>
-        <w:rPr>
-          <w:b/>
-          <w:sz w:val="22"/>
-        </w:rPr>
-        <w:t xml:space="preserve">Evento: </w:t>
-      </w:r>
-      <w:r>
-        <w:rPr/>
-        <w:t>Controle de qualidade realiza a testagem da máquina</w:t>
-      </w:r>
-    </w:p>
-    <w:p>
-      <w:pPr>
-        <w:pStyle w:val="Normal"/>
-        <w:spacing w:before="38" w:after="0"/>
-        <w:ind w:left="100" w:right="0" w:hanging="0"/>
-        <w:jc w:val="left"/>
-        <w:rPr>
-          <w:sz w:val="21"/>
-        </w:rPr>
-      </w:pPr>
-      <w:r>
-        <w:rPr>
-          <w:b/>
-          <w:sz w:val="22"/>
-        </w:rPr>
-        <w:t xml:space="preserve">Objetivo: </w:t>
-      </w:r>
-      <w:r>
-        <w:rPr>
-          <w:sz w:val="21"/>
-        </w:rPr>
-        <w:t>Equipe de testes testar a máquina.</w:t>
-      </w:r>
-    </w:p>
-    <w:p>
-      <w:pPr>
-        <w:pStyle w:val="Ttulo1"/>
-        <w:spacing w:before="38" w:after="0"/>
-        <w:rPr/>
-      </w:pPr>
-      <w:r>
-        <w:rPr/>
-        <w:t>Trabalhadores envolvidos:</w:t>
-      </w:r>
-    </w:p>
-    <w:p>
-      <w:pPr>
-        <w:pStyle w:val="Corpodotexto"/>
-        <w:rPr/>
-      </w:pPr>
-      <w:r>
-        <w:rPr/>
-        <w:t>Produção</w:t>
-      </w:r>
-    </w:p>
-    <w:p>
-      <w:pPr>
-        <w:pStyle w:val="ListParagraph"/>
-        <w:numPr>
-          <w:ilvl w:val="1"/>
-          <w:numId w:val="1"/>
-        </w:numPr>
-        <w:tabs>
-          <w:tab w:val="clear" w:pos="709"/>
-          <w:tab w:val="left" w:pos="1539" w:leader="none"/>
-          <w:tab w:val="left" w:pos="1540" w:leader="none"/>
-        </w:tabs>
-        <w:spacing w:lineRule="auto" w:line="276" w:before="36" w:after="0"/>
-        <w:ind w:left="1540" w:right="475" w:hanging="360"/>
-        <w:jc w:val="left"/>
-        <w:rPr>
-          <w:sz w:val="21"/>
-        </w:rPr>
-      </w:pPr>
-      <w:r>
-        <w:rPr>
-          <w:sz w:val="21"/>
-        </w:rPr>
-        <w:t xml:space="preserve">A secção de teste realizava testes na máquina, caso esteja tudo certo, esta </w:t>
-      </w:r>
-      <w:r>
-        <w:rPr>
-          <w:spacing w:val="-16"/>
-          <w:sz w:val="21"/>
-        </w:rPr>
-        <w:t xml:space="preserve">é </w:t>
-      </w:r>
-      <w:r>
-        <w:rPr>
-          <w:sz w:val="21"/>
-        </w:rPr>
-        <w:t>mandada para fora do setor de produção, caso contrário retorna para a</w:t>
-      </w:r>
-    </w:p>
-    <w:p>
-      <w:pPr>
-        <w:pStyle w:val="Corpodotexto"/>
-        <w:spacing w:before="0" w:after="0"/>
-        <w:ind w:left="1540" w:right="0" w:hanging="0"/>
-        <w:rPr/>
-      </w:pPr>
-      <w:r>
-        <w:rPr/>
-        <w:t>montagem</w:t>
-      </w:r>
-    </w:p>
-    <w:p>
-      <w:pPr>
-        <w:pStyle w:val="Corpodotexto"/>
-        <w:spacing w:before="5" w:after="0"/>
-        <w:ind w:left="0" w:right="0" w:hanging="0"/>
-        <w:rPr>
-          <w:sz w:val="28"/>
-        </w:rPr>
-      </w:pPr>
-      <w:r>
-        <w:rPr>
-          <w:sz w:val="28"/>
-        </w:rPr>
-      </w:r>
-    </w:p>
-    <w:p>
-      <w:pPr>
-        <w:pStyle w:val="Ttulo1"/>
-        <w:numPr>
-          <w:ilvl w:val="0"/>
-          <w:numId w:val="1"/>
-        </w:numPr>
-        <w:tabs>
-          <w:tab w:val="clear" w:pos="709"/>
-          <w:tab w:val="left" w:pos="407" w:leader="none"/>
-        </w:tabs>
-        <w:spacing w:lineRule="auto" w:line="240" w:before="0" w:after="0"/>
-        <w:ind w:left="406" w:right="0" w:hanging="307"/>
-        <w:jc w:val="left"/>
-        <w:rPr/>
-      </w:pPr>
-      <w:r>
-        <w:rPr/>
-        <w:t>Analisar</w:t>
-      </w:r>
-      <w:r>
-        <w:rPr>
-          <w:spacing w:val="-2"/>
-        </w:rPr>
-        <w:t xml:space="preserve"> </w:t>
-      </w:r>
-      <w:r>
-        <w:rPr/>
-        <w:t>solicitação</w:t>
-      </w:r>
-    </w:p>
-    <w:p>
-      <w:pPr>
-        <w:pStyle w:val="Corpodotexto"/>
-        <w:rPr>
-          <w:sz w:val="22"/>
-        </w:rPr>
-      </w:pPr>
-      <w:r>
-        <w:rPr>
-          <w:b/>
-          <w:sz w:val="22"/>
-        </w:rPr>
-        <w:t xml:space="preserve">Evento: </w:t>
-      </w:r>
-      <w:r>
-        <w:rPr/>
-        <w:t>Gerente de produção recusa solicitação</w:t>
-      </w:r>
-      <w:r>
-        <w:rPr>
-          <w:sz w:val="22"/>
-        </w:rPr>
-        <w:t>.</w:t>
-      </w:r>
-    </w:p>
-    <w:p>
-      <w:pPr>
-        <w:pStyle w:val="Corpodotexto"/>
-        <w:rPr/>
-      </w:pPr>
-      <w:r>
-        <w:rPr>
-          <w:b/>
-          <w:sz w:val="22"/>
-        </w:rPr>
-        <w:t xml:space="preserve">Objetivo: </w:t>
-      </w:r>
-      <w:r>
-        <w:rPr/>
-        <w:t>Gerente de produção analisar e recusar solicitação.</w:t>
-      </w:r>
-    </w:p>
-    <w:p>
-      <w:pPr>
-        <w:pStyle w:val="Ttulo1"/>
-        <w:spacing w:before="38" w:after="0"/>
-        <w:rPr/>
-      </w:pPr>
-      <w:r>
-        <w:rPr/>
-        <w:t>Trabalhadores envolvidos:</w:t>
-      </w:r>
-    </w:p>
-    <w:p>
-      <w:pPr>
-        <w:pStyle w:val="Corpodotexto"/>
-        <w:rPr/>
-      </w:pPr>
-      <w:r>
-        <w:rPr/>
-        <w:t>Gerente de negócio</w:t>
-      </w:r>
-    </w:p>
-    <w:p>
-      <w:pPr>
-        <w:pStyle w:val="ListParagraph"/>
-        <w:numPr>
-          <w:ilvl w:val="1"/>
-          <w:numId w:val="1"/>
-        </w:numPr>
-        <w:tabs>
-          <w:tab w:val="clear" w:pos="709"/>
-          <w:tab w:val="left" w:pos="1539" w:leader="none"/>
-          <w:tab w:val="left" w:pos="1540" w:leader="none"/>
-        </w:tabs>
-        <w:spacing w:lineRule="auto" w:line="240" w:before="36" w:after="0"/>
-        <w:ind w:left="1540" w:right="0" w:hanging="360"/>
-        <w:jc w:val="left"/>
-        <w:rPr>
-          <w:sz w:val="21"/>
-        </w:rPr>
-      </w:pPr>
-      <w:r>
-        <w:rPr>
-          <w:sz w:val="21"/>
-        </w:rPr>
-        <w:t>Gerente de produção recebe e analisa solicitação e determina recusa.</w:t>
-      </w:r>
-    </w:p>
-    <w:p>
-      <w:pPr>
-        <w:pStyle w:val="Corpodotexto"/>
-        <w:spacing w:before="4" w:after="0"/>
-        <w:ind w:left="0" w:right="0" w:hanging="0"/>
-        <w:rPr>
-          <w:sz w:val="27"/>
-        </w:rPr>
-      </w:pPr>
-      <w:r>
-        <w:rPr>
-          <w:sz w:val="27"/>
-        </w:rPr>
-      </w:r>
-    </w:p>
-    <w:p>
-      <w:pPr>
-        <w:pStyle w:val="Ttulo1"/>
-        <w:numPr>
-          <w:ilvl w:val="0"/>
-          <w:numId w:val="1"/>
-        </w:numPr>
-        <w:tabs>
-          <w:tab w:val="clear" w:pos="709"/>
-          <w:tab w:val="left" w:pos="407" w:leader="none"/>
-        </w:tabs>
-        <w:spacing w:lineRule="auto" w:line="240" w:before="0" w:after="0"/>
-        <w:ind w:left="406" w:right="0" w:hanging="307"/>
-        <w:jc w:val="left"/>
-        <w:rPr/>
-      </w:pPr>
-      <w:r>
-        <w:rPr/>
-        <w:t>Retornar equipamento com</w:t>
-      </w:r>
-      <w:r>
-        <w:rPr>
-          <w:spacing w:val="-4"/>
-        </w:rPr>
-        <w:t xml:space="preserve"> </w:t>
-      </w:r>
-      <w:r>
-        <w:rPr/>
-        <w:t>erro</w:t>
-      </w:r>
-    </w:p>
-    <w:p>
-      <w:pPr>
-        <w:pStyle w:val="Corpodotexto"/>
-        <w:rPr>
-          <w:sz w:val="22"/>
-        </w:rPr>
-      </w:pPr>
-      <w:r>
-        <w:rPr>
-          <w:b/>
-          <w:sz w:val="22"/>
-        </w:rPr>
-        <w:t xml:space="preserve">Evento: </w:t>
-      </w:r>
-      <w:r>
-        <w:rPr/>
-        <w:t>Controle de qualidade retorna equipamento com erro</w:t>
-      </w:r>
-      <w:r>
-        <w:rPr>
-          <w:sz w:val="22"/>
-        </w:rPr>
-        <w:t>.</w:t>
-      </w:r>
-    </w:p>
-    <w:p>
-      <w:pPr>
-        <w:pStyle w:val="Corpodotexto"/>
-        <w:rPr/>
-      </w:pPr>
-      <w:r>
-        <w:rPr>
-          <w:b/>
-          <w:sz w:val="22"/>
-        </w:rPr>
-        <w:t xml:space="preserve">Objetivo: </w:t>
-      </w:r>
-      <w:r>
-        <w:rPr/>
-        <w:t>Equipe de manutenção retorna equipamento com erro para equipe de produção.</w:t>
-      </w:r>
-    </w:p>
-    <w:p>
-      <w:pPr>
-        <w:pStyle w:val="Ttulo1"/>
-        <w:spacing w:before="38" w:after="0"/>
-        <w:rPr/>
-      </w:pPr>
-      <w:r>
-        <w:rPr/>
-        <w:t>Trabalhadores envolvidos:</w:t>
-      </w:r>
-    </w:p>
-    <w:p>
-      <w:pPr>
-        <w:pStyle w:val="Corpodotexto"/>
-        <w:spacing w:before="37" w:after="0"/>
-        <w:rPr/>
-      </w:pPr>
-      <w:r>
-        <w:rPr/>
-        <w:t>Manutenção</w:t>
-      </w:r>
-    </w:p>
-    <w:p>
-      <w:pPr>
-        <w:pStyle w:val="ListParagraph"/>
-        <w:numPr>
-          <w:ilvl w:val="1"/>
-          <w:numId w:val="1"/>
-        </w:numPr>
-        <w:tabs>
-          <w:tab w:val="clear" w:pos="709"/>
+          <w:tab w:val="clear" w:pos="408"/>
           <w:tab w:val="left" w:pos="1539" w:leader="none"/>
           <w:tab w:val="left" w:pos="1540" w:leader="none"/>
         </w:tabs>
@@ -2826,7 +3017,7 @@
         <w:ind w:left="284" w:hanging="185"/>
       </w:pPr>
       <w:rPr>
-        <w:sz w:val="21"/>
+        <w:sz w:val="22"/>
         <w:spacing w:val="-1"/>
         <w:b/>
         <w:szCs w:val="20"/>
@@ -2864,6 +3055,7 @@
       </w:pPr>
       <w:rPr>
         <w:rFonts w:ascii="Symbol" w:hAnsi="Symbol" w:cs="Symbol" w:hint="default"/>
+        <w:rFonts w:cs="Symbol"/>
         <w:lang w:val="pt-PT" w:eastAsia="en-US" w:bidi="ar-SA"/>
       </w:rPr>
     </w:lvl>
@@ -2877,6 +3069,7 @@
       </w:pPr>
       <w:rPr>
         <w:rFonts w:ascii="Symbol" w:hAnsi="Symbol" w:cs="Symbol" w:hint="default"/>
+        <w:rFonts w:cs="Symbol"/>
         <w:lang w:val="pt-PT" w:eastAsia="en-US" w:bidi="ar-SA"/>
       </w:rPr>
     </w:lvl>
@@ -2890,6 +3083,7 @@
       </w:pPr>
       <w:rPr>
         <w:rFonts w:ascii="Symbol" w:hAnsi="Symbol" w:cs="Symbol" w:hint="default"/>
+        <w:rFonts w:cs="Symbol"/>
         <w:lang w:val="pt-PT" w:eastAsia="en-US" w:bidi="ar-SA"/>
       </w:rPr>
     </w:lvl>
@@ -2903,6 +3097,7 @@
       </w:pPr>
       <w:rPr>
         <w:rFonts w:ascii="Symbol" w:hAnsi="Symbol" w:cs="Symbol" w:hint="default"/>
+        <w:rFonts w:cs="Symbol"/>
         <w:lang w:val="pt-PT" w:eastAsia="en-US" w:bidi="ar-SA"/>
       </w:rPr>
     </w:lvl>
@@ -2916,6 +3111,7 @@
       </w:pPr>
       <w:rPr>
         <w:rFonts w:ascii="Symbol" w:hAnsi="Symbol" w:cs="Symbol" w:hint="default"/>
+        <w:rFonts w:cs="Symbol"/>
         <w:lang w:val="pt-PT" w:eastAsia="en-US" w:bidi="ar-SA"/>
       </w:rPr>
     </w:lvl>
@@ -2929,6 +3125,7 @@
       </w:pPr>
       <w:rPr>
         <w:rFonts w:ascii="Symbol" w:hAnsi="Symbol" w:cs="Symbol" w:hint="default"/>
+        <w:rFonts w:cs="Symbol"/>
         <w:lang w:val="pt-PT" w:eastAsia="en-US" w:bidi="ar-SA"/>
       </w:rPr>
     </w:lvl>
@@ -2942,6 +3139,7 @@
       </w:pPr>
       <w:rPr>
         <w:rFonts w:ascii="Symbol" w:hAnsi="Symbol" w:cs="Symbol" w:hint="default"/>
+        <w:rFonts w:cs="Symbol"/>
         <w:lang w:val="pt-PT" w:eastAsia="en-US" w:bidi="ar-SA"/>
       </w:rPr>
     </w:lvl>
@@ -3053,7 +3251,6 @@
     <w:rPrDefault>
       <w:rPr>
         <w:rFonts w:ascii="Calibri" w:hAnsi="Calibri" w:eastAsia="Calibri" w:cs="" w:asciiTheme="minorHAnsi" w:cstheme="minorBidi" w:eastAsiaTheme="minorHAnsi" w:hAnsiTheme="minorHAnsi"/>
-        <w:sz w:val="22"/>
         <w:szCs w:val="22"/>
         <w:lang w:val="en-US" w:eastAsia="en-US" w:bidi="ar-SA"/>
       </w:rPr>
@@ -4641,6 +4838,23 @@
       <w:sz w:val="40"/>
       <w:u w:val="none"/>
       <w:em w:val="none"/>
+    </w:rPr>
+  </w:style>
+  <w:style w:type="paragraph" w:styleId="DefaultParagraphFont1">
+    <w:name w:val="Default Paragraph Font"/>
+    <w:qFormat/>
+    <w:pPr>
+      <w:widowControl/>
+      <w:bidi w:val="0"/>
+      <w:jc w:val="left"/>
+    </w:pPr>
+    <w:rPr>
+      <w:rFonts w:ascii="Liberation Serif" w:hAnsi="Liberation Serif" w:eastAsia="Tahoma" w:cs="DejaVu Sans"/>
+      <w:color w:val="auto"/>
+      <w:kern w:val="0"/>
+      <w:sz w:val="24"/>
+      <w:szCs w:val="24"/>
+      <w:lang w:val="en-US" w:eastAsia="en-US" w:bidi="ar-SA"/>
     </w:rPr>
   </w:style>
   <w:style w:type="numbering" w:styleId="NoList" w:default="1">

</xml_diff>

<commit_message>
Altera~coes nos artefatos e artefato 18 concluido
</commit_message>
<xml_diff>
--- a/Artefatos/18. Descrição dos Processos de Negócio-convertido.docx
+++ b/Artefatos/18. Descrição dos Processos de Negócio-convertido.docx
@@ -123,7 +123,222 @@
           <w:u w:val="none"/>
           <w:em w:val="none"/>
         </w:rPr>
-        <w:t>ção de produç</w:t>
+        <w:t>ção de produção</w:t>
+      </w:r>
+    </w:p>
+    <w:p>
+      <w:pPr>
+        <w:pStyle w:val="Normal"/>
+        <w:spacing w:before="0" w:after="0"/>
+        <w:ind w:left="100" w:right="0" w:hanging="0"/>
+        <w:jc w:val="left"/>
+        <w:rPr/>
+      </w:pPr>
+      <w:r>
+        <w:rPr>
+          <w:b/>
+          <w:sz w:val="22"/>
+        </w:rPr>
+        <w:t xml:space="preserve">Objetivo: </w:t>
+      </w:r>
+      <w:r>
+        <w:rPr>
+          <w:sz w:val="22"/>
+        </w:rPr>
+        <w:t xml:space="preserve">Receber solicitação de </w:t>
+      </w:r>
+      <w:r>
+        <w:rPr>
+          <w:sz w:val="21"/>
+        </w:rPr>
+        <w:t>produção de máquinas vinda do comercial</w:t>
+      </w:r>
+    </w:p>
+    <w:p>
+      <w:pPr>
+        <w:pStyle w:val="Ttulo1"/>
+        <w:spacing w:before="38" w:after="0"/>
+        <w:rPr/>
+      </w:pPr>
+      <w:r>
+        <w:rPr/>
+        <w:t>Trabalhadores envolvidos:</w:t>
+      </w:r>
+    </w:p>
+    <w:p>
+      <w:pPr>
+        <w:pStyle w:val="Corpodotexto"/>
+        <w:spacing w:before="37" w:after="0"/>
+        <w:rPr>
+          <w:rFonts w:ascii="Arial" w:hAnsi="Arial" w:eastAsia="Arial" w:cs="Arial"/>
+          <w:color w:val="auto"/>
+          <w:kern w:val="0"/>
+          <w:sz w:val="21"/>
+          <w:szCs w:val="21"/>
+          <w:lang w:val="pt-PT" w:eastAsia="en-US" w:bidi="ar-SA"/>
+        </w:rPr>
+      </w:pPr>
+      <w:r>
+        <w:rPr>
+          <w:rFonts w:eastAsia="Arial" w:cs="Arial"/>
+          <w:color w:val="auto"/>
+          <w:kern w:val="0"/>
+          <w:sz w:val="21"/>
+          <w:szCs w:val="21"/>
+          <w:lang w:val="pt-PT" w:eastAsia="en-US" w:bidi="ar-SA"/>
+        </w:rPr>
+        <w:t xml:space="preserve">Comercial </w:t>
+      </w:r>
+    </w:p>
+    <w:p>
+      <w:pPr>
+        <w:pStyle w:val="Corpodotexto"/>
+        <w:spacing w:before="37" w:after="0"/>
+        <w:rPr>
+          <w:rFonts w:ascii="Arial" w:hAnsi="Arial" w:eastAsia="Arial" w:cs="Arial"/>
+          <w:color w:val="auto"/>
+          <w:kern w:val="0"/>
+          <w:sz w:val="21"/>
+          <w:szCs w:val="21"/>
+          <w:lang w:val="pt-PT" w:eastAsia="en-US" w:bidi="ar-SA"/>
+        </w:rPr>
+      </w:pPr>
+      <w:r>
+        <w:rPr>
+          <w:rFonts w:eastAsia="Arial" w:cs="Arial"/>
+          <w:color w:val="auto"/>
+          <w:kern w:val="0"/>
+          <w:sz w:val="21"/>
+          <w:szCs w:val="21"/>
+          <w:lang w:val="pt-PT" w:eastAsia="en-US" w:bidi="ar-SA"/>
+        </w:rPr>
+        <w:t>Gerencia</w:t>
+      </w:r>
+    </w:p>
+    <w:p>
+      <w:pPr>
+        <w:pStyle w:val="ListParagraph"/>
+        <w:numPr>
+          <w:ilvl w:val="1"/>
+          <w:numId w:val="1"/>
+        </w:numPr>
+        <w:tabs>
+          <w:tab w:val="clear" w:pos="408"/>
+          <w:tab w:val="left" w:pos="1539" w:leader="none"/>
+          <w:tab w:val="left" w:pos="1540" w:leader="none"/>
+        </w:tabs>
+        <w:spacing w:lineRule="auto" w:line="240" w:before="37" w:after="0"/>
+        <w:ind w:left="1540" w:right="0" w:hanging="360"/>
+        <w:jc w:val="left"/>
+        <w:rPr>
+          <w:rFonts w:ascii="Arial" w:hAnsi="Arial" w:eastAsia="Arial" w:cs="Arial"/>
+          <w:color w:val="auto"/>
+          <w:kern w:val="0"/>
+          <w:sz w:val="21"/>
+          <w:szCs w:val="22"/>
+          <w:lang w:val="pt-PT" w:eastAsia="en-US" w:bidi="ar-SA"/>
+        </w:rPr>
+      </w:pPr>
+      <w:r>
+        <w:rPr>
+          <w:rFonts w:eastAsia="Arial" w:cs="Arial"/>
+          <w:color w:val="auto"/>
+          <w:kern w:val="0"/>
+          <w:sz w:val="21"/>
+          <w:szCs w:val="22"/>
+          <w:lang w:val="pt-PT" w:eastAsia="en-US" w:bidi="ar-SA"/>
+        </w:rPr>
+        <w:t>Comercial com o pedido de produção em mãos envia para  a gerencia do setor de produção</w:t>
+      </w:r>
+    </w:p>
+    <w:p>
+      <w:pPr>
+        <w:pStyle w:val="Corpodotexto"/>
+        <w:spacing w:before="3" w:after="0"/>
+        <w:ind w:left="0" w:right="0" w:hanging="0"/>
+        <w:rPr>
+          <w:sz w:val="27"/>
+        </w:rPr>
+      </w:pPr>
+      <w:r>
+        <w:rPr>
+          <w:sz w:val="27"/>
+        </w:rPr>
+      </w:r>
+    </w:p>
+    <w:p>
+      <w:pPr>
+        <w:pStyle w:val="Padro"/>
+        <w:numPr>
+          <w:ilvl w:val="0"/>
+          <w:numId w:val="1"/>
+        </w:numPr>
+        <w:tabs>
+          <w:tab w:val="clear" w:pos="408"/>
+          <w:tab w:val="left" w:pos="285" w:leader="none"/>
+        </w:tabs>
+        <w:spacing w:lineRule="auto" w:line="240" w:before="0" w:after="0"/>
+        <w:ind w:left="284" w:right="0" w:hanging="185"/>
+        <w:jc w:val="left"/>
+        <w:rPr/>
+      </w:pPr>
+      <w:r>
+        <w:rPr>
+          <w:b/>
+          <w:bCs/>
+          <w:color w:val="000000"/>
+          <w:spacing w:val="0"/>
+          <w:sz w:val="21"/>
+          <w:szCs w:val="22"/>
+        </w:rPr>
+        <w:t xml:space="preserve">Analisar </w:t>
+      </w:r>
+      <w:r>
+        <w:rPr>
+          <w:b/>
+          <w:bCs/>
+          <w:color w:val="000000"/>
+          <w:spacing w:val="0"/>
+          <w:sz w:val="21"/>
+        </w:rPr>
+        <w:t>Solicitação de produção</w:t>
+      </w:r>
+    </w:p>
+    <w:p>
+      <w:pPr>
+        <w:pStyle w:val="Corpodotexto"/>
+        <w:rPr/>
+      </w:pPr>
+      <w:r>
+        <w:rPr>
+          <w:b/>
+          <w:sz w:val="22"/>
+        </w:rPr>
+        <w:t>Evento:</w:t>
+      </w:r>
+      <w:r>
+        <w:rPr>
+          <w:b w:val="false"/>
+          <w:bCs w:val="false"/>
+          <w:sz w:val="20"/>
+          <w:szCs w:val="20"/>
+        </w:rPr>
+        <w:t>Gerência</w:t>
+      </w:r>
+      <w:r>
+        <w:rPr>
+          <w:b w:val="false"/>
+          <w:bCs w:val="false"/>
+          <w:i w:val="false"/>
+          <w:strike w:val="false"/>
+          <w:dstrike w:val="false"/>
+          <w:outline w:val="false"/>
+          <w:shadow w:val="false"/>
+          <w:sz w:val="18"/>
+          <w:u w:val="none"/>
+          <w:em w:val="none"/>
+        </w:rPr>
+        <w:t xml:space="preserve"> </w:t>
       </w:r>
       <w:r>
         <w:rPr>
@@ -137,18 +352,13 @@
           <w:u w:val="none"/>
           <w:em w:val="none"/>
         </w:rPr>
-        <w:t>ão</w:t>
-      </w:r>
-    </w:p>
-    <w:p>
-      <w:pPr>
-        <w:pStyle w:val="Normal"/>
-        <w:spacing w:before="0" w:after="0"/>
-        <w:ind w:left="100" w:right="0" w:hanging="0"/>
-        <w:jc w:val="left"/>
-        <w:rPr>
-          <w:sz w:val="21"/>
-        </w:rPr>
+        <w:t>verifica solicitação de produção</w:t>
+      </w:r>
+    </w:p>
+    <w:p>
+      <w:pPr>
+        <w:pStyle w:val="Corpodotexto"/>
+        <w:rPr/>
       </w:pPr>
       <w:r>
         <w:rPr>
@@ -158,15 +368,15 @@
         <w:t xml:space="preserve">Objetivo: </w:t>
       </w:r>
       <w:r>
-        <w:rPr>
-          <w:sz w:val="22"/>
-        </w:rPr>
-        <w:t>Receber solicitação de análise de reparo vinda do comercial</w:t>
-      </w:r>
-      <w:r>
-        <w:rPr>
-          <w:sz w:val="21"/>
-        </w:rPr>
+        <w:rPr/>
+        <w:t xml:space="preserve">Analisar </w:t>
+      </w:r>
+      <w:r>
+        <w:rPr/>
+        <w:t>possibilidade de produção</w:t>
+      </w:r>
+      <w:r>
+        <w:rPr/>
         <w:t>.</w:t>
       </w:r>
     </w:p>
@@ -189,7 +399,7 @@
       </w:pPr>
       <w:r>
         <w:rPr/>
-        <w:t>Manutenção(Produção)</w:t>
+        <w:t>Gerência(Produção)</w:t>
       </w:r>
     </w:p>
     <w:p>
@@ -204,32 +414,108 @@
           <w:tab w:val="left" w:pos="1539" w:leader="none"/>
           <w:tab w:val="left" w:pos="1540" w:leader="none"/>
         </w:tabs>
-        <w:spacing w:lineRule="auto" w:line="240" w:before="37" w:after="0"/>
-        <w:ind w:left="1540" w:right="0" w:hanging="360"/>
+        <w:spacing w:lineRule="auto" w:line="276" w:before="36" w:after="0"/>
+        <w:ind w:left="1540" w:right="1140" w:hanging="360"/>
         <w:jc w:val="left"/>
-        <w:rPr>
-          <w:sz w:val="21"/>
-        </w:rPr>
-      </w:pPr>
-      <w:r>
-        <w:rPr>
-          <w:sz w:val="21"/>
-        </w:rPr>
-        <w:t>Manutenção recebe a solicitação de análise de reparo do Comercial</w:t>
-      </w:r>
-    </w:p>
-    <w:p>
-      <w:pPr>
-        <w:pStyle w:val="Corpodotexto"/>
-        <w:spacing w:before="3" w:after="0"/>
+        <w:rPr/>
+      </w:pPr>
+      <w:r>
+        <w:rPr>
+          <w:sz w:val="21"/>
+        </w:rPr>
+        <w:t>Gerência verifica estoque se houver peças para montagem de equipamento prossegue, caso não haja leva a recusa da solicitação</w:t>
+      </w:r>
+    </w:p>
+    <w:p>
+      <w:pPr>
+        <w:pStyle w:val="ListParagraph"/>
+        <w:numPr>
+          <w:ilvl w:val="1"/>
+          <w:numId w:val="1"/>
+        </w:numPr>
+        <w:tabs>
+          <w:tab w:val="clear" w:pos="408"/>
+          <w:tab w:val="left" w:pos="1539" w:leader="none"/>
+          <w:tab w:val="left" w:pos="1540" w:leader="none"/>
+        </w:tabs>
+        <w:spacing w:lineRule="auto" w:line="276" w:before="36" w:after="0"/>
+        <w:ind w:left="1540" w:right="1140" w:hanging="360"/>
+        <w:jc w:val="left"/>
+        <w:rPr/>
+      </w:pPr>
+      <w:r>
+        <w:rPr>
+          <w:sz w:val="21"/>
+        </w:rPr>
+        <w:t>Gerência verifica também se há como entregar a máquina no prazo do cliente, consultando o planejamento prévio da produção, caso não tenha como resolver volta uma recusa para o Comercial</w:t>
+      </w:r>
+    </w:p>
+    <w:p>
+      <w:pPr>
+        <w:pStyle w:val="ListParagraph"/>
+        <w:numPr>
+          <w:ilvl w:val="1"/>
+          <w:numId w:val="1"/>
+        </w:numPr>
+        <w:tabs>
+          <w:tab w:val="clear" w:pos="408"/>
+          <w:tab w:val="left" w:pos="1539" w:leader="none"/>
+          <w:tab w:val="left" w:pos="1540" w:leader="none"/>
+        </w:tabs>
+        <w:spacing w:lineRule="auto" w:line="276" w:before="36" w:after="0"/>
+        <w:ind w:left="1540" w:right="1140" w:hanging="360"/>
+        <w:jc w:val="left"/>
+        <w:rPr/>
+      </w:pPr>
+      <w:r>
+        <w:rPr>
+          <w:sz w:val="21"/>
+        </w:rPr>
+        <w:t xml:space="preserve">Se for um pedido de prioridade o mesmo </w:t>
+      </w:r>
+      <w:r>
+        <w:rPr>
+          <w:sz w:val="21"/>
+        </w:rPr>
+        <w:t>deverá ir como uma ordem de produção prioritaria</w:t>
+      </w:r>
+    </w:p>
+    <w:p>
+      <w:pPr>
+        <w:pStyle w:val="ListParagraph"/>
+        <w:numPr>
+          <w:ilvl w:val="1"/>
+          <w:numId w:val="1"/>
+        </w:numPr>
+        <w:tabs>
+          <w:tab w:val="clear" w:pos="408"/>
+          <w:tab w:val="left" w:pos="1539" w:leader="none"/>
+          <w:tab w:val="left" w:pos="1540" w:leader="none"/>
+        </w:tabs>
+        <w:spacing w:lineRule="auto" w:line="276" w:before="36" w:after="0"/>
+        <w:ind w:left="1540" w:right="1140" w:hanging="360"/>
+        <w:jc w:val="left"/>
+        <w:rPr/>
+      </w:pPr>
+      <w:r>
+        <w:rPr>
+          <w:sz w:val="21"/>
+        </w:rPr>
+        <w:t>Caso os dois casos sejam verdadeiros o pedido de produção entra no planejamento de produção</w:t>
+      </w:r>
+    </w:p>
+    <w:p>
+      <w:pPr>
+        <w:pStyle w:val="Corpodotexto"/>
+        <w:spacing w:before="2" w:after="0"/>
         <w:ind w:left="0" w:right="0" w:hanging="0"/>
         <w:rPr>
-          <w:sz w:val="27"/>
-        </w:rPr>
-      </w:pPr>
-      <w:r>
-        <w:rPr>
-          <w:sz w:val="27"/>
+          <w:sz w:val="24"/>
+        </w:rPr>
+      </w:pPr>
+      <w:r>
+        <w:rPr>
+          <w:sz w:val="24"/>
         </w:rPr>
       </w:r>
     </w:p>
@@ -247,7 +533,11 @@
         <w:spacing w:lineRule="auto" w:line="240" w:before="0" w:after="0"/>
         <w:ind w:left="284" w:right="0" w:hanging="185"/>
         <w:jc w:val="left"/>
-        <w:rPr/>
+        <w:rPr>
+          <w:b/>
+          <w:b/>
+          <w:bCs/>
+        </w:rPr>
       </w:pPr>
       <w:r>
         <w:rPr>
@@ -256,19 +546,8 @@
           <w:color w:val="000000"/>
           <w:spacing w:val="0"/>
           <w:sz w:val="21"/>
-          <w:szCs w:val="22"/>
-        </w:rPr>
-        <w:t xml:space="preserve">Analisar </w:t>
-      </w:r>
-      <w:r>
-        <w:rPr>
-          <w:b/>
-          <w:bCs/>
-          <w:color w:val="000000"/>
-          <w:spacing w:val="0"/>
-          <w:sz w:val="21"/>
-        </w:rPr>
-        <w:t>Solicitação de produção</w:t>
+        </w:rPr>
+        <w:t>Emitir Ordem  de produção</w:t>
       </w:r>
     </w:p>
     <w:p>
@@ -295,144 +574,7 @@
           <w:u w:val="none"/>
           <w:em w:val="none"/>
         </w:rPr>
-        <w:t>Gerencia verifica solicitação de produção</w:t>
-      </w:r>
-    </w:p>
-    <w:p>
-      <w:pPr>
-        <w:pStyle w:val="Corpodotexto"/>
-        <w:rPr/>
-      </w:pPr>
-      <w:r>
-        <w:rPr>
-          <w:b/>
-          <w:sz w:val="22"/>
-        </w:rPr>
-        <w:t xml:space="preserve">Objetivo: </w:t>
-      </w:r>
-      <w:r>
-        <w:rPr/>
-        <w:t>Analisar quais os defeitos e componentes danificados do equipamento.</w:t>
-      </w:r>
-    </w:p>
-    <w:p>
-      <w:pPr>
-        <w:pStyle w:val="Ttulo1"/>
-        <w:spacing w:before="38" w:after="0"/>
-        <w:rPr/>
-      </w:pPr>
-      <w:r>
-        <w:rPr/>
-        <w:t>Trabalhadores envolvidos:</w:t>
-      </w:r>
-    </w:p>
-    <w:p>
-      <w:pPr>
-        <w:pStyle w:val="Corpodotexto"/>
-        <w:spacing w:before="37" w:after="0"/>
-        <w:rPr/>
-      </w:pPr>
-      <w:r>
-        <w:rPr/>
-        <w:t>Manutenção(Produção)</w:t>
-      </w:r>
-    </w:p>
-    <w:p>
-      <w:pPr>
-        <w:pStyle w:val="ListParagraph"/>
-        <w:numPr>
-          <w:ilvl w:val="1"/>
-          <w:numId w:val="1"/>
-        </w:numPr>
-        <w:tabs>
-          <w:tab w:val="clear" w:pos="408"/>
-          <w:tab w:val="left" w:pos="1539" w:leader="none"/>
-          <w:tab w:val="left" w:pos="1540" w:leader="none"/>
-        </w:tabs>
-        <w:spacing w:lineRule="auto" w:line="276" w:before="36" w:after="0"/>
-        <w:ind w:left="1540" w:right="1140" w:hanging="360"/>
-        <w:jc w:val="left"/>
-        <w:rPr>
-          <w:sz w:val="21"/>
-        </w:rPr>
-      </w:pPr>
-      <w:r>
-        <w:rPr>
-          <w:sz w:val="21"/>
-        </w:rPr>
-        <w:t xml:space="preserve">Equipe de manutenção recebe o equipamento e realiza a análise </w:t>
-      </w:r>
-      <w:r>
-        <w:rPr>
-          <w:spacing w:val="-5"/>
-          <w:sz w:val="21"/>
-        </w:rPr>
-        <w:t xml:space="preserve">para </w:t>
-      </w:r>
-      <w:r>
-        <w:rPr>
-          <w:sz w:val="21"/>
-        </w:rPr>
-        <w:t>determinar se quais defeitos e componentes danificados.</w:t>
-      </w:r>
-    </w:p>
-    <w:p>
-      <w:pPr>
-        <w:pStyle w:val="Corpodotexto"/>
-        <w:spacing w:before="2" w:after="0"/>
-        <w:ind w:left="0" w:right="0" w:hanging="0"/>
-        <w:rPr>
-          <w:sz w:val="24"/>
-        </w:rPr>
-      </w:pPr>
-      <w:r>
-        <w:rPr>
-          <w:sz w:val="24"/>
-        </w:rPr>
-      </w:r>
-    </w:p>
-    <w:p>
-      <w:pPr>
-        <w:pStyle w:val="Padro"/>
-        <w:numPr>
-          <w:ilvl w:val="0"/>
-          <w:numId w:val="1"/>
-        </w:numPr>
-        <w:tabs>
-          <w:tab w:val="clear" w:pos="408"/>
-          <w:tab w:val="left" w:pos="285" w:leader="none"/>
-        </w:tabs>
-        <w:spacing w:lineRule="auto" w:line="240" w:before="0" w:after="0"/>
-        <w:ind w:left="284" w:right="0" w:hanging="185"/>
-        <w:jc w:val="left"/>
-        <w:rPr>
-          <w:b/>
-          <w:b/>
-          <w:bCs/>
-        </w:rPr>
-      </w:pPr>
-      <w:r>
-        <w:rPr>
-          <w:b/>
-          <w:bCs/>
-          <w:color w:val="000000"/>
-          <w:spacing w:val="0"/>
-          <w:sz w:val="21"/>
-        </w:rPr>
-        <w:t>Emitir Ordem  de produção</w:t>
-      </w:r>
-    </w:p>
-    <w:p>
-      <w:pPr>
-        <w:pStyle w:val="Corpodotexto"/>
-        <w:rPr/>
-      </w:pPr>
-      <w:r>
-        <w:rPr>
-          <w:b/>
-          <w:sz w:val="22"/>
-        </w:rPr>
-        <w:t xml:space="preserve">Evento: </w:t>
+        <w:t xml:space="preserve">Gerencia </w:t>
       </w:r>
       <w:r>
         <w:rPr>
@@ -446,144 +588,7 @@
           <w:u w:val="none"/>
           <w:em w:val="none"/>
         </w:rPr>
-        <w:t xml:space="preserve">Gerencia emite ordem de produção </w:t>
-      </w:r>
-    </w:p>
-    <w:p>
-      <w:pPr>
-        <w:pStyle w:val="Corpodotexto"/>
-        <w:spacing w:lineRule="auto" w:line="276"/>
-        <w:ind w:left="100" w:right="299" w:hanging="0"/>
-        <w:rPr/>
-      </w:pPr>
-      <w:r>
-        <w:rPr>
-          <w:b/>
-          <w:sz w:val="22"/>
-        </w:rPr>
-        <w:t xml:space="preserve">Objetivo: </w:t>
-      </w:r>
-      <w:r>
-        <w:rPr/>
-        <w:t>Notificar comercial de que a análise foi concluída e quais componentes deverão ser trocados.</w:t>
-      </w:r>
-    </w:p>
-    <w:p>
-      <w:pPr>
-        <w:pStyle w:val="Ttulo1"/>
-        <w:rPr/>
-      </w:pPr>
-      <w:r>
-        <w:rPr/>
-        <w:t>Trabalhadores envolvidos:</w:t>
-      </w:r>
-    </w:p>
-    <w:p>
-      <w:pPr>
-        <w:pStyle w:val="Corpodotexto"/>
-        <w:spacing w:before="37" w:after="0"/>
-        <w:rPr/>
-      </w:pPr>
-      <w:r>
-        <w:rPr/>
-        <w:t>Manutenção(Produção)</w:t>
-      </w:r>
-    </w:p>
-    <w:p>
-      <w:pPr>
-        <w:pStyle w:val="ListParagraph"/>
-        <w:numPr>
-          <w:ilvl w:val="1"/>
-          <w:numId w:val="1"/>
-        </w:numPr>
-        <w:tabs>
-          <w:tab w:val="clear" w:pos="408"/>
-          <w:tab w:val="left" w:pos="1540" w:leader="none"/>
-        </w:tabs>
-        <w:spacing w:lineRule="auto" w:line="276" w:before="36" w:after="0"/>
-        <w:ind w:left="1540" w:right="124" w:hanging="360"/>
-        <w:jc w:val="both"/>
-        <w:rPr>
-          <w:sz w:val="21"/>
-        </w:rPr>
-      </w:pPr>
-      <w:r>
-        <w:rPr>
-          <w:sz w:val="21"/>
-        </w:rPr>
-        <w:t xml:space="preserve">Equipe de manutenção após realizar a análise, encaminha o laudo para a </w:t>
-      </w:r>
-      <w:r>
-        <w:rPr>
-          <w:spacing w:val="-3"/>
-          <w:sz w:val="21"/>
-        </w:rPr>
-        <w:t xml:space="preserve">equipe </w:t>
-      </w:r>
-      <w:r>
-        <w:rPr>
-          <w:sz w:val="21"/>
-        </w:rPr>
-        <w:t>do comercial notificando os defeitos e componentes necessários para executar o reparo.</w:t>
-      </w:r>
-    </w:p>
-    <w:p>
-      <w:pPr>
-        <w:pStyle w:val="Corpodotexto"/>
-        <w:spacing w:before="1" w:after="0"/>
-        <w:ind w:left="0" w:right="0" w:hanging="0"/>
-        <w:rPr>
-          <w:sz w:val="24"/>
-        </w:rPr>
-      </w:pPr>
-      <w:r>
-        <w:rPr>
-          <w:sz w:val="24"/>
-        </w:rPr>
-      </w:r>
-    </w:p>
-    <w:p>
-      <w:pPr>
-        <w:pStyle w:val="Padro"/>
-        <w:numPr>
-          <w:ilvl w:val="0"/>
-          <w:numId w:val="1"/>
-        </w:numPr>
-        <w:tabs>
-          <w:tab w:val="clear" w:pos="408"/>
-          <w:tab w:val="left" w:pos="345" w:leader="none"/>
-        </w:tabs>
-        <w:spacing w:lineRule="auto" w:line="240" w:before="1" w:after="0"/>
-        <w:ind w:left="344" w:right="0" w:hanging="245"/>
-        <w:jc w:val="left"/>
-        <w:rPr>
-          <w:b/>
-          <w:b/>
-          <w:bCs/>
-        </w:rPr>
-      </w:pPr>
-      <w:r>
-        <w:rPr>
-          <w:b/>
-          <w:bCs/>
-          <w:color w:val="000000"/>
-          <w:spacing w:val="0"/>
-          <w:sz w:val="21"/>
-        </w:rPr>
-        <w:t>Receber Ordem de produção</w:t>
-      </w:r>
-    </w:p>
-    <w:p>
-      <w:pPr>
-        <w:pStyle w:val="Corpodotexto"/>
-        <w:rPr/>
-      </w:pPr>
-      <w:r>
-        <w:rPr>
-          <w:b/>
-          <w:sz w:val="22"/>
-        </w:rPr>
-        <w:t xml:space="preserve">Evento: </w:t>
+        <w:t>cria</w:t>
       </w:r>
       <w:r>
         <w:rPr>
@@ -597,6 +602,167 @@
           <w:u w:val="none"/>
           <w:em w:val="none"/>
         </w:rPr>
+        <w:t xml:space="preserve"> ordem de produção </w:t>
+      </w:r>
+    </w:p>
+    <w:p>
+      <w:pPr>
+        <w:pStyle w:val="Corpodotexto"/>
+        <w:spacing w:lineRule="auto" w:line="276"/>
+        <w:ind w:left="100" w:right="299" w:hanging="0"/>
+        <w:jc w:val="left"/>
+        <w:rPr/>
+      </w:pPr>
+      <w:r>
+        <w:rPr>
+          <w:b/>
+          <w:sz w:val="22"/>
+        </w:rPr>
+        <w:t>Objetivo:</w:t>
+      </w:r>
+      <w:r>
+        <w:rPr>
+          <w:b w:val="false"/>
+          <w:bCs w:val="false"/>
+          <w:sz w:val="22"/>
+        </w:rPr>
+        <w:t xml:space="preserve"> Enviar a ordem para a linha de produção</w:t>
+      </w:r>
+    </w:p>
+    <w:p>
+      <w:pPr>
+        <w:pStyle w:val="Ttulo1"/>
+        <w:rPr/>
+      </w:pPr>
+      <w:r>
+        <w:rPr/>
+        <w:t>Trabalhadores envolvidos:</w:t>
+      </w:r>
+    </w:p>
+    <w:p>
+      <w:pPr>
+        <w:pStyle w:val="Corpodotexto"/>
+        <w:spacing w:before="37" w:after="0"/>
+        <w:rPr/>
+      </w:pPr>
+      <w:r>
+        <w:rPr/>
+        <w:t>Ger</w:t>
+      </w:r>
+      <w:r>
+        <w:rPr/>
+        <w:t>ê</w:t>
+      </w:r>
+      <w:r>
+        <w:rPr/>
+        <w:t>ncia</w:t>
+      </w:r>
+    </w:p>
+    <w:p>
+      <w:pPr>
+        <w:pStyle w:val="ListParagraph"/>
+        <w:numPr>
+          <w:ilvl w:val="1"/>
+          <w:numId w:val="1"/>
+        </w:numPr>
+        <w:tabs>
+          <w:tab w:val="clear" w:pos="408"/>
+          <w:tab w:val="left" w:pos="1540" w:leader="none"/>
+        </w:tabs>
+        <w:spacing w:lineRule="auto" w:line="276" w:before="36" w:after="0"/>
+        <w:ind w:left="1540" w:right="124" w:hanging="360"/>
+        <w:jc w:val="both"/>
+        <w:rPr/>
+      </w:pPr>
+      <w:r>
+        <w:rPr>
+          <w:sz w:val="21"/>
+        </w:rPr>
+        <w:t>Baseado no planejamento de produção é enviado o próximo pedido de produção este é denominado ordem de produção</w:t>
+      </w:r>
+      <w:r>
+        <w:rPr>
+          <w:sz w:val="21"/>
+        </w:rPr>
+        <w:t xml:space="preserve">. </w:t>
+      </w:r>
+      <w:r>
+        <w:rPr>
+          <w:sz w:val="21"/>
+        </w:rPr>
+        <w:t>Que é encaminhado para  a linha de produção</w:t>
+      </w:r>
+    </w:p>
+    <w:p>
+      <w:pPr>
+        <w:pStyle w:val="Corpodotexto"/>
+        <w:spacing w:before="1" w:after="0"/>
+        <w:ind w:left="0" w:right="0" w:hanging="0"/>
+        <w:rPr>
+          <w:sz w:val="24"/>
+        </w:rPr>
+      </w:pPr>
+      <w:r>
+        <w:rPr>
+          <w:sz w:val="24"/>
+        </w:rPr>
+      </w:r>
+    </w:p>
+    <w:p>
+      <w:pPr>
+        <w:pStyle w:val="Padro"/>
+        <w:numPr>
+          <w:ilvl w:val="0"/>
+          <w:numId w:val="1"/>
+        </w:numPr>
+        <w:tabs>
+          <w:tab w:val="clear" w:pos="408"/>
+          <w:tab w:val="left" w:pos="345" w:leader="none"/>
+        </w:tabs>
+        <w:spacing w:lineRule="auto" w:line="240" w:before="1" w:after="0"/>
+        <w:ind w:left="344" w:right="0" w:hanging="245"/>
+        <w:jc w:val="left"/>
+        <w:rPr>
+          <w:b/>
+          <w:b/>
+          <w:bCs/>
+        </w:rPr>
+      </w:pPr>
+      <w:r>
+        <w:rPr>
+          <w:b/>
+          <w:bCs/>
+          <w:color w:val="000000"/>
+          <w:spacing w:val="0"/>
+          <w:sz w:val="21"/>
+        </w:rPr>
+        <w:t>Receber Ordem de produção</w:t>
+      </w:r>
+    </w:p>
+    <w:p>
+      <w:pPr>
+        <w:pStyle w:val="Corpodotexto"/>
+        <w:rPr/>
+      </w:pPr>
+      <w:r>
+        <w:rPr>
+          <w:b/>
+          <w:sz w:val="22"/>
+        </w:rPr>
+        <w:t xml:space="preserve">Evento: </w:t>
+      </w:r>
+      <w:r>
+        <w:rPr>
+          <w:b w:val="false"/>
+          <w:i w:val="false"/>
+          <w:strike w:val="false"/>
+          <w:dstrike w:val="false"/>
+          <w:outline w:val="false"/>
+          <w:shadow w:val="false"/>
+          <w:sz w:val="18"/>
+          <w:u w:val="none"/>
+          <w:em w:val="none"/>
+        </w:rPr>
         <w:t>Gerencia envia ordem de produção</w:t>
       </w:r>
     </w:p>
@@ -613,8 +779,13 @@
         <w:t xml:space="preserve">Objetivo: </w:t>
       </w:r>
       <w:r>
-        <w:rPr/>
-        <w:t>Notificar manutenção de que o reparo foi aprovado e deverá ser executado.</w:t>
+        <w:rPr>
+          <w:b w:val="false"/>
+          <w:bCs w:val="false"/>
+          <w:sz w:val="21"/>
+          <w:szCs w:val="21"/>
+        </w:rPr>
+        <w:t>Recebimento de ordem de produção</w:t>
       </w:r>
     </w:p>
     <w:p>
@@ -630,13 +801,59 @@
     </w:p>
     <w:p>
       <w:pPr>
+        <w:pStyle w:val="Ttulo1"/>
+        <w:spacing w:before="38" w:after="0"/>
+        <w:rPr>
+          <w:b w:val="false"/>
+          <w:b w:val="false"/>
+          <w:bCs w:val="false"/>
+          <w:sz w:val="21"/>
+          <w:szCs w:val="21"/>
+        </w:rPr>
+      </w:pPr>
+      <w:r>
+        <w:rPr>
+          <w:b w:val="false"/>
+          <w:bCs w:val="false"/>
+          <w:sz w:val="21"/>
+          <w:szCs w:val="21"/>
+        </w:rPr>
+        <w:t>Gerência</w:t>
+      </w:r>
+    </w:p>
+    <w:p>
+      <w:pPr>
         <w:pStyle w:val="Corpodotexto"/>
         <w:spacing w:before="37" w:after="0"/>
         <w:rPr/>
       </w:pPr>
       <w:r>
         <w:rPr/>
-        <w:t>Comercial</w:t>
+        <w:t>Linha de produção</w:t>
+      </w:r>
+    </w:p>
+    <w:p>
+      <w:pPr>
+        <w:pStyle w:val="ListParagraph"/>
+        <w:numPr>
+          <w:ilvl w:val="1"/>
+          <w:numId w:val="1"/>
+        </w:numPr>
+        <w:tabs>
+          <w:tab w:val="clear" w:pos="408"/>
+          <w:tab w:val="left" w:pos="1539" w:leader="none"/>
+          <w:tab w:val="left" w:pos="1540" w:leader="none"/>
+        </w:tabs>
+        <w:spacing w:lineRule="auto" w:line="276" w:before="37" w:after="0"/>
+        <w:ind w:left="1540" w:right="474" w:hanging="360"/>
+        <w:jc w:val="left"/>
+        <w:rPr/>
+      </w:pPr>
+      <w:r>
+        <w:rPr>
+          <w:sz w:val="21"/>
+        </w:rPr>
+        <w:t>Gerência envia ordem de produção para a linha de produção</w:t>
       </w:r>
     </w:p>
     <w:p>
@@ -663,28 +880,13 @@
         <w:spacing w:lineRule="auto" w:line="276" w:before="37" w:after="0"/>
         <w:ind w:left="1540" w:right="474" w:hanging="360"/>
         <w:jc w:val="left"/>
-        <w:rPr>
-          <w:sz w:val="21"/>
-        </w:rPr>
-      </w:pPr>
-      <w:r>
-        <w:rPr>
-          <w:sz w:val="21"/>
-        </w:rPr>
-        <w:t xml:space="preserve">Comercial analisa o laudo da análise de reparo e no caso de aprovado, </w:t>
-      </w:r>
-      <w:r>
-        <w:rPr>
-          <w:spacing w:val="-4"/>
-          <w:sz w:val="21"/>
-        </w:rPr>
-        <w:t xml:space="preserve">envia </w:t>
-      </w:r>
-      <w:r>
-        <w:rPr>
-          <w:sz w:val="21"/>
-        </w:rPr>
-        <w:t>para equipe de manutenção.</w:t>
+        <w:rPr/>
+      </w:pPr>
+      <w:r>
+        <w:rPr>
+          <w:sz w:val="21"/>
+        </w:rPr>
+        <w:t>Linha de produção recebe a produção e coloca na lista de produção</w:t>
       </w:r>
     </w:p>
     <w:p>
@@ -751,9 +953,7 @@
         <w:spacing w:before="38" w:after="0"/>
         <w:ind w:left="100" w:right="0" w:hanging="0"/>
         <w:jc w:val="left"/>
-        <w:rPr>
-          <w:sz w:val="21"/>
-        </w:rPr>
+        <w:rPr/>
       </w:pPr>
       <w:r>
         <w:rPr>
@@ -764,9 +964,11 @@
       </w:r>
       <w:r>
         <w:rPr>
-          <w:sz w:val="21"/>
-        </w:rPr>
-        <w:t>Priorizar ordem de manutenção.</w:t>
+          <w:b w:val="false"/>
+          <w:bCs w:val="false"/>
+          <w:sz w:val="21"/>
+        </w:rPr>
+        <w:t>Separar componentes necessários para o pedido em questão</w:t>
       </w:r>
     </w:p>
     <w:p>
@@ -784,11 +986,25 @@
       <w:pPr>
         <w:pStyle w:val="Corpodotexto"/>
         <w:spacing w:before="37" w:after="0"/>
-        <w:rPr/>
-      </w:pPr>
-      <w:r>
-        <w:rPr/>
-        <w:t>Gerente de Negócio</w:t>
+        <w:rPr>
+          <w:rFonts w:ascii="Arial" w:hAnsi="Arial" w:eastAsia="Arial" w:cs="Arial"/>
+          <w:color w:val="auto"/>
+          <w:kern w:val="0"/>
+          <w:sz w:val="21"/>
+          <w:szCs w:val="21"/>
+          <w:lang w:val="pt-PT" w:eastAsia="en-US" w:bidi="ar-SA"/>
+        </w:rPr>
+      </w:pPr>
+      <w:r>
+        <w:rPr>
+          <w:rFonts w:eastAsia="Arial" w:cs="Arial"/>
+          <w:color w:val="auto"/>
+          <w:kern w:val="0"/>
+          <w:sz w:val="21"/>
+          <w:szCs w:val="21"/>
+          <w:lang w:val="pt-PT" w:eastAsia="en-US" w:bidi="ar-SA"/>
+        </w:rPr>
+        <w:t>Linha de produção</w:t>
       </w:r>
     </w:p>
     <w:p>
@@ -806,28 +1022,13 @@
         <w:spacing w:lineRule="auto" w:line="276" w:before="37" w:after="0"/>
         <w:ind w:left="1540" w:right="825" w:hanging="360"/>
         <w:jc w:val="left"/>
-        <w:rPr>
-          <w:sz w:val="21"/>
-        </w:rPr>
-      </w:pPr>
-      <w:r>
-        <w:rPr>
-          <w:sz w:val="21"/>
-        </w:rPr>
-        <w:t xml:space="preserve">Gerente de negócio pode priorizar as ordens de manutenção para </w:t>
-      </w:r>
-      <w:r>
-        <w:rPr>
-          <w:spacing w:val="-3"/>
-          <w:sz w:val="21"/>
-        </w:rPr>
-        <w:t xml:space="preserve">melhor </w:t>
-      </w:r>
-      <w:r>
-        <w:rPr>
-          <w:sz w:val="21"/>
-        </w:rPr>
-        <w:t>aproveitamento de mão-de-obra.</w:t>
+        <w:rPr/>
+      </w:pPr>
+      <w:r>
+        <w:rPr>
+          <w:sz w:val="21"/>
+        </w:rPr>
+        <w:t>Linha de produção olha no pedido quais componentes eles iram precisar para montagem do sub componente, e as deixam separadas em caixas</w:t>
       </w:r>
     </w:p>
     <w:p>
@@ -939,19 +1140,52 @@
           <w:b/>
           <w:sz w:val="22"/>
         </w:rPr>
-        <w:t xml:space="preserve">Objetivo: </w:t>
-      </w:r>
-      <w:r>
-        <w:rPr>
-          <w:sz w:val="21"/>
-        </w:rPr>
-        <w:t xml:space="preserve">Executar o reparo do equipamento.   </w:t>
-      </w:r>
-      <w:r>
-        <w:rPr>
-          <w:b/>
+        <w:t>Objetivo:</w:t>
+      </w:r>
+      <w:r>
+        <w:rPr>
+          <w:b w:val="false"/>
+          <w:bCs w:val="false"/>
+          <w:i w:val="false"/>
+          <w:iCs w:val="false"/>
           <w:sz w:val="22"/>
         </w:rPr>
+        <w:t xml:space="preserve"> </w:t>
+      </w:r>
+      <w:r>
+        <w:rPr>
+          <w:b w:val="false"/>
+          <w:bCs w:val="false"/>
+          <w:i w:val="false"/>
+          <w:iCs w:val="false"/>
+          <w:sz w:val="22"/>
+        </w:rPr>
+        <w:t xml:space="preserve"> Fixar componentes na placa base do subcomponente</w:t>
+      </w:r>
+    </w:p>
+    <w:p>
+      <w:pPr>
+        <w:pStyle w:val="Normal"/>
+        <w:spacing w:lineRule="auto" w:line="276" w:before="38" w:after="0"/>
+        <w:ind w:left="0" w:right="4793" w:hanging="0"/>
+        <w:jc w:val="left"/>
+        <w:rPr/>
+      </w:pPr>
+      <w:r>
+        <w:rPr>
+          <w:b w:val="false"/>
+          <w:bCs w:val="false"/>
+          <w:i w:val="false"/>
+          <w:iCs w:val="false"/>
+          <w:sz w:val="21"/>
+        </w:rPr>
+        <w:t xml:space="preserve">   </w:t>
+      </w:r>
+      <w:r>
+        <w:rPr>
+          <w:b/>
+          <w:sz w:val="22"/>
+        </w:rPr>
         <w:t>Trabalhadores envolvidos:</w:t>
       </w:r>
     </w:p>
@@ -963,7 +1197,7 @@
       </w:pPr>
       <w:r>
         <w:rPr/>
-        <w:t>Manutenção</w:t>
+        <w:t>Linha de produção</w:t>
       </w:r>
     </w:p>
     <w:p>
@@ -981,28 +1215,25 @@
         <w:spacing w:lineRule="auto" w:line="276" w:before="36" w:after="0"/>
         <w:ind w:left="1540" w:right="451" w:hanging="360"/>
         <w:jc w:val="left"/>
-        <w:rPr>
-          <w:sz w:val="21"/>
-        </w:rPr>
-      </w:pPr>
-      <w:r>
-        <w:rPr>
-          <w:sz w:val="21"/>
-        </w:rPr>
-        <w:t xml:space="preserve">Equipe de manutenção recebe equipamento com ordem de reparo e realiza </w:t>
-      </w:r>
-      <w:r>
-        <w:rPr>
-          <w:spacing w:val="-17"/>
-          <w:sz w:val="21"/>
-        </w:rPr>
-        <w:t xml:space="preserve">o </w:t>
-      </w:r>
-      <w:r>
-        <w:rPr>
-          <w:sz w:val="21"/>
-        </w:rPr>
-        <w:t>reparo do mesmo.</w:t>
+        <w:rPr/>
+      </w:pPr>
+      <w:r>
+        <w:rPr>
+          <w:sz w:val="21"/>
+        </w:rPr>
+        <w:t>Linha de produção pega os componentes para montagem do sub componente e os deixa em cima da placa base</w:t>
+      </w:r>
+      <w:r>
+        <w:rPr>
+          <w:sz w:val="21"/>
+        </w:rPr>
+        <w:t xml:space="preserve">. </w:t>
+      </w:r>
+      <w:r>
+        <w:rPr>
+          <w:sz w:val="21"/>
+        </w:rPr>
+        <w:t>Esperando para soldar</w:t>
       </w:r>
     </w:p>
     <w:p>
@@ -1091,8 +1322,12 @@
         <w:t xml:space="preserve">Objetivo: </w:t>
       </w:r>
       <w:r>
-        <w:rPr/>
-        <w:t>Notificar comercial de que o reparo foi concluído.</w:t>
+        <w:rPr>
+          <w:b w:val="false"/>
+          <w:bCs w:val="false"/>
+          <w:sz w:val="22"/>
+        </w:rPr>
+        <w:t>Soldar os componentes na placa base</w:t>
       </w:r>
     </w:p>
     <w:p>
@@ -1113,7 +1348,7 @@
       </w:pPr>
       <w:r>
         <w:rPr/>
-        <w:t>Manutenção, Comercial</w:t>
+        <w:t>Linha de produção</w:t>
       </w:r>
     </w:p>
     <w:p>
@@ -1131,28 +1366,37 @@
         <w:spacing w:lineRule="auto" w:line="276" w:before="36" w:after="0"/>
         <w:ind w:left="1540" w:right="277" w:hanging="360"/>
         <w:jc w:val="left"/>
-        <w:rPr>
-          <w:sz w:val="21"/>
-        </w:rPr>
-      </w:pPr>
-      <w:r>
-        <w:rPr>
-          <w:sz w:val="21"/>
-        </w:rPr>
-        <w:t xml:space="preserve">Manutenção gera um laudo de reparo e envia para o comercial com o status </w:t>
-      </w:r>
-      <w:r>
-        <w:rPr>
-          <w:spacing w:val="-9"/>
-          <w:sz w:val="21"/>
-        </w:rPr>
-        <w:t xml:space="preserve">de </w:t>
-      </w:r>
-      <w:r>
-        <w:rPr>
-          <w:sz w:val="21"/>
-        </w:rPr>
-        <w:t>reparo concluído e componentes trocados.</w:t>
+        <w:rPr/>
+      </w:pPr>
+      <w:r>
+        <w:rPr>
+          <w:sz w:val="21"/>
+        </w:rPr>
+        <w:t>Linha de produção verifica se os componentes foram separados corretamente se não foram fazem a correção.</w:t>
+      </w:r>
+    </w:p>
+    <w:p>
+      <w:pPr>
+        <w:pStyle w:val="ListParagraph"/>
+        <w:numPr>
+          <w:ilvl w:val="1"/>
+          <w:numId w:val="1"/>
+        </w:numPr>
+        <w:tabs>
+          <w:tab w:val="clear" w:pos="408"/>
+          <w:tab w:val="left" w:pos="1539" w:leader="none"/>
+          <w:tab w:val="left" w:pos="1540" w:leader="none"/>
+        </w:tabs>
+        <w:spacing w:lineRule="auto" w:line="276" w:before="36" w:after="0"/>
+        <w:ind w:left="1540" w:right="277" w:hanging="360"/>
+        <w:jc w:val="left"/>
+        <w:rPr/>
+      </w:pPr>
+      <w:r>
+        <w:rPr>
+          <w:sz w:val="21"/>
+        </w:rPr>
+        <w:t>Se tiverem sidos colocados certos realizam a soldagem na placa</w:t>
       </w:r>
     </w:p>
     <w:p>
@@ -1242,8 +1486,12 @@
         <w:t xml:space="preserve">Objetivo: </w:t>
       </w:r>
       <w:r>
-        <w:rPr/>
-        <w:t>Informar o motivo da recusa da manutenção.</w:t>
+        <w:rPr>
+          <w:b w:val="false"/>
+          <w:bCs w:val="false"/>
+          <w:sz w:val="22"/>
+        </w:rPr>
+        <w:t>Verificar a existencia de algum possível defeito</w:t>
       </w:r>
     </w:p>
     <w:p>
@@ -1264,7 +1512,7 @@
       </w:pPr>
       <w:r>
         <w:rPr/>
-        <w:t>Manutenção, Comercial</w:t>
+        <w:t>Linha de produção</w:t>
       </w:r>
     </w:p>
     <w:p>
@@ -1282,28 +1530,43 @@
         <w:spacing w:lineRule="auto" w:line="276" w:before="37" w:after="0"/>
         <w:ind w:left="1540" w:right="778" w:hanging="360"/>
         <w:jc w:val="left"/>
-        <w:rPr>
-          <w:sz w:val="21"/>
-        </w:rPr>
-      </w:pPr>
-      <w:r>
-        <w:rPr>
-          <w:sz w:val="21"/>
-        </w:rPr>
-        <w:t xml:space="preserve">Manutenção analisa ordem de reparo e recusa, enviando documento </w:t>
-      </w:r>
-      <w:r>
-        <w:rPr>
-          <w:spacing w:val="-5"/>
-          <w:sz w:val="21"/>
-        </w:rPr>
-        <w:t xml:space="preserve">para </w:t>
-      </w:r>
-      <w:r>
-        <w:rPr>
-          <w:sz w:val="21"/>
-        </w:rPr>
-        <w:t>equipe do comercial com os motivos da recusa.</w:t>
+        <w:rPr/>
+      </w:pPr>
+      <w:r>
+        <w:rPr>
+          <w:sz w:val="21"/>
+        </w:rPr>
+        <w:t>Linha de produção pega o subcomponente pronto e realizava um processo de analise nele em busca de algum defeito como um componente mal soldado por exemplo.</w:t>
+      </w:r>
+    </w:p>
+    <w:p>
+      <w:pPr>
+        <w:pStyle w:val="ListParagraph"/>
+        <w:numPr>
+          <w:ilvl w:val="1"/>
+          <w:numId w:val="1"/>
+        </w:numPr>
+        <w:tabs>
+          <w:tab w:val="clear" w:pos="408"/>
+          <w:tab w:val="left" w:pos="1539" w:leader="none"/>
+          <w:tab w:val="left" w:pos="1540" w:leader="none"/>
+        </w:tabs>
+        <w:spacing w:lineRule="auto" w:line="276" w:before="37" w:after="0"/>
+        <w:ind w:left="1540" w:right="778" w:hanging="360"/>
+        <w:jc w:val="left"/>
+        <w:rPr/>
+      </w:pPr>
+      <w:r>
+        <w:rPr>
+          <w:sz w:val="21"/>
+        </w:rPr>
+        <w:t xml:space="preserve">Caso haja o mesmo corrige ali mesmo, </w:t>
+      </w:r>
+      <w:r>
+        <w:rPr>
+          <w:sz w:val="21"/>
+        </w:rPr>
+        <w:t>separa o sub componente e o envia para o controle de qualidade</w:t>
       </w:r>
     </w:p>
     <w:p>
@@ -1335,11 +1598,7 @@
         <w:spacing w:lineRule="auto" w:line="240" w:before="0" w:after="0"/>
         <w:ind w:left="406" w:right="0" w:hanging="307"/>
         <w:jc w:val="left"/>
-        <w:rPr>
-          <w:b/>
-          <w:b/>
-          <w:bCs/>
-        </w:rPr>
+        <w:rPr/>
       </w:pPr>
       <w:r>
         <w:rPr>
@@ -1349,7 +1608,7 @@
           <w:spacing w:val="0"/>
           <w:sz w:val="21"/>
         </w:rPr>
-        <w:t>Receber sub componente não testado</w:t>
+        <w:t>Receber subcomponente não testado</w:t>
       </w:r>
     </w:p>
     <w:p>
@@ -1396,8 +1655,12 @@
         <w:t xml:space="preserve">Objetivo: </w:t>
       </w:r>
       <w:r>
-        <w:rPr/>
-        <w:t>Comercial realizar solicitação de acordo com pedido do cliente.</w:t>
+        <w:rPr>
+          <w:b w:val="false"/>
+          <w:bCs w:val="false"/>
+          <w:sz w:val="22"/>
+        </w:rPr>
+        <w:t>Receber subcomponentes</w:t>
       </w:r>
     </w:p>
     <w:p>
@@ -1418,7 +1681,45 @@
       </w:pPr>
       <w:r>
         <w:rPr/>
-        <w:t>Comercial</w:t>
+        <w:t xml:space="preserve"> </w:t>
+      </w:r>
+      <w:r>
+        <w:rPr/>
+        <w:t xml:space="preserve">Linha de produção </w:t>
+      </w:r>
+    </w:p>
+    <w:p>
+      <w:pPr>
+        <w:pStyle w:val="Corpodotexto"/>
+        <w:rPr/>
+      </w:pPr>
+      <w:r>
+        <w:rPr/>
+        <w:t>Controle de qualidade</w:t>
+      </w:r>
+    </w:p>
+    <w:p>
+      <w:pPr>
+        <w:pStyle w:val="ListParagraph"/>
+        <w:numPr>
+          <w:ilvl w:val="1"/>
+          <w:numId w:val="1"/>
+        </w:numPr>
+        <w:tabs>
+          <w:tab w:val="clear" w:pos="408"/>
+          <w:tab w:val="left" w:pos="1539" w:leader="none"/>
+          <w:tab w:val="left" w:pos="1540" w:leader="none"/>
+        </w:tabs>
+        <w:spacing w:lineRule="auto" w:line="276" w:before="36" w:after="0"/>
+        <w:ind w:left="1540" w:right="358" w:hanging="360"/>
+        <w:jc w:val="left"/>
+        <w:rPr/>
+      </w:pPr>
+      <w:r>
+        <w:rPr>
+          <w:sz w:val="21"/>
+        </w:rPr>
+        <w:t>Linha de produção envia após o retrabalho o subcomponente para o controle de qualidade</w:t>
       </w:r>
     </w:p>
     <w:p>
@@ -1445,28 +1746,13 @@
         <w:spacing w:lineRule="auto" w:line="276" w:before="36" w:after="0"/>
         <w:ind w:left="1540" w:right="358" w:hanging="360"/>
         <w:jc w:val="left"/>
-        <w:rPr>
-          <w:sz w:val="21"/>
-        </w:rPr>
-      </w:pPr>
-      <w:r>
-        <w:rPr>
-          <w:sz w:val="21"/>
-        </w:rPr>
-        <w:t xml:space="preserve">Comercial Recebe pedido de cliente e envia essa solicitação de pedido, com </w:t>
-      </w:r>
-      <w:r>
-        <w:rPr>
-          <w:spacing w:val="-17"/>
-          <w:sz w:val="21"/>
-        </w:rPr>
-        <w:t xml:space="preserve">o </w:t>
-      </w:r>
-      <w:r>
-        <w:rPr>
-          <w:sz w:val="21"/>
-        </w:rPr>
-        <w:t>modelo desejado pelo cliente para o gerente de produção.</w:t>
+        <w:rPr/>
+      </w:pPr>
+      <w:r>
+        <w:rPr>
+          <w:sz w:val="21"/>
+        </w:rPr>
+        <w:t>Controle de qualidade anota de qual ordem de produção é e  separa o subcomponente</w:t>
       </w:r>
     </w:p>
     <w:p>
@@ -1545,8 +1831,12 @@
         <w:t xml:space="preserve">Objetivo: </w:t>
       </w:r>
       <w:r>
-        <w:rPr/>
-        <w:t>Linha de montagem recebe ordem de priorização.</w:t>
+        <w:rPr>
+          <w:b w:val="false"/>
+          <w:bCs w:val="false"/>
+          <w:sz w:val="22"/>
+        </w:rPr>
+        <w:t xml:space="preserve">Testar subcomponente em busca de falhas </w:t>
       </w:r>
     </w:p>
     <w:p>
@@ -1568,7 +1858,7 @@
       </w:pPr>
       <w:r>
         <w:rPr/>
-        <w:t>Gerente de negócio</w:t>
+        <w:t>Controle de qualidade</w:t>
       </w:r>
     </w:p>
     <w:p>
@@ -1586,28 +1876,13 @@
         <w:spacing w:lineRule="auto" w:line="276" w:before="37" w:after="0"/>
         <w:ind w:left="1540" w:right="137" w:hanging="360"/>
         <w:jc w:val="left"/>
-        <w:rPr>
-          <w:sz w:val="21"/>
-        </w:rPr>
-      </w:pPr>
-      <w:r>
-        <w:rPr>
-          <w:sz w:val="21"/>
-        </w:rPr>
-        <w:t xml:space="preserve">Gerente de negócio ao conversar com seus clientes pode emitir uma ordem </w:t>
-      </w:r>
-      <w:r>
-        <w:rPr>
-          <w:spacing w:val="-5"/>
-          <w:sz w:val="21"/>
-        </w:rPr>
-        <w:t xml:space="preserve">para </w:t>
-      </w:r>
-      <w:r>
-        <w:rPr>
-          <w:sz w:val="21"/>
-        </w:rPr>
-        <w:t>que se priorize determinado pedido, esta priorização é determinada por ele, e não segue regras de negócio previamente determinadas.</w:t>
+        <w:rPr/>
+      </w:pPr>
+      <w:r>
+        <w:rPr>
+          <w:sz w:val="21"/>
+        </w:rPr>
+        <w:t>Controle de qualidade realiza uma bateria de teste em busca de achar alguma falha se eles acharem alguma falha e não conseguirem resolver o subcomponente retorna para a a linha de produção caso esteja correto prossegue normal</w:t>
       </w:r>
     </w:p>
     <w:p>
@@ -1697,8 +1972,12 @@
         <w:t xml:space="preserve">Objetivo: </w:t>
       </w:r>
       <w:r>
-        <w:rPr/>
-        <w:t>Equipe de almoxarifado separar componentes para produção.</w:t>
+        <w:rPr>
+          <w:b w:val="false"/>
+          <w:bCs w:val="false"/>
+          <w:sz w:val="22"/>
+        </w:rPr>
+        <w:t>Separar subcomponentes testados</w:t>
       </w:r>
     </w:p>
     <w:p>
@@ -1715,11 +1994,25 @@
     <w:p>
       <w:pPr>
         <w:pStyle w:val="Corpodotexto"/>
-        <w:rPr/>
-      </w:pPr>
-      <w:r>
-        <w:rPr/>
-        <w:t>Produção</w:t>
+        <w:rPr>
+          <w:rFonts w:ascii="Arial" w:hAnsi="Arial" w:eastAsia="Arial" w:cs="Arial"/>
+          <w:color w:val="auto"/>
+          <w:kern w:val="0"/>
+          <w:sz w:val="21"/>
+          <w:szCs w:val="21"/>
+          <w:lang w:val="pt-PT" w:eastAsia="en-US" w:bidi="ar-SA"/>
+        </w:rPr>
+      </w:pPr>
+      <w:r>
+        <w:rPr>
+          <w:rFonts w:eastAsia="Arial" w:cs="Arial"/>
+          <w:color w:val="auto"/>
+          <w:kern w:val="0"/>
+          <w:sz w:val="21"/>
+          <w:szCs w:val="21"/>
+          <w:lang w:val="pt-PT" w:eastAsia="en-US" w:bidi="ar-SA"/>
+        </w:rPr>
+        <w:t>Controle de qualidade</w:t>
       </w:r>
     </w:p>
     <w:p>
@@ -1737,28 +2030,13 @@
         <w:spacing w:lineRule="auto" w:line="276" w:before="36" w:after="0"/>
         <w:ind w:left="1540" w:right="463" w:hanging="360"/>
         <w:jc w:val="left"/>
-        <w:rPr>
-          <w:sz w:val="21"/>
-        </w:rPr>
-      </w:pPr>
-      <w:r>
-        <w:rPr>
-          <w:sz w:val="21"/>
-        </w:rPr>
-        <w:t xml:space="preserve">Gerente de estoque, separa os componentes necessários para montagem </w:t>
-      </w:r>
-      <w:r>
-        <w:rPr>
-          <w:spacing w:val="-9"/>
-          <w:sz w:val="21"/>
-        </w:rPr>
-        <w:t xml:space="preserve">de </w:t>
-      </w:r>
-      <w:r>
-        <w:rPr>
-          <w:sz w:val="21"/>
-        </w:rPr>
-        <w:t>determinado pedido, podendo ser separado por pedido completo ou por subcomponente de pedido.</w:t>
+        <w:rPr/>
+      </w:pPr>
+      <w:r>
+        <w:rPr>
+          <w:sz w:val="21"/>
+        </w:rPr>
+        <w:t>Controle de qualidade separa os subcomponentes testados para a montagem de uma maquina</w:t>
       </w:r>
     </w:p>
     <w:p>
@@ -1860,11 +2138,15 @@
           <w:b/>
           <w:sz w:val="22"/>
         </w:rPr>
-        <w:t xml:space="preserve">Objetivo: </w:t>
-      </w:r>
-      <w:r>
-        <w:rPr/>
-        <w:t>Linha de montagem realizar a fixação dos componentes.</w:t>
+        <w:t>Objetivo:</w:t>
+      </w:r>
+      <w:r>
+        <w:rPr>
+          <w:b w:val="false"/>
+          <w:bCs w:val="false"/>
+          <w:sz w:val="22"/>
+        </w:rPr>
+        <w:t xml:space="preserve"> Fixar subcomponentes no gabinete da maquina</w:t>
       </w:r>
     </w:p>
     <w:p>
@@ -1881,11 +2163,25 @@
     <w:p>
       <w:pPr>
         <w:pStyle w:val="Corpodotexto"/>
-        <w:rPr/>
-      </w:pPr>
-      <w:r>
-        <w:rPr/>
-        <w:t>Produção</w:t>
+        <w:rPr>
+          <w:rFonts w:ascii="Arial" w:hAnsi="Arial" w:eastAsia="Arial" w:cs="Arial"/>
+          <w:color w:val="auto"/>
+          <w:kern w:val="0"/>
+          <w:sz w:val="21"/>
+          <w:szCs w:val="21"/>
+          <w:lang w:val="pt-PT" w:eastAsia="en-US" w:bidi="ar-SA"/>
+        </w:rPr>
+      </w:pPr>
+      <w:r>
+        <w:rPr>
+          <w:rFonts w:eastAsia="Arial" w:cs="Arial"/>
+          <w:color w:val="auto"/>
+          <w:kern w:val="0"/>
+          <w:sz w:val="21"/>
+          <w:szCs w:val="21"/>
+          <w:lang w:val="pt-PT" w:eastAsia="en-US" w:bidi="ar-SA"/>
+        </w:rPr>
+        <w:t>Controle de qualidade</w:t>
       </w:r>
     </w:p>
     <w:p>
@@ -1903,28 +2199,13 @@
         <w:spacing w:lineRule="auto" w:line="276" w:before="37" w:after="0"/>
         <w:ind w:left="1540" w:right="206" w:hanging="360"/>
         <w:jc w:val="left"/>
-        <w:rPr>
-          <w:sz w:val="21"/>
-        </w:rPr>
-      </w:pPr>
-      <w:r>
-        <w:rPr>
-          <w:sz w:val="21"/>
-        </w:rPr>
-        <w:t xml:space="preserve">A linha de produção deixa os componentes em cima da placa base, para que </w:t>
-      </w:r>
-      <w:r>
-        <w:rPr>
-          <w:spacing w:val="-8"/>
-          <w:sz w:val="21"/>
-        </w:rPr>
-        <w:t xml:space="preserve">se </w:t>
-      </w:r>
-      <w:r>
-        <w:rPr>
-          <w:sz w:val="21"/>
-        </w:rPr>
-        <w:t>possa fazer conferência de todos os itens do pedido ou subcomponente.</w:t>
+        <w:rPr/>
+      </w:pPr>
+      <w:r>
+        <w:rPr>
+          <w:sz w:val="21"/>
+        </w:rPr>
+        <w:t>Controle de qualidade realizava a montagem final da maquina e faz os últimos testes</w:t>
       </w:r>
     </w:p>
     <w:p>
@@ -2018,15 +2299,32 @@
       </w:r>
       <w:r>
         <w:rPr>
-          <w:sz w:val="21"/>
-        </w:rPr>
-        <w:t xml:space="preserve">Linha de montagem realizar a soldagem das peças. </w:t>
-      </w:r>
-      <w:r>
-        <w:rPr>
-          <w:b/>
+          <w:b w:val="false"/>
+          <w:bCs w:val="false"/>
           <w:sz w:val="22"/>
         </w:rPr>
+        <w:t>Embrulhar maquina para envio</w:t>
+      </w:r>
+    </w:p>
+    <w:p>
+      <w:pPr>
+        <w:pStyle w:val="Normal"/>
+        <w:spacing w:lineRule="auto" w:line="276" w:before="38" w:after="0"/>
+        <w:ind w:left="100" w:right="3264" w:hanging="0"/>
+        <w:jc w:val="left"/>
+        <w:rPr/>
+      </w:pPr>
+      <w:r>
+        <w:rPr>
+          <w:sz w:val="21"/>
+        </w:rPr>
+        <w:t xml:space="preserve"> </w:t>
+      </w:r>
+      <w:r>
+        <w:rPr>
+          <w:b/>
+          <w:sz w:val="22"/>
+        </w:rPr>
         <w:t>Trabalhadores envolvidos:</w:t>
       </w:r>
     </w:p>
@@ -2034,27 +2332,64 @@
       <w:pPr>
         <w:pStyle w:val="Corpodotexto"/>
         <w:spacing w:before="0" w:after="0"/>
-        <w:rPr/>
-      </w:pPr>
-      <w:r>
-        <w:rPr/>
-        <w:t>Produção</w:t>
-      </w:r>
-    </w:p>
-    <w:p>
-      <w:pPr>
-        <w:pStyle w:val="ListParagraph"/>
+        <w:rPr>
+          <w:rFonts w:ascii="Arial" w:hAnsi="Arial" w:eastAsia="Arial" w:cs="Arial"/>
+          <w:color w:val="auto"/>
+          <w:kern w:val="0"/>
+          <w:sz w:val="21"/>
+          <w:szCs w:val="21"/>
+          <w:lang w:val="pt-PT" w:eastAsia="en-US" w:bidi="ar-SA"/>
+        </w:rPr>
+      </w:pPr>
+      <w:r>
+        <w:rPr>
+          <w:rFonts w:eastAsia="Arial" w:cs="Arial"/>
+          <w:color w:val="auto"/>
+          <w:kern w:val="0"/>
+          <w:sz w:val="21"/>
+          <w:szCs w:val="21"/>
+          <w:lang w:val="pt-PT" w:eastAsia="en-US" w:bidi="ar-SA"/>
+        </w:rPr>
+        <w:t>Controle de qualidade</w:t>
+      </w:r>
+    </w:p>
+    <w:p>
+      <w:pPr>
+        <w:pStyle w:val="Normal"/>
         <w:numPr>
-          <w:ilvl w:val="1"/>
-          <w:numId w:val="1"/>
+          <w:ilvl w:val="0"/>
+          <w:numId w:val="3"/>
         </w:numPr>
+        <w:tabs>
+          <w:tab w:val="left" w:pos="408" w:leader="none"/>
+          <w:tab w:val="left" w:pos="1539" w:leader="none"/>
+          <w:tab w:val="left" w:pos="1540" w:leader="none"/>
+        </w:tabs>
+        <w:spacing w:lineRule="exact" w:line="276" w:before="36" w:after="0"/>
+        <w:jc w:val="left"/>
+        <w:rPr/>
+      </w:pPr>
+      <w:r>
+        <w:rPr>
+          <w:rFonts w:eastAsia="Arial" w:cs="Arial"/>
+          <w:color w:val="auto"/>
+          <w:spacing w:val="0"/>
+          <w:sz w:val="21"/>
+          <w:shd w:fill="auto" w:val="clear"/>
+        </w:rPr>
+        <w:t>Equipe de produção empacota maquina pronta para posteriormente ser enviada.</w:t>
+      </w:r>
+    </w:p>
+    <w:p>
+      <w:pPr>
+        <w:pStyle w:val="Normal"/>
         <w:tabs>
           <w:tab w:val="clear" w:pos="408"/>
           <w:tab w:val="left" w:pos="1539" w:leader="none"/>
           <w:tab w:val="left" w:pos="1540" w:leader="none"/>
         </w:tabs>
-        <w:spacing w:lineRule="auto" w:line="276" w:before="36" w:after="0"/>
-        <w:ind w:left="1540" w:right="346" w:hanging="360"/>
+        <w:spacing w:lineRule="exact" w:line="240" w:before="2" w:after="0"/>
+        <w:ind w:left="0" w:right="0" w:hanging="0"/>
         <w:jc w:val="left"/>
         <w:rPr>
           <w:sz w:val="21"/>
@@ -2062,22 +2397,11 @@
       </w:pPr>
       <w:r>
         <w:rPr>
-          <w:sz w:val="21"/>
-        </w:rPr>
-        <w:t xml:space="preserve">Após a conferência dos itens anteriores a linha de produção solda os equipamentos e os separa deixando-os secar, repousar para que se possa </w:t>
-      </w:r>
-      <w:r>
-        <w:rPr>
-          <w:spacing w:val="-6"/>
-          <w:sz w:val="21"/>
-        </w:rPr>
-        <w:t xml:space="preserve">dar </w:t>
-      </w:r>
-      <w:r>
-        <w:rPr>
-          <w:sz w:val="21"/>
-        </w:rPr>
-        <w:t>continuidade no processo.</w:t>
+          <w:rFonts w:eastAsia="Arial" w:cs="Arial"/>
+          <w:color w:val="auto"/>
+          <w:spacing w:val="0"/>
+          <w:sz w:val="24"/>
+        </w:rPr>
       </w:r>
     </w:p>
     <w:p>
@@ -2189,7 +2513,7 @@
       </w:pPr>
       <w:r>
         <w:rPr/>
-        <w:t>Produção</w:t>
+        <w:t>Controle de qualidade</w:t>
       </w:r>
     </w:p>
     <w:p>
@@ -2203,41 +2527,29 @@
           <w:textDirection w:val="lrTb"/>
           <w:docGrid w:type="default" w:linePitch="100" w:charSpace="4096"/>
         </w:sectPr>
-        <w:pStyle w:val="ListParagraph"/>
+        <w:pStyle w:val="Normal"/>
         <w:numPr>
-          <w:ilvl w:val="1"/>
-          <w:numId w:val="1"/>
+          <w:ilvl w:val="0"/>
+          <w:numId w:val="2"/>
         </w:numPr>
         <w:tabs>
-          <w:tab w:val="clear" w:pos="408"/>
+          <w:tab w:val="left" w:pos="408" w:leader="none"/>
           <w:tab w:val="left" w:pos="1539" w:leader="none"/>
           <w:tab w:val="left" w:pos="1540" w:leader="none"/>
         </w:tabs>
-        <w:spacing w:lineRule="auto" w:line="276" w:before="36" w:after="0"/>
-        <w:ind w:left="1540" w:right="464" w:hanging="360"/>
+        <w:spacing w:lineRule="exact" w:line="276" w:before="36" w:after="0"/>
         <w:jc w:val="left"/>
-        <w:rPr>
-          <w:sz w:val="21"/>
-        </w:rPr>
-      </w:pPr>
-      <w:r>
-        <w:rPr>
-          <w:sz w:val="21"/>
-        </w:rPr>
-        <w:t xml:space="preserve">A linha de produção faz uma verificação primária na placa verificando se </w:t>
-      </w:r>
-      <w:r>
-        <w:rPr>
-          <w:spacing w:val="-4"/>
-          <w:sz w:val="21"/>
-        </w:rPr>
-        <w:t xml:space="preserve">falta </w:t>
-      </w:r>
-      <w:r>
-        <w:rPr>
-          <w:sz w:val="21"/>
-        </w:rPr>
-        <w:t>algo ou se algo quebrou durante o processo se soltou para que se haja continuidade no processo</w:t>
+        <w:rPr/>
+      </w:pPr>
+      <w:r>
+        <w:rPr>
+          <w:rFonts w:eastAsia="Arial" w:cs="Arial"/>
+          <w:color w:val="auto"/>
+          <w:spacing w:val="0"/>
+          <w:sz w:val="21"/>
+          <w:shd w:fill="auto" w:val="clear"/>
+        </w:rPr>
+        <w:t>Após conclusão da maquina, equipe de produção realiza o envio para controle de qualidade.</w:t>
       </w:r>
     </w:p>
     <w:p>
@@ -2331,50 +2643,52 @@
       <w:pPr>
         <w:pStyle w:val="Corpodotexto"/>
         <w:spacing w:before="37" w:after="0"/>
-        <w:rPr/>
-      </w:pPr>
-      <w:r>
-        <w:rPr/>
-        <w:t>Produção</w:t>
-      </w:r>
-    </w:p>
-    <w:p>
-      <w:pPr>
-        <w:pStyle w:val="ListParagraph"/>
+        <w:rPr>
+          <w:rFonts w:ascii="Arial" w:hAnsi="Arial" w:eastAsia="Arial" w:cs="Arial"/>
+          <w:color w:val="auto"/>
+          <w:kern w:val="0"/>
+          <w:sz w:val="21"/>
+          <w:szCs w:val="21"/>
+          <w:lang w:val="pt-PT" w:eastAsia="en-US" w:bidi="ar-SA"/>
+        </w:rPr>
+      </w:pPr>
+      <w:r>
+        <w:rPr>
+          <w:rFonts w:eastAsia="Arial" w:cs="Arial"/>
+          <w:color w:val="auto"/>
+          <w:kern w:val="0"/>
+          <w:sz w:val="21"/>
+          <w:szCs w:val="21"/>
+          <w:lang w:val="pt-PT" w:eastAsia="en-US" w:bidi="ar-SA"/>
+        </w:rPr>
+        <w:t>Gerência</w:t>
+      </w:r>
+    </w:p>
+    <w:p>
+      <w:pPr>
+        <w:pStyle w:val="Normal"/>
         <w:numPr>
-          <w:ilvl w:val="1"/>
-          <w:numId w:val="1"/>
+          <w:ilvl w:val="0"/>
+          <w:numId w:val="4"/>
         </w:numPr>
         <w:tabs>
-          <w:tab w:val="clear" w:pos="408"/>
+          <w:tab w:val="left" w:pos="408" w:leader="none"/>
           <w:tab w:val="left" w:pos="1539" w:leader="none"/>
           <w:tab w:val="left" w:pos="1540" w:leader="none"/>
         </w:tabs>
-        <w:spacing w:lineRule="auto" w:line="276" w:before="37" w:after="0"/>
-        <w:ind w:left="1540" w:right="451" w:hanging="360"/>
+        <w:spacing w:lineRule="exact" w:line="276" w:before="37" w:after="0"/>
         <w:jc w:val="left"/>
-        <w:rPr>
-          <w:sz w:val="21"/>
-        </w:rPr>
-      </w:pPr>
-      <w:r>
-        <w:rPr>
-          <w:sz w:val="21"/>
-        </w:rPr>
-        <w:t xml:space="preserve">Após a placa ficar pronta gera o que chamamos de sub componente este </w:t>
-      </w:r>
-      <w:r>
-        <w:rPr>
-          <w:spacing w:val="-6"/>
-          <w:sz w:val="21"/>
-        </w:rPr>
-        <w:t xml:space="preserve">sub </w:t>
-      </w:r>
-      <w:r>
-        <w:rPr>
-          <w:sz w:val="21"/>
-        </w:rPr>
-        <w:t>componente é testado de forma a verificar se há algum item quebrado, ou necessitando de reparo caso contrário o sub componente fica separado aguardando para ser montado</w:t>
+        <w:rPr/>
+      </w:pPr>
+      <w:r>
+        <w:rPr>
+          <w:rFonts w:eastAsia="Arial" w:cs="Arial"/>
+          <w:color w:val="auto"/>
+          <w:spacing w:val="0"/>
+          <w:sz w:val="21"/>
+          <w:shd w:fill="auto" w:val="clear"/>
+        </w:rPr>
+        <w:t>Após aprovada pelo controle de qualidade, maquina é recebida pelo gerente de produção.</w:t>
       </w:r>
     </w:p>
     <w:p>
@@ -2487,50 +2801,72 @@
       <w:pPr>
         <w:pStyle w:val="Corpodotexto"/>
         <w:spacing w:before="0" w:after="0"/>
-        <w:rPr/>
-      </w:pPr>
-      <w:r>
-        <w:rPr/>
-        <w:t>Produção</w:t>
-      </w:r>
-    </w:p>
-    <w:p>
-      <w:pPr>
-        <w:pStyle w:val="ListParagraph"/>
+        <w:rPr>
+          <w:rFonts w:ascii="Arial" w:hAnsi="Arial" w:eastAsia="Arial" w:cs="Arial"/>
+          <w:color w:val="auto"/>
+          <w:kern w:val="0"/>
+          <w:sz w:val="21"/>
+          <w:szCs w:val="21"/>
+          <w:lang w:val="pt-PT" w:eastAsia="en-US" w:bidi="ar-SA"/>
+        </w:rPr>
+      </w:pPr>
+      <w:r>
+        <w:rPr>
+          <w:rFonts w:eastAsia="Arial" w:cs="Arial"/>
+          <w:color w:val="auto"/>
+          <w:kern w:val="0"/>
+          <w:sz w:val="21"/>
+          <w:szCs w:val="21"/>
+          <w:lang w:val="pt-PT" w:eastAsia="en-US" w:bidi="ar-SA"/>
+        </w:rPr>
+        <w:t>Gerência</w:t>
+      </w:r>
+    </w:p>
+    <w:p>
+      <w:pPr>
+        <w:pStyle w:val="Normal"/>
         <w:numPr>
-          <w:ilvl w:val="1"/>
-          <w:numId w:val="1"/>
+          <w:ilvl w:val="0"/>
+          <w:numId w:val="5"/>
         </w:numPr>
         <w:tabs>
-          <w:tab w:val="clear" w:pos="408"/>
+          <w:tab w:val="left" w:pos="408" w:leader="none"/>
           <w:tab w:val="left" w:pos="1539" w:leader="none"/>
           <w:tab w:val="left" w:pos="1540" w:leader="none"/>
         </w:tabs>
-        <w:spacing w:lineRule="auto" w:line="276" w:before="37" w:after="0"/>
-        <w:ind w:left="1540" w:right="100" w:hanging="360"/>
+        <w:spacing w:lineRule="exact" w:line="276" w:before="37" w:after="0"/>
         <w:jc w:val="left"/>
-        <w:rPr>
-          <w:sz w:val="21"/>
-        </w:rPr>
-      </w:pPr>
-      <w:r>
-        <w:rPr>
-          <w:sz w:val="21"/>
-        </w:rPr>
-        <w:t xml:space="preserve">Após todos os sub componentes terem sido feitos é efetuada a montagem do equipamento ou máquina, é levado para o controle de qualidade que testará </w:t>
-      </w:r>
-      <w:r>
-        <w:rPr>
-          <w:spacing w:val="-5"/>
-          <w:sz w:val="21"/>
-        </w:rPr>
-        <w:t xml:space="preserve">tudo </w:t>
-      </w:r>
-      <w:r>
-        <w:rPr>
-          <w:sz w:val="21"/>
-        </w:rPr>
-        <w:t>na máquina a fim de achar erros</w:t>
+        <w:rPr/>
+      </w:pPr>
+      <w:r>
+        <w:rPr>
+          <w:rFonts w:eastAsia="Arial" w:cs="Arial"/>
+          <w:color w:val="auto"/>
+          <w:spacing w:val="0"/>
+          <w:sz w:val="21"/>
+          <w:shd w:fill="auto" w:val="clear"/>
+        </w:rPr>
+        <w:t>Gerente de produção recebe maquina pronta e  envi</w:t>
+      </w:r>
+      <w:r>
+        <w:rPr>
+          <w:rFonts w:eastAsia="Arial" w:cs="Arial"/>
+          <w:color w:val="auto"/>
+          <w:spacing w:val="0"/>
+          <w:sz w:val="21"/>
+          <w:shd w:fill="auto" w:val="clear"/>
+        </w:rPr>
+        <w:t>a</w:t>
+      </w:r>
+      <w:r>
+        <w:rPr>
+          <w:rFonts w:eastAsia="Arial" w:cs="Arial"/>
+          <w:color w:val="auto"/>
+          <w:spacing w:val="0"/>
+          <w:sz w:val="21"/>
+          <w:shd w:fill="auto" w:val="clear"/>
+        </w:rPr>
+        <w:t xml:space="preserve"> para comercial.</w:t>
       </w:r>
     </w:p>
     <w:p>
@@ -2645,11 +2981,49 @@
     <w:p>
       <w:pPr>
         <w:pStyle w:val="Corpodotexto"/>
-        <w:rPr/>
-      </w:pPr>
-      <w:r>
-        <w:rPr/>
-        <w:t>Produção</w:t>
+        <w:rPr>
+          <w:rFonts w:ascii="Arial" w:hAnsi="Arial" w:eastAsia="Arial" w:cs="Arial"/>
+          <w:color w:val="auto"/>
+          <w:kern w:val="0"/>
+          <w:sz w:val="21"/>
+          <w:szCs w:val="21"/>
+          <w:lang w:val="pt-PT" w:eastAsia="en-US" w:bidi="ar-SA"/>
+        </w:rPr>
+      </w:pPr>
+      <w:r>
+        <w:rPr>
+          <w:rFonts w:eastAsia="Arial" w:cs="Arial"/>
+          <w:color w:val="auto"/>
+          <w:kern w:val="0"/>
+          <w:sz w:val="21"/>
+          <w:szCs w:val="21"/>
+          <w:lang w:val="pt-PT" w:eastAsia="en-US" w:bidi="ar-SA"/>
+        </w:rPr>
+        <w:t>Negócios</w:t>
+      </w:r>
+    </w:p>
+    <w:p>
+      <w:pPr>
+        <w:pStyle w:val="Corpodotexto"/>
+        <w:rPr>
+          <w:rFonts w:ascii="Arial" w:hAnsi="Arial" w:eastAsia="Arial" w:cs="Arial"/>
+          <w:color w:val="auto"/>
+          <w:kern w:val="0"/>
+          <w:sz w:val="21"/>
+          <w:szCs w:val="21"/>
+          <w:lang w:val="pt-PT" w:eastAsia="en-US" w:bidi="ar-SA"/>
+        </w:rPr>
+      </w:pPr>
+      <w:r>
+        <w:rPr>
+          <w:rFonts w:eastAsia="Arial" w:cs="Arial"/>
+          <w:color w:val="auto"/>
+          <w:kern w:val="0"/>
+          <w:sz w:val="21"/>
+          <w:szCs w:val="21"/>
+          <w:lang w:val="pt-PT" w:eastAsia="en-US" w:bidi="ar-SA"/>
+        </w:rPr>
+        <w:t>Gerência</w:t>
       </w:r>
     </w:p>
     <w:p>
@@ -2667,40 +3041,13 @@
         <w:spacing w:lineRule="auto" w:line="276" w:before="36" w:after="0"/>
         <w:ind w:left="1540" w:right="475" w:hanging="360"/>
         <w:jc w:val="left"/>
-        <w:rPr>
-          <w:sz w:val="21"/>
-        </w:rPr>
-      </w:pPr>
-      <w:r>
-        <w:rPr>
-          <w:sz w:val="21"/>
-        </w:rPr>
-        <w:t xml:space="preserve">A secção de teste realizava testes na máquina, caso esteja tudo certo, esta </w:t>
-      </w:r>
-      <w:r>
-        <w:rPr>
-          <w:spacing w:val="-16"/>
-          <w:sz w:val="21"/>
-        </w:rPr>
-        <w:t xml:space="preserve">é </w:t>
-      </w:r>
-      <w:r>
-        <w:rPr>
-          <w:sz w:val="21"/>
-        </w:rPr>
-        <w:t>mandada para fora do setor de produção, caso contrário retorna para a</w:t>
-      </w:r>
-    </w:p>
-    <w:p>
-      <w:pPr>
-        <w:pStyle w:val="Corpodotexto"/>
-        <w:spacing w:before="0" w:after="0"/>
-        <w:ind w:left="1540" w:right="0" w:hanging="0"/>
-        <w:rPr/>
-      </w:pPr>
-      <w:r>
-        <w:rPr/>
-        <w:t>montagem</w:t>
+        <w:rPr/>
+      </w:pPr>
+      <w:r>
+        <w:rPr>
+          <w:sz w:val="21"/>
+        </w:rPr>
+        <w:t>Gerente de negócios entra em contato com o gerente de produção pedido para que tal pedido seja priorizado. A gerencia então atualiza seu planejamento colocando esse pedido como prioridade e sendo o próximo a ser atendido caso haja algum já sendo atendido</w:t>
       </w:r>
     </w:p>
     <w:p>
@@ -2812,11 +3159,31 @@
     <w:p>
       <w:pPr>
         <w:pStyle w:val="Corpodotexto"/>
-        <w:rPr/>
-      </w:pPr>
-      <w:r>
-        <w:rPr/>
-        <w:t>Gerente de negócio</w:t>
+        <w:ind w:left="0" w:right="0" w:hanging="0"/>
+        <w:rPr/>
+      </w:pPr>
+      <w:r>
+        <w:rPr/>
+        <w:t xml:space="preserve">  </w:t>
+      </w:r>
+      <w:r>
+        <w:rPr/>
+        <w:t>Gerência</w:t>
+      </w:r>
+    </w:p>
+    <w:p>
+      <w:pPr>
+        <w:pStyle w:val="Corpodotexto"/>
+        <w:ind w:left="0" w:right="0" w:hanging="0"/>
+        <w:rPr/>
+      </w:pPr>
+      <w:r>
+        <w:rPr/>
+        <w:t xml:space="preserve">   </w:t>
+      </w:r>
+      <w:r>
+        <w:rPr/>
+        <w:t>Linha de produção</w:t>
       </w:r>
     </w:p>
     <w:p>
@@ -2834,15 +3201,13 @@
         <w:spacing w:lineRule="auto" w:line="240" w:before="36" w:after="0"/>
         <w:ind w:left="1540" w:right="0" w:hanging="360"/>
         <w:jc w:val="left"/>
-        <w:rPr>
-          <w:sz w:val="21"/>
-        </w:rPr>
-      </w:pPr>
-      <w:r>
-        <w:rPr>
-          <w:sz w:val="21"/>
-        </w:rPr>
-        <w:t>Gerente de produção recebe e analisa solicitação e determina recusa.</w:t>
+        <w:rPr/>
+      </w:pPr>
+      <w:r>
+        <w:rPr>
+          <w:sz w:val="21"/>
+        </w:rPr>
+        <w:t>Após alteração do planejamento o pedido é enviado para a linha de produção onde segue normal</w:t>
       </w:r>
     </w:p>
     <w:p>
@@ -2865,131 +3230,21 @@
         <w:pStyle w:val="Ttulo1"/>
         <w:numPr>
           <w:ilvl w:val="0"/>
-          <w:numId w:val="1"/>
+          <w:numId w:val="0"/>
         </w:numPr>
         <w:tabs>
           <w:tab w:val="clear" w:pos="408"/>
           <w:tab w:val="left" w:pos="407" w:leader="none"/>
         </w:tabs>
         <w:spacing w:lineRule="auto" w:line="240" w:before="0" w:after="0"/>
-        <w:ind w:left="406" w:right="0" w:hanging="307"/>
+        <w:ind w:left="383" w:right="0" w:hanging="0"/>
         <w:jc w:val="left"/>
-        <w:rPr/>
-      </w:pPr>
-      <w:r>
-        <w:rPr/>
-        <w:t>Retornar equipamento com</w:t>
-      </w:r>
-      <w:r>
-        <w:rPr>
-          <w:spacing w:val="-4"/>
-        </w:rPr>
-        <w:t xml:space="preserve"> </w:t>
-      </w:r>
-      <w:r>
-        <w:rPr/>
-        <w:t>erro</w:t>
-      </w:r>
-    </w:p>
-    <w:p>
-      <w:pPr>
-        <w:pStyle w:val="Corpodotexto"/>
-        <w:rPr>
-          <w:sz w:val="22"/>
-        </w:rPr>
-      </w:pPr>
-      <w:r>
-        <w:rPr>
-          <w:b/>
-          <w:sz w:val="22"/>
-        </w:rPr>
-        <w:t xml:space="preserve">Evento: </w:t>
-      </w:r>
-      <w:r>
-        <w:rPr/>
-        <w:t>Controle de qualidade retorna equipamento com erro</w:t>
-      </w:r>
-      <w:r>
-        <w:rPr>
-          <w:sz w:val="22"/>
-        </w:rPr>
-        <w:t>.</w:t>
-      </w:r>
-    </w:p>
-    <w:p>
-      <w:pPr>
-        <w:pStyle w:val="Corpodotexto"/>
-        <w:rPr/>
-      </w:pPr>
-      <w:r>
-        <w:rPr>
-          <w:b/>
-          <w:sz w:val="22"/>
-        </w:rPr>
-        <w:t xml:space="preserve">Objetivo: </w:t>
-      </w:r>
-      <w:r>
-        <w:rPr/>
-        <w:t>Equipe de manutenção retorna equipamento com erro para equipe de produção.</w:t>
-      </w:r>
-    </w:p>
-    <w:p>
-      <w:pPr>
-        <w:pStyle w:val="Ttulo1"/>
-        <w:spacing w:before="38" w:after="0"/>
-        <w:rPr/>
-      </w:pPr>
-      <w:r>
-        <w:rPr/>
-        <w:t>Trabalhadores envolvidos:</w:t>
-      </w:r>
-    </w:p>
-    <w:p>
-      <w:pPr>
-        <w:pStyle w:val="Corpodotexto"/>
-        <w:spacing w:before="37" w:after="0"/>
-        <w:rPr/>
-      </w:pPr>
-      <w:r>
-        <w:rPr/>
-        <w:t>Manutenção</w:t>
-      </w:r>
-    </w:p>
-    <w:p>
-      <w:pPr>
-        <w:pStyle w:val="ListParagraph"/>
-        <w:numPr>
-          <w:ilvl w:val="1"/>
-          <w:numId w:val="1"/>
-        </w:numPr>
-        <w:tabs>
-          <w:tab w:val="clear" w:pos="408"/>
-          <w:tab w:val="left" w:pos="1539" w:leader="none"/>
-          <w:tab w:val="left" w:pos="1540" w:leader="none"/>
-        </w:tabs>
-        <w:spacing w:lineRule="auto" w:line="276" w:before="37" w:after="0"/>
-        <w:ind w:left="1540" w:right="276" w:hanging="360"/>
-        <w:jc w:val="left"/>
-        <w:rPr/>
-      </w:pPr>
-      <w:r>
-        <w:rPr>
-          <w:sz w:val="21"/>
-        </w:rPr>
-        <w:t xml:space="preserve">Controle de qualidade após análise, retorna equipamento com erro para </w:t>
-      </w:r>
-      <w:r>
-        <w:rPr>
-          <w:spacing w:val="-3"/>
-          <w:sz w:val="21"/>
-        </w:rPr>
-        <w:t xml:space="preserve">equipe </w:t>
-      </w:r>
-      <w:r>
-        <w:rPr>
-          <w:sz w:val="21"/>
-        </w:rPr>
-        <w:t>de produção.</w:t>
+        <w:rPr>
+          <w:sz w:val="21"/>
+        </w:rPr>
+      </w:pPr>
+      <w:r>
+        <w:rPr/>
       </w:r>
     </w:p>
     <w:sectPr>
@@ -3147,6 +3402,590 @@
   <w:abstractNum w:abstractNumId="2">
     <w:lvl w:ilvl="0">
       <w:start w:val="1"/>
+      <w:numFmt w:val="bullet"/>
+      <w:lvlText w:val=""/>
+      <w:lvlJc w:val="left"/>
+      <w:pPr>
+        <w:tabs>
+          <w:tab w:val="num" w:pos="1540"/>
+        </w:tabs>
+        <w:ind w:left="1540" w:hanging="360"/>
+      </w:pPr>
+      <w:rPr>
+        <w:rFonts w:ascii="Symbol" w:hAnsi="Symbol" w:cs="Symbol" w:hint="default"/>
+        <w:rFonts w:cs="OpenSymbol"/>
+      </w:rPr>
+    </w:lvl>
+    <w:lvl w:ilvl="1">
+      <w:start w:val="1"/>
+      <w:numFmt w:val="bullet"/>
+      <w:lvlText w:val="◦"/>
+      <w:lvlJc w:val="left"/>
+      <w:pPr>
+        <w:tabs>
+          <w:tab w:val="num" w:pos="1900"/>
+        </w:tabs>
+        <w:ind w:left="1900" w:hanging="360"/>
+      </w:pPr>
+      <w:rPr>
+        <w:rFonts w:ascii="OpenSymbol" w:hAnsi="OpenSymbol" w:cs="OpenSymbol" w:hint="default"/>
+        <w:rFonts w:cs="OpenSymbol"/>
+      </w:rPr>
+    </w:lvl>
+    <w:lvl w:ilvl="2">
+      <w:start w:val="1"/>
+      <w:numFmt w:val="bullet"/>
+      <w:lvlText w:val="▪"/>
+      <w:lvlJc w:val="left"/>
+      <w:pPr>
+        <w:tabs>
+          <w:tab w:val="num" w:pos="2260"/>
+        </w:tabs>
+        <w:ind w:left="2260" w:hanging="360"/>
+      </w:pPr>
+      <w:rPr>
+        <w:rFonts w:ascii="OpenSymbol" w:hAnsi="OpenSymbol" w:cs="OpenSymbol" w:hint="default"/>
+        <w:rFonts w:cs="OpenSymbol"/>
+      </w:rPr>
+    </w:lvl>
+    <w:lvl w:ilvl="3">
+      <w:start w:val="1"/>
+      <w:numFmt w:val="bullet"/>
+      <w:lvlText w:val=""/>
+      <w:lvlJc w:val="left"/>
+      <w:pPr>
+        <w:tabs>
+          <w:tab w:val="num" w:pos="2620"/>
+        </w:tabs>
+        <w:ind w:left="2620" w:hanging="360"/>
+      </w:pPr>
+      <w:rPr>
+        <w:rFonts w:ascii="Symbol" w:hAnsi="Symbol" w:cs="Symbol" w:hint="default"/>
+        <w:rFonts w:cs="OpenSymbol"/>
+      </w:rPr>
+    </w:lvl>
+    <w:lvl w:ilvl="4">
+      <w:start w:val="1"/>
+      <w:numFmt w:val="bullet"/>
+      <w:lvlText w:val="◦"/>
+      <w:lvlJc w:val="left"/>
+      <w:pPr>
+        <w:tabs>
+          <w:tab w:val="num" w:pos="2980"/>
+        </w:tabs>
+        <w:ind w:left="2980" w:hanging="360"/>
+      </w:pPr>
+      <w:rPr>
+        <w:rFonts w:ascii="OpenSymbol" w:hAnsi="OpenSymbol" w:cs="OpenSymbol" w:hint="default"/>
+        <w:rFonts w:cs="OpenSymbol"/>
+      </w:rPr>
+    </w:lvl>
+    <w:lvl w:ilvl="5">
+      <w:start w:val="1"/>
+      <w:numFmt w:val="bullet"/>
+      <w:lvlText w:val="▪"/>
+      <w:lvlJc w:val="left"/>
+      <w:pPr>
+        <w:tabs>
+          <w:tab w:val="num" w:pos="3340"/>
+        </w:tabs>
+        <w:ind w:left="3340" w:hanging="360"/>
+      </w:pPr>
+      <w:rPr>
+        <w:rFonts w:ascii="OpenSymbol" w:hAnsi="OpenSymbol" w:cs="OpenSymbol" w:hint="default"/>
+        <w:rFonts w:cs="OpenSymbol"/>
+      </w:rPr>
+    </w:lvl>
+    <w:lvl w:ilvl="6">
+      <w:start w:val="1"/>
+      <w:numFmt w:val="bullet"/>
+      <w:lvlText w:val=""/>
+      <w:lvlJc w:val="left"/>
+      <w:pPr>
+        <w:tabs>
+          <w:tab w:val="num" w:pos="3700"/>
+        </w:tabs>
+        <w:ind w:left="3700" w:hanging="360"/>
+      </w:pPr>
+      <w:rPr>
+        <w:rFonts w:ascii="Symbol" w:hAnsi="Symbol" w:cs="Symbol" w:hint="default"/>
+        <w:rFonts w:cs="OpenSymbol"/>
+      </w:rPr>
+    </w:lvl>
+    <w:lvl w:ilvl="7">
+      <w:start w:val="1"/>
+      <w:numFmt w:val="bullet"/>
+      <w:lvlText w:val="◦"/>
+      <w:lvlJc w:val="left"/>
+      <w:pPr>
+        <w:tabs>
+          <w:tab w:val="num" w:pos="4060"/>
+        </w:tabs>
+        <w:ind w:left="4060" w:hanging="360"/>
+      </w:pPr>
+      <w:rPr>
+        <w:rFonts w:ascii="OpenSymbol" w:hAnsi="OpenSymbol" w:cs="OpenSymbol" w:hint="default"/>
+        <w:rFonts w:cs="OpenSymbol"/>
+      </w:rPr>
+    </w:lvl>
+    <w:lvl w:ilvl="8">
+      <w:start w:val="1"/>
+      <w:numFmt w:val="bullet"/>
+      <w:lvlText w:val="▪"/>
+      <w:lvlJc w:val="left"/>
+      <w:pPr>
+        <w:tabs>
+          <w:tab w:val="num" w:pos="4420"/>
+        </w:tabs>
+        <w:ind w:left="4420" w:hanging="360"/>
+      </w:pPr>
+      <w:rPr>
+        <w:rFonts w:ascii="OpenSymbol" w:hAnsi="OpenSymbol" w:cs="OpenSymbol" w:hint="default"/>
+        <w:rFonts w:cs="OpenSymbol"/>
+      </w:rPr>
+    </w:lvl>
+  </w:abstractNum>
+  <w:abstractNum w:abstractNumId="3">
+    <w:lvl w:ilvl="0">
+      <w:start w:val="1"/>
+      <w:numFmt w:val="bullet"/>
+      <w:lvlText w:val=""/>
+      <w:lvlJc w:val="left"/>
+      <w:pPr>
+        <w:tabs>
+          <w:tab w:val="num" w:pos="1540"/>
+        </w:tabs>
+        <w:ind w:left="1540" w:hanging="360"/>
+      </w:pPr>
+      <w:rPr>
+        <w:rFonts w:ascii="Symbol" w:hAnsi="Symbol" w:cs="Symbol" w:hint="default"/>
+        <w:rFonts w:cs="OpenSymbol"/>
+      </w:rPr>
+    </w:lvl>
+    <w:lvl w:ilvl="1">
+      <w:start w:val="1"/>
+      <w:numFmt w:val="bullet"/>
+      <w:lvlText w:val="◦"/>
+      <w:lvlJc w:val="left"/>
+      <w:pPr>
+        <w:tabs>
+          <w:tab w:val="num" w:pos="1900"/>
+        </w:tabs>
+        <w:ind w:left="1900" w:hanging="360"/>
+      </w:pPr>
+      <w:rPr>
+        <w:rFonts w:ascii="OpenSymbol" w:hAnsi="OpenSymbol" w:cs="OpenSymbol" w:hint="default"/>
+        <w:rFonts w:cs="OpenSymbol"/>
+      </w:rPr>
+    </w:lvl>
+    <w:lvl w:ilvl="2">
+      <w:start w:val="1"/>
+      <w:numFmt w:val="bullet"/>
+      <w:lvlText w:val="▪"/>
+      <w:lvlJc w:val="left"/>
+      <w:pPr>
+        <w:tabs>
+          <w:tab w:val="num" w:pos="2260"/>
+        </w:tabs>
+        <w:ind w:left="2260" w:hanging="360"/>
+      </w:pPr>
+      <w:rPr>
+        <w:rFonts w:ascii="OpenSymbol" w:hAnsi="OpenSymbol" w:cs="OpenSymbol" w:hint="default"/>
+        <w:rFonts w:cs="OpenSymbol"/>
+      </w:rPr>
+    </w:lvl>
+    <w:lvl w:ilvl="3">
+      <w:start w:val="1"/>
+      <w:numFmt w:val="bullet"/>
+      <w:lvlText w:val=""/>
+      <w:lvlJc w:val="left"/>
+      <w:pPr>
+        <w:tabs>
+          <w:tab w:val="num" w:pos="2620"/>
+        </w:tabs>
+        <w:ind w:left="2620" w:hanging="360"/>
+      </w:pPr>
+      <w:rPr>
+        <w:rFonts w:ascii="Symbol" w:hAnsi="Symbol" w:cs="Symbol" w:hint="default"/>
+        <w:rFonts w:cs="OpenSymbol"/>
+      </w:rPr>
+    </w:lvl>
+    <w:lvl w:ilvl="4">
+      <w:start w:val="1"/>
+      <w:numFmt w:val="bullet"/>
+      <w:lvlText w:val="◦"/>
+      <w:lvlJc w:val="left"/>
+      <w:pPr>
+        <w:tabs>
+          <w:tab w:val="num" w:pos="2980"/>
+        </w:tabs>
+        <w:ind w:left="2980" w:hanging="360"/>
+      </w:pPr>
+      <w:rPr>
+        <w:rFonts w:ascii="OpenSymbol" w:hAnsi="OpenSymbol" w:cs="OpenSymbol" w:hint="default"/>
+        <w:rFonts w:cs="OpenSymbol"/>
+      </w:rPr>
+    </w:lvl>
+    <w:lvl w:ilvl="5">
+      <w:start w:val="1"/>
+      <w:numFmt w:val="bullet"/>
+      <w:lvlText w:val="▪"/>
+      <w:lvlJc w:val="left"/>
+      <w:pPr>
+        <w:tabs>
+          <w:tab w:val="num" w:pos="3340"/>
+        </w:tabs>
+        <w:ind w:left="3340" w:hanging="360"/>
+      </w:pPr>
+      <w:rPr>
+        <w:rFonts w:ascii="OpenSymbol" w:hAnsi="OpenSymbol" w:cs="OpenSymbol" w:hint="default"/>
+        <w:rFonts w:cs="OpenSymbol"/>
+      </w:rPr>
+    </w:lvl>
+    <w:lvl w:ilvl="6">
+      <w:start w:val="1"/>
+      <w:numFmt w:val="bullet"/>
+      <w:lvlText w:val=""/>
+      <w:lvlJc w:val="left"/>
+      <w:pPr>
+        <w:tabs>
+          <w:tab w:val="num" w:pos="3700"/>
+        </w:tabs>
+        <w:ind w:left="3700" w:hanging="360"/>
+      </w:pPr>
+      <w:rPr>
+        <w:rFonts w:ascii="Symbol" w:hAnsi="Symbol" w:cs="Symbol" w:hint="default"/>
+        <w:rFonts w:cs="OpenSymbol"/>
+      </w:rPr>
+    </w:lvl>
+    <w:lvl w:ilvl="7">
+      <w:start w:val="1"/>
+      <w:numFmt w:val="bullet"/>
+      <w:lvlText w:val="◦"/>
+      <w:lvlJc w:val="left"/>
+      <w:pPr>
+        <w:tabs>
+          <w:tab w:val="num" w:pos="4060"/>
+        </w:tabs>
+        <w:ind w:left="4060" w:hanging="360"/>
+      </w:pPr>
+      <w:rPr>
+        <w:rFonts w:ascii="OpenSymbol" w:hAnsi="OpenSymbol" w:cs="OpenSymbol" w:hint="default"/>
+        <w:rFonts w:cs="OpenSymbol"/>
+      </w:rPr>
+    </w:lvl>
+    <w:lvl w:ilvl="8">
+      <w:start w:val="1"/>
+      <w:numFmt w:val="bullet"/>
+      <w:lvlText w:val="▪"/>
+      <w:lvlJc w:val="left"/>
+      <w:pPr>
+        <w:tabs>
+          <w:tab w:val="num" w:pos="4420"/>
+        </w:tabs>
+        <w:ind w:left="4420" w:hanging="360"/>
+      </w:pPr>
+      <w:rPr>
+        <w:rFonts w:ascii="OpenSymbol" w:hAnsi="OpenSymbol" w:cs="OpenSymbol" w:hint="default"/>
+        <w:rFonts w:cs="OpenSymbol"/>
+      </w:rPr>
+    </w:lvl>
+  </w:abstractNum>
+  <w:abstractNum w:abstractNumId="4">
+    <w:lvl w:ilvl="0">
+      <w:start w:val="1"/>
+      <w:numFmt w:val="bullet"/>
+      <w:lvlText w:val=""/>
+      <w:lvlJc w:val="left"/>
+      <w:pPr>
+        <w:tabs>
+          <w:tab w:val="num" w:pos="1540"/>
+        </w:tabs>
+        <w:ind w:left="1540" w:hanging="360"/>
+      </w:pPr>
+      <w:rPr>
+        <w:rFonts w:ascii="Symbol" w:hAnsi="Symbol" w:cs="Symbol" w:hint="default"/>
+        <w:rFonts w:cs="OpenSymbol"/>
+      </w:rPr>
+    </w:lvl>
+    <w:lvl w:ilvl="1">
+      <w:start w:val="1"/>
+      <w:numFmt w:val="bullet"/>
+      <w:lvlText w:val="◦"/>
+      <w:lvlJc w:val="left"/>
+      <w:pPr>
+        <w:tabs>
+          <w:tab w:val="num" w:pos="1900"/>
+        </w:tabs>
+        <w:ind w:left="1900" w:hanging="360"/>
+      </w:pPr>
+      <w:rPr>
+        <w:rFonts w:ascii="OpenSymbol" w:hAnsi="OpenSymbol" w:cs="OpenSymbol" w:hint="default"/>
+        <w:rFonts w:cs="OpenSymbol"/>
+      </w:rPr>
+    </w:lvl>
+    <w:lvl w:ilvl="2">
+      <w:start w:val="1"/>
+      <w:numFmt w:val="bullet"/>
+      <w:lvlText w:val="▪"/>
+      <w:lvlJc w:val="left"/>
+      <w:pPr>
+        <w:tabs>
+          <w:tab w:val="num" w:pos="2260"/>
+        </w:tabs>
+        <w:ind w:left="2260" w:hanging="360"/>
+      </w:pPr>
+      <w:rPr>
+        <w:rFonts w:ascii="OpenSymbol" w:hAnsi="OpenSymbol" w:cs="OpenSymbol" w:hint="default"/>
+        <w:rFonts w:cs="OpenSymbol"/>
+      </w:rPr>
+    </w:lvl>
+    <w:lvl w:ilvl="3">
+      <w:start w:val="1"/>
+      <w:numFmt w:val="bullet"/>
+      <w:lvlText w:val=""/>
+      <w:lvlJc w:val="left"/>
+      <w:pPr>
+        <w:tabs>
+          <w:tab w:val="num" w:pos="2620"/>
+        </w:tabs>
+        <w:ind w:left="2620" w:hanging="360"/>
+      </w:pPr>
+      <w:rPr>
+        <w:rFonts w:ascii="Symbol" w:hAnsi="Symbol" w:cs="Symbol" w:hint="default"/>
+        <w:rFonts w:cs="OpenSymbol"/>
+      </w:rPr>
+    </w:lvl>
+    <w:lvl w:ilvl="4">
+      <w:start w:val="1"/>
+      <w:numFmt w:val="bullet"/>
+      <w:lvlText w:val="◦"/>
+      <w:lvlJc w:val="left"/>
+      <w:pPr>
+        <w:tabs>
+          <w:tab w:val="num" w:pos="2980"/>
+        </w:tabs>
+        <w:ind w:left="2980" w:hanging="360"/>
+      </w:pPr>
+      <w:rPr>
+        <w:rFonts w:ascii="OpenSymbol" w:hAnsi="OpenSymbol" w:cs="OpenSymbol" w:hint="default"/>
+        <w:rFonts w:cs="OpenSymbol"/>
+      </w:rPr>
+    </w:lvl>
+    <w:lvl w:ilvl="5">
+      <w:start w:val="1"/>
+      <w:numFmt w:val="bullet"/>
+      <w:lvlText w:val="▪"/>
+      <w:lvlJc w:val="left"/>
+      <w:pPr>
+        <w:tabs>
+          <w:tab w:val="num" w:pos="3340"/>
+        </w:tabs>
+        <w:ind w:left="3340" w:hanging="360"/>
+      </w:pPr>
+      <w:rPr>
+        <w:rFonts w:ascii="OpenSymbol" w:hAnsi="OpenSymbol" w:cs="OpenSymbol" w:hint="default"/>
+        <w:rFonts w:cs="OpenSymbol"/>
+      </w:rPr>
+    </w:lvl>
+    <w:lvl w:ilvl="6">
+      <w:start w:val="1"/>
+      <w:numFmt w:val="bullet"/>
+      <w:lvlText w:val=""/>
+      <w:lvlJc w:val="left"/>
+      <w:pPr>
+        <w:tabs>
+          <w:tab w:val="num" w:pos="3700"/>
+        </w:tabs>
+        <w:ind w:left="3700" w:hanging="360"/>
+      </w:pPr>
+      <w:rPr>
+        <w:rFonts w:ascii="Symbol" w:hAnsi="Symbol" w:cs="Symbol" w:hint="default"/>
+        <w:rFonts w:cs="OpenSymbol"/>
+      </w:rPr>
+    </w:lvl>
+    <w:lvl w:ilvl="7">
+      <w:start w:val="1"/>
+      <w:numFmt w:val="bullet"/>
+      <w:lvlText w:val="◦"/>
+      <w:lvlJc w:val="left"/>
+      <w:pPr>
+        <w:tabs>
+          <w:tab w:val="num" w:pos="4060"/>
+        </w:tabs>
+        <w:ind w:left="4060" w:hanging="360"/>
+      </w:pPr>
+      <w:rPr>
+        <w:rFonts w:ascii="OpenSymbol" w:hAnsi="OpenSymbol" w:cs="OpenSymbol" w:hint="default"/>
+        <w:rFonts w:cs="OpenSymbol"/>
+      </w:rPr>
+    </w:lvl>
+    <w:lvl w:ilvl="8">
+      <w:start w:val="1"/>
+      <w:numFmt w:val="bullet"/>
+      <w:lvlText w:val="▪"/>
+      <w:lvlJc w:val="left"/>
+      <w:pPr>
+        <w:tabs>
+          <w:tab w:val="num" w:pos="4420"/>
+        </w:tabs>
+        <w:ind w:left="4420" w:hanging="360"/>
+      </w:pPr>
+      <w:rPr>
+        <w:rFonts w:ascii="OpenSymbol" w:hAnsi="OpenSymbol" w:cs="OpenSymbol" w:hint="default"/>
+        <w:rFonts w:cs="OpenSymbol"/>
+      </w:rPr>
+    </w:lvl>
+  </w:abstractNum>
+  <w:abstractNum w:abstractNumId="5">
+    <w:lvl w:ilvl="0">
+      <w:start w:val="1"/>
+      <w:numFmt w:val="bullet"/>
+      <w:lvlText w:val=""/>
+      <w:lvlJc w:val="left"/>
+      <w:pPr>
+        <w:tabs>
+          <w:tab w:val="num" w:pos="1540"/>
+        </w:tabs>
+        <w:ind w:left="1540" w:hanging="360"/>
+      </w:pPr>
+      <w:rPr>
+        <w:rFonts w:ascii="Symbol" w:hAnsi="Symbol" w:cs="Symbol" w:hint="default"/>
+        <w:rFonts w:cs="OpenSymbol"/>
+      </w:rPr>
+    </w:lvl>
+    <w:lvl w:ilvl="1">
+      <w:start w:val="1"/>
+      <w:numFmt w:val="bullet"/>
+      <w:lvlText w:val="◦"/>
+      <w:lvlJc w:val="left"/>
+      <w:pPr>
+        <w:tabs>
+          <w:tab w:val="num" w:pos="1900"/>
+        </w:tabs>
+        <w:ind w:left="1900" w:hanging="360"/>
+      </w:pPr>
+      <w:rPr>
+        <w:rFonts w:ascii="OpenSymbol" w:hAnsi="OpenSymbol" w:cs="OpenSymbol" w:hint="default"/>
+        <w:rFonts w:cs="OpenSymbol"/>
+      </w:rPr>
+    </w:lvl>
+    <w:lvl w:ilvl="2">
+      <w:start w:val="1"/>
+      <w:numFmt w:val="bullet"/>
+      <w:lvlText w:val="▪"/>
+      <w:lvlJc w:val="left"/>
+      <w:pPr>
+        <w:tabs>
+          <w:tab w:val="num" w:pos="2260"/>
+        </w:tabs>
+        <w:ind w:left="2260" w:hanging="360"/>
+      </w:pPr>
+      <w:rPr>
+        <w:rFonts w:ascii="OpenSymbol" w:hAnsi="OpenSymbol" w:cs="OpenSymbol" w:hint="default"/>
+        <w:rFonts w:cs="OpenSymbol"/>
+      </w:rPr>
+    </w:lvl>
+    <w:lvl w:ilvl="3">
+      <w:start w:val="1"/>
+      <w:numFmt w:val="bullet"/>
+      <w:lvlText w:val=""/>
+      <w:lvlJc w:val="left"/>
+      <w:pPr>
+        <w:tabs>
+          <w:tab w:val="num" w:pos="2620"/>
+        </w:tabs>
+        <w:ind w:left="2620" w:hanging="360"/>
+      </w:pPr>
+      <w:rPr>
+        <w:rFonts w:ascii="Symbol" w:hAnsi="Symbol" w:cs="Symbol" w:hint="default"/>
+        <w:rFonts w:cs="OpenSymbol"/>
+      </w:rPr>
+    </w:lvl>
+    <w:lvl w:ilvl="4">
+      <w:start w:val="1"/>
+      <w:numFmt w:val="bullet"/>
+      <w:lvlText w:val="◦"/>
+      <w:lvlJc w:val="left"/>
+      <w:pPr>
+        <w:tabs>
+          <w:tab w:val="num" w:pos="2980"/>
+        </w:tabs>
+        <w:ind w:left="2980" w:hanging="360"/>
+      </w:pPr>
+      <w:rPr>
+        <w:rFonts w:ascii="OpenSymbol" w:hAnsi="OpenSymbol" w:cs="OpenSymbol" w:hint="default"/>
+        <w:rFonts w:cs="OpenSymbol"/>
+      </w:rPr>
+    </w:lvl>
+    <w:lvl w:ilvl="5">
+      <w:start w:val="1"/>
+      <w:numFmt w:val="bullet"/>
+      <w:lvlText w:val="▪"/>
+      <w:lvlJc w:val="left"/>
+      <w:pPr>
+        <w:tabs>
+          <w:tab w:val="num" w:pos="3340"/>
+        </w:tabs>
+        <w:ind w:left="3340" w:hanging="360"/>
+      </w:pPr>
+      <w:rPr>
+        <w:rFonts w:ascii="OpenSymbol" w:hAnsi="OpenSymbol" w:cs="OpenSymbol" w:hint="default"/>
+        <w:rFonts w:cs="OpenSymbol"/>
+      </w:rPr>
+    </w:lvl>
+    <w:lvl w:ilvl="6">
+      <w:start w:val="1"/>
+      <w:numFmt w:val="bullet"/>
+      <w:lvlText w:val=""/>
+      <w:lvlJc w:val="left"/>
+      <w:pPr>
+        <w:tabs>
+          <w:tab w:val="num" w:pos="3700"/>
+        </w:tabs>
+        <w:ind w:left="3700" w:hanging="360"/>
+      </w:pPr>
+      <w:rPr>
+        <w:rFonts w:ascii="Symbol" w:hAnsi="Symbol" w:cs="Symbol" w:hint="default"/>
+        <w:rFonts w:cs="OpenSymbol"/>
+      </w:rPr>
+    </w:lvl>
+    <w:lvl w:ilvl="7">
+      <w:start w:val="1"/>
+      <w:numFmt w:val="bullet"/>
+      <w:lvlText w:val="◦"/>
+      <w:lvlJc w:val="left"/>
+      <w:pPr>
+        <w:tabs>
+          <w:tab w:val="num" w:pos="4060"/>
+        </w:tabs>
+        <w:ind w:left="4060" w:hanging="360"/>
+      </w:pPr>
+      <w:rPr>
+        <w:rFonts w:ascii="OpenSymbol" w:hAnsi="OpenSymbol" w:cs="OpenSymbol" w:hint="default"/>
+        <w:rFonts w:cs="OpenSymbol"/>
+      </w:rPr>
+    </w:lvl>
+    <w:lvl w:ilvl="8">
+      <w:start w:val="1"/>
+      <w:numFmt w:val="bullet"/>
+      <w:lvlText w:val="▪"/>
+      <w:lvlJc w:val="left"/>
+      <w:pPr>
+        <w:tabs>
+          <w:tab w:val="num" w:pos="4420"/>
+        </w:tabs>
+        <w:ind w:left="4420" w:hanging="360"/>
+      </w:pPr>
+      <w:rPr>
+        <w:rFonts w:ascii="OpenSymbol" w:hAnsi="OpenSymbol" w:cs="OpenSymbol" w:hint="default"/>
+        <w:rFonts w:cs="OpenSymbol"/>
+      </w:rPr>
+    </w:lvl>
+  </w:abstractNum>
+  <w:abstractNum w:abstractNumId="6">
+    <w:lvl w:ilvl="0">
+      <w:start w:val="1"/>
       <w:numFmt w:val="none"/>
       <w:suff w:val="nothing"/>
       <w:lvlText w:val=""/>
@@ -3241,6 +4080,18 @@
   </w:num>
   <w:num w:numId="2">
     <w:abstractNumId w:val="2"/>
+  </w:num>
+  <w:num w:numId="3">
+    <w:abstractNumId w:val="3"/>
+  </w:num>
+  <w:num w:numId="4">
+    <w:abstractNumId w:val="4"/>
+  </w:num>
+  <w:num w:numId="5">
+    <w:abstractNumId w:val="5"/>
+  </w:num>
+  <w:num w:numId="6">
+    <w:abstractNumId w:val="6"/>
   </w:num>
 </w:numbering>
 </file>
@@ -3304,6 +4155,13 @@
     <w:unhideWhenUsed/>
     <w:qFormat/>
     <w:rPr/>
+  </w:style>
+  <w:style w:type="character" w:styleId="Marcas">
+    <w:name w:val="Marcas"/>
+    <w:qFormat/>
+    <w:rPr>
+      <w:rFonts w:ascii="OpenSymbol" w:hAnsi="OpenSymbol" w:eastAsia="OpenSymbol" w:cs="OpenSymbol"/>
+    </w:rPr>
   </w:style>
   <w:style w:type="paragraph" w:styleId="Ttulo">
     <w:name w:val="Título"/>

</xml_diff>